<commit_message>
Added missing files of maven wrapper
</commit_message>
<xml_diff>
--- a/Documentation/JavaFX.docx
+++ b/Documentation/JavaFX.docx
@@ -48,7 +48,13 @@
         <w:pStyle w:val="Untertitel"/>
       </w:pPr>
       <w:r>
-        <w:t>Print Version des Blogs</w:t>
+        <w:t xml:space="preserve">Print Version </w:t>
+      </w:r>
+      <w:r>
+        <w:t>von Beiträgen des</w:t>
+      </w:r>
+      <w:r>
+        <w:t xml:space="preserve"> Blogs</w:t>
       </w:r>
       <w:r>
         <w:br/>
@@ -72,7 +78,7 @@
       <w:pPr>
         <w:pStyle w:val="berschrift1"/>
       </w:pPr>
-      <w:bookmarkStart w:id="0" w:name="_Toc53682077"/>
+      <w:bookmarkStart w:id="0" w:name="_Toc54269816"/>
       <w:r>
         <w:lastRenderedPageBreak/>
         <w:t>Übersicht</w:t>
@@ -105,7 +111,13 @@
     </w:p>
     <w:p>
       <w:r>
-        <w:t xml:space="preserve">Anlass für die Blog Einträge waren Fragen und Problemstellungen, denen ich immer wieder im </w:t>
+        <w:t xml:space="preserve">Anlass für die Blog Einträge </w:t>
+      </w:r>
+      <w:r>
+        <w:t>sind</w:t>
+      </w:r>
+      <w:r>
+        <w:t xml:space="preserve"> Fragen und Problemstellungen, denen ich immer wieder im </w:t>
       </w:r>
       <w:hyperlink r:id="rId10" w:history="1">
         <w:r>
@@ -127,7 +139,7 @@
     </w:p>
     <w:p>
       <w:r>
-        <w:t>Kernpunkte sind der Blog Einträge sind:</w:t>
+        <w:t>Kernpunkte der Blog Einträge sind:</w:t>
       </w:r>
     </w:p>
     <w:p>
@@ -147,7 +159,13 @@
       </w:r>
       <w:proofErr w:type="spellEnd"/>
       <w:r>
-        <w:t xml:space="preserve"> oder Maven nutzbar.</w:t>
+        <w:t xml:space="preserve"> oder Maven nutzbar</w:t>
+      </w:r>
+      <w:r>
+        <w:t xml:space="preserve"> und diese Option möchte ich vorstellen</w:t>
+      </w:r>
+      <w:r>
+        <w:t>.</w:t>
       </w:r>
     </w:p>
     <w:p>
@@ -179,7 +197,13 @@
       </w:r>
       <w:proofErr w:type="spellEnd"/>
       <w:r>
-        <w:t xml:space="preserve"> / MVC Pattern – dieses stelle ich nur kurz vor und zeige ein paar kleine Probleme auf.</w:t>
+        <w:t xml:space="preserve"> / MVC Pattern – dieses stelle ich nur kurz vor und zeige ein paar kleine Probleme auf</w:t>
+      </w:r>
+      <w:r>
+        <w:t xml:space="preserve"> (Am Ende mit verwerfen des MVC Patterns – daher kann der Teil mit dem MVC Pattern durchaus übersprungen werden)</w:t>
+      </w:r>
+      <w:r>
+        <w:t>.</w:t>
       </w:r>
     </w:p>
     <w:p>
@@ -210,6 +234,12 @@
         <w:footnoteReference w:id="2"/>
       </w:r>
       <w:r>
+        <w:t xml:space="preserve"> - d</w:t>
+      </w:r>
+      <w:r>
+        <w:t>ie Alternative für ein sauberes Design</w:t>
+      </w:r>
+      <w:r>
         <w:t>.</w:t>
       </w:r>
     </w:p>
@@ -258,7 +288,7 @@
       <w:pPr>
         <w:pStyle w:val="berschrift2"/>
       </w:pPr>
-      <w:bookmarkStart w:id="1" w:name="_Toc53682078"/>
+      <w:bookmarkStart w:id="1" w:name="_Toc54269817"/>
       <w:r>
         <w:t>Code</w:t>
       </w:r>
@@ -331,7 +361,7 @@
       <w:pPr>
         <w:pStyle w:val="berschrift2"/>
       </w:pPr>
-      <w:bookmarkStart w:id="2" w:name="_Toc53682079"/>
+      <w:bookmarkStart w:id="2" w:name="_Toc54269818"/>
       <w:r>
         <w:t>Fragen und Anregungen</w:t>
       </w:r>
@@ -370,7 +400,7 @@
       <w:pPr>
         <w:pStyle w:val="berschrift2"/>
       </w:pPr>
-      <w:bookmarkStart w:id="3" w:name="_Toc53682080"/>
+      <w:bookmarkStart w:id="3" w:name="_Toc54269819"/>
       <w:r>
         <w:t>Autor</w:t>
       </w:r>
@@ -388,21 +418,6 @@
       <w:r>
         <w:t>. In erster Linie entwickle ich Enterprise Applikationen in Java und C++.</w:t>
       </w:r>
-    </w:p>
-    <w:p>
-      <w:r>
-        <w:t xml:space="preserve">Ich arbeite als Senior Software Engineer für einen großen </w:t>
-      </w:r>
-      <w:proofErr w:type="gramStart"/>
-      <w:r>
-        <w:t>IT Konzern</w:t>
-      </w:r>
-      <w:proofErr w:type="gramEnd"/>
-      <w:r>
-        <w:t>. In erster Linie entwickle ich Enterprise Applikationen in Java und C++.</w:t>
-      </w:r>
-    </w:p>
-    <w:p>
       <w:r>
         <w:br w:type="page"/>
       </w:r>
@@ -458,7 +473,7 @@
           <w:r>
             <w:fldChar w:fldCharType="separate"/>
           </w:r>
-          <w:hyperlink w:anchor="_Toc53682077" w:history="1">
+          <w:hyperlink w:anchor="_Toc54269816" w:history="1">
             <w:r>
               <w:rPr>
                 <w:rStyle w:val="Hyperlink"/>
@@ -485,7 +500,7 @@
                 <w:noProof/>
                 <w:webHidden/>
               </w:rPr>
-              <w:instrText xml:space="preserve"> PAGEREF _Toc53682077 \h </w:instrText>
+              <w:instrText xml:space="preserve"> PAGEREF _Toc54269816 \h </w:instrText>
             </w:r>
             <w:r>
               <w:rPr>
@@ -528,7 +543,7 @@
               <w:lang w:eastAsia="de-DE"/>
             </w:rPr>
           </w:pPr>
-          <w:hyperlink w:anchor="_Toc53682078" w:history="1">
+          <w:hyperlink w:anchor="_Toc54269817" w:history="1">
             <w:r>
               <w:rPr>
                 <w:rStyle w:val="Hyperlink"/>
@@ -555,7 +570,7 @@
                 <w:noProof/>
                 <w:webHidden/>
               </w:rPr>
-              <w:instrText xml:space="preserve"> PAGEREF _Toc53682078 \h </w:instrText>
+              <w:instrText xml:space="preserve"> PAGEREF _Toc54269817 \h </w:instrText>
             </w:r>
             <w:r>
               <w:rPr>
@@ -598,7 +613,7 @@
               <w:lang w:eastAsia="de-DE"/>
             </w:rPr>
           </w:pPr>
-          <w:hyperlink w:anchor="_Toc53682079" w:history="1">
+          <w:hyperlink w:anchor="_Toc54269818" w:history="1">
             <w:r>
               <w:rPr>
                 <w:rStyle w:val="Hyperlink"/>
@@ -625,7 +640,7 @@
                 <w:noProof/>
                 <w:webHidden/>
               </w:rPr>
-              <w:instrText xml:space="preserve"> PAGEREF _Toc53682079 \h </w:instrText>
+              <w:instrText xml:space="preserve"> PAGEREF _Toc54269818 \h </w:instrText>
             </w:r>
             <w:r>
               <w:rPr>
@@ -668,7 +683,7 @@
               <w:lang w:eastAsia="de-DE"/>
             </w:rPr>
           </w:pPr>
-          <w:hyperlink w:anchor="_Toc53682080" w:history="1">
+          <w:hyperlink w:anchor="_Toc54269819" w:history="1">
             <w:r>
               <w:rPr>
                 <w:rStyle w:val="Hyperlink"/>
@@ -695,7 +710,7 @@
                 <w:noProof/>
                 <w:webHidden/>
               </w:rPr>
-              <w:instrText xml:space="preserve"> PAGEREF _Toc53682080 \h </w:instrText>
+              <w:instrText xml:space="preserve"> PAGEREF _Toc54269819 \h </w:instrText>
             </w:r>
             <w:r>
               <w:rPr>
@@ -738,7 +753,7 @@
               <w:lang w:eastAsia="de-DE"/>
             </w:rPr>
           </w:pPr>
-          <w:hyperlink w:anchor="_Toc53682081" w:history="1">
+          <w:hyperlink w:anchor="_Toc54269820" w:history="1">
             <w:r>
               <w:rPr>
                 <w:rStyle w:val="Hyperlink"/>
@@ -765,7 +780,7 @@
                 <w:noProof/>
                 <w:webHidden/>
               </w:rPr>
-              <w:instrText xml:space="preserve"> PAGEREF _Toc53682081 \h </w:instrText>
+              <w:instrText xml:space="preserve"> PAGEREF _Toc54269820 \h </w:instrText>
             </w:r>
             <w:r>
               <w:rPr>
@@ -808,7 +823,7 @@
               <w:lang w:eastAsia="de-DE"/>
             </w:rPr>
           </w:pPr>
-          <w:hyperlink w:anchor="_Toc53682082" w:history="1">
+          <w:hyperlink w:anchor="_Toc54269821" w:history="1">
             <w:r>
               <w:rPr>
                 <w:rStyle w:val="Hyperlink"/>
@@ -835,7 +850,7 @@
                 <w:noProof/>
                 <w:webHidden/>
               </w:rPr>
-              <w:instrText xml:space="preserve"> PAGEREF _Toc53682082 \h </w:instrText>
+              <w:instrText xml:space="preserve"> PAGEREF _Toc54269821 \h </w:instrText>
             </w:r>
             <w:r>
               <w:rPr>
@@ -878,13 +893,13 @@
               <w:lang w:eastAsia="de-DE"/>
             </w:rPr>
           </w:pPr>
-          <w:hyperlink w:anchor="_Toc53682083" w:history="1">
+          <w:hyperlink w:anchor="_Toc54269822" w:history="1">
             <w:r>
               <w:rPr>
                 <w:rStyle w:val="Hyperlink"/>
                 <w:noProof/>
               </w:rPr>
-              <w:t>IDEs Gradle</w:t>
+              <w:t>Tools / IDEs</w:t>
             </w:r>
             <w:r>
               <w:rPr>
@@ -905,7 +920,7 @@
                 <w:noProof/>
                 <w:webHidden/>
               </w:rPr>
-              <w:instrText xml:space="preserve"> PAGEREF _Toc53682083 \h </w:instrText>
+              <w:instrText xml:space="preserve"> PAGEREF _Toc54269822 \h </w:instrText>
             </w:r>
             <w:r>
               <w:rPr>
@@ -925,7 +940,347 @@
                 <w:noProof/>
                 <w:webHidden/>
               </w:rPr>
-              <w:t>4</w:t>
+              <w:t>5</w:t>
+            </w:r>
+            <w:r>
+              <w:rPr>
+                <w:noProof/>
+                <w:webHidden/>
+              </w:rPr>
+              <w:fldChar w:fldCharType="end"/>
+            </w:r>
+          </w:hyperlink>
+        </w:p>
+        <w:p>
+          <w:pPr>
+            <w:pStyle w:val="Verzeichnis3"/>
+            <w:tabs>
+              <w:tab w:val="right" w:leader="dot" w:pos="9062"/>
+            </w:tabs>
+            <w:rPr>
+              <w:noProof/>
+            </w:rPr>
+          </w:pPr>
+          <w:hyperlink w:anchor="_Toc54269823" w:history="1">
+            <w:r>
+              <w:rPr>
+                <w:rStyle w:val="Hyperlink"/>
+                <w:noProof/>
+              </w:rPr>
+              <w:t>Git</w:t>
+            </w:r>
+            <w:r>
+              <w:rPr>
+                <w:noProof/>
+                <w:webHidden/>
+              </w:rPr>
+              <w:tab/>
+            </w:r>
+            <w:r>
+              <w:rPr>
+                <w:noProof/>
+                <w:webHidden/>
+              </w:rPr>
+              <w:fldChar w:fldCharType="begin"/>
+            </w:r>
+            <w:r>
+              <w:rPr>
+                <w:noProof/>
+                <w:webHidden/>
+              </w:rPr>
+              <w:instrText xml:space="preserve"> PAGEREF _Toc54269823 \h </w:instrText>
+            </w:r>
+            <w:r>
+              <w:rPr>
+                <w:noProof/>
+                <w:webHidden/>
+              </w:rPr>
+            </w:r>
+            <w:r>
+              <w:rPr>
+                <w:noProof/>
+                <w:webHidden/>
+              </w:rPr>
+              <w:fldChar w:fldCharType="separate"/>
+            </w:r>
+            <w:r>
+              <w:rPr>
+                <w:noProof/>
+                <w:webHidden/>
+              </w:rPr>
+              <w:t>5</w:t>
+            </w:r>
+            <w:r>
+              <w:rPr>
+                <w:noProof/>
+                <w:webHidden/>
+              </w:rPr>
+              <w:fldChar w:fldCharType="end"/>
+            </w:r>
+          </w:hyperlink>
+        </w:p>
+        <w:p>
+          <w:pPr>
+            <w:pStyle w:val="Verzeichnis3"/>
+            <w:tabs>
+              <w:tab w:val="right" w:leader="dot" w:pos="9062"/>
+            </w:tabs>
+            <w:rPr>
+              <w:noProof/>
+            </w:rPr>
+          </w:pPr>
+          <w:hyperlink w:anchor="_Toc54269824" w:history="1">
+            <w:r>
+              <w:rPr>
+                <w:rStyle w:val="Hyperlink"/>
+                <w:noProof/>
+              </w:rPr>
+              <w:t>Maven / Gradle</w:t>
+            </w:r>
+            <w:r>
+              <w:rPr>
+                <w:noProof/>
+                <w:webHidden/>
+              </w:rPr>
+              <w:tab/>
+            </w:r>
+            <w:r>
+              <w:rPr>
+                <w:noProof/>
+                <w:webHidden/>
+              </w:rPr>
+              <w:fldChar w:fldCharType="begin"/>
+            </w:r>
+            <w:r>
+              <w:rPr>
+                <w:noProof/>
+                <w:webHidden/>
+              </w:rPr>
+              <w:instrText xml:space="preserve"> PAGEREF _Toc54269824 \h </w:instrText>
+            </w:r>
+            <w:r>
+              <w:rPr>
+                <w:noProof/>
+                <w:webHidden/>
+              </w:rPr>
+            </w:r>
+            <w:r>
+              <w:rPr>
+                <w:noProof/>
+                <w:webHidden/>
+              </w:rPr>
+              <w:fldChar w:fldCharType="separate"/>
+            </w:r>
+            <w:r>
+              <w:rPr>
+                <w:noProof/>
+                <w:webHidden/>
+              </w:rPr>
+              <w:t>5</w:t>
+            </w:r>
+            <w:r>
+              <w:rPr>
+                <w:noProof/>
+                <w:webHidden/>
+              </w:rPr>
+              <w:fldChar w:fldCharType="end"/>
+            </w:r>
+          </w:hyperlink>
+        </w:p>
+        <w:p>
+          <w:pPr>
+            <w:pStyle w:val="Verzeichnis3"/>
+            <w:tabs>
+              <w:tab w:val="right" w:leader="dot" w:pos="9062"/>
+            </w:tabs>
+            <w:rPr>
+              <w:noProof/>
+            </w:rPr>
+          </w:pPr>
+          <w:hyperlink w:anchor="_Toc54269825" w:history="1">
+            <w:r>
+              <w:rPr>
+                <w:rStyle w:val="Hyperlink"/>
+                <w:noProof/>
+              </w:rPr>
+              <w:t>IntelliJ</w:t>
+            </w:r>
+            <w:r>
+              <w:rPr>
+                <w:noProof/>
+                <w:webHidden/>
+              </w:rPr>
+              <w:tab/>
+            </w:r>
+            <w:r>
+              <w:rPr>
+                <w:noProof/>
+                <w:webHidden/>
+              </w:rPr>
+              <w:fldChar w:fldCharType="begin"/>
+            </w:r>
+            <w:r>
+              <w:rPr>
+                <w:noProof/>
+                <w:webHidden/>
+              </w:rPr>
+              <w:instrText xml:space="preserve"> PAGEREF _Toc54269825 \h </w:instrText>
+            </w:r>
+            <w:r>
+              <w:rPr>
+                <w:noProof/>
+                <w:webHidden/>
+              </w:rPr>
+            </w:r>
+            <w:r>
+              <w:rPr>
+                <w:noProof/>
+                <w:webHidden/>
+              </w:rPr>
+              <w:fldChar w:fldCharType="separate"/>
+            </w:r>
+            <w:r>
+              <w:rPr>
+                <w:noProof/>
+                <w:webHidden/>
+              </w:rPr>
+              <w:t>6</w:t>
+            </w:r>
+            <w:r>
+              <w:rPr>
+                <w:noProof/>
+                <w:webHidden/>
+              </w:rPr>
+              <w:fldChar w:fldCharType="end"/>
+            </w:r>
+          </w:hyperlink>
+        </w:p>
+        <w:p>
+          <w:pPr>
+            <w:pStyle w:val="Verzeichnis3"/>
+            <w:tabs>
+              <w:tab w:val="right" w:leader="dot" w:pos="9062"/>
+            </w:tabs>
+            <w:rPr>
+              <w:noProof/>
+            </w:rPr>
+          </w:pPr>
+          <w:hyperlink w:anchor="_Toc54269826" w:history="1">
+            <w:r>
+              <w:rPr>
+                <w:rStyle w:val="Hyperlink"/>
+                <w:noProof/>
+              </w:rPr>
+              <w:t>Eclipse / Netbeans</w:t>
+            </w:r>
+            <w:r>
+              <w:rPr>
+                <w:noProof/>
+                <w:webHidden/>
+              </w:rPr>
+              <w:tab/>
+            </w:r>
+            <w:r>
+              <w:rPr>
+                <w:noProof/>
+                <w:webHidden/>
+              </w:rPr>
+              <w:fldChar w:fldCharType="begin"/>
+            </w:r>
+            <w:r>
+              <w:rPr>
+                <w:noProof/>
+                <w:webHidden/>
+              </w:rPr>
+              <w:instrText xml:space="preserve"> PAGEREF _Toc54269826 \h </w:instrText>
+            </w:r>
+            <w:r>
+              <w:rPr>
+                <w:noProof/>
+                <w:webHidden/>
+              </w:rPr>
+            </w:r>
+            <w:r>
+              <w:rPr>
+                <w:noProof/>
+                <w:webHidden/>
+              </w:rPr>
+              <w:fldChar w:fldCharType="separate"/>
+            </w:r>
+            <w:r>
+              <w:rPr>
+                <w:noProof/>
+                <w:webHidden/>
+              </w:rPr>
+              <w:t>6</w:t>
+            </w:r>
+            <w:r>
+              <w:rPr>
+                <w:noProof/>
+                <w:webHidden/>
+              </w:rPr>
+              <w:fldChar w:fldCharType="end"/>
+            </w:r>
+          </w:hyperlink>
+        </w:p>
+        <w:p>
+          <w:pPr>
+            <w:pStyle w:val="Verzeichnis3"/>
+            <w:tabs>
+              <w:tab w:val="right" w:leader="dot" w:pos="9062"/>
+            </w:tabs>
+            <w:rPr>
+              <w:noProof/>
+            </w:rPr>
+          </w:pPr>
+          <w:hyperlink w:anchor="_Toc54269827" w:history="1">
+            <w:r>
+              <w:rPr>
+                <w:rStyle w:val="Hyperlink"/>
+                <w:noProof/>
+              </w:rPr>
+              <w:t>SceneBuilder</w:t>
+            </w:r>
+            <w:r>
+              <w:rPr>
+                <w:noProof/>
+                <w:webHidden/>
+              </w:rPr>
+              <w:tab/>
+            </w:r>
+            <w:r>
+              <w:rPr>
+                <w:noProof/>
+                <w:webHidden/>
+              </w:rPr>
+              <w:fldChar w:fldCharType="begin"/>
+            </w:r>
+            <w:r>
+              <w:rPr>
+                <w:noProof/>
+                <w:webHidden/>
+              </w:rPr>
+              <w:instrText xml:space="preserve"> PAGEREF _Toc54269827 \h </w:instrText>
+            </w:r>
+            <w:r>
+              <w:rPr>
+                <w:noProof/>
+                <w:webHidden/>
+              </w:rPr>
+            </w:r>
+            <w:r>
+              <w:rPr>
+                <w:noProof/>
+                <w:webHidden/>
+              </w:rPr>
+              <w:fldChar w:fldCharType="separate"/>
+            </w:r>
+            <w:r>
+              <w:rPr>
+                <w:noProof/>
+                <w:webHidden/>
+              </w:rPr>
+              <w:t>6</w:t>
             </w:r>
             <w:r>
               <w:rPr>
@@ -948,7 +1303,7 @@
               <w:lang w:eastAsia="de-DE"/>
             </w:rPr>
           </w:pPr>
-          <w:hyperlink w:anchor="_Toc53682084" w:history="1">
+          <w:hyperlink w:anchor="_Toc54269828" w:history="1">
             <w:r>
               <w:rPr>
                 <w:rStyle w:val="Hyperlink"/>
@@ -975,7 +1330,7 @@
                 <w:noProof/>
                 <w:webHidden/>
               </w:rPr>
-              <w:instrText xml:space="preserve"> PAGEREF _Toc53682084 \h </w:instrText>
+              <w:instrText xml:space="preserve"> PAGEREF _Toc54269828 \h </w:instrText>
             </w:r>
             <w:r>
               <w:rPr>
@@ -995,7 +1350,279 @@
                 <w:noProof/>
                 <w:webHidden/>
               </w:rPr>
-              <w:t>4</w:t>
+              <w:t>6</w:t>
+            </w:r>
+            <w:r>
+              <w:rPr>
+                <w:noProof/>
+                <w:webHidden/>
+              </w:rPr>
+              <w:fldChar w:fldCharType="end"/>
+            </w:r>
+          </w:hyperlink>
+        </w:p>
+        <w:p>
+          <w:pPr>
+            <w:pStyle w:val="Verzeichnis3"/>
+            <w:tabs>
+              <w:tab w:val="right" w:leader="dot" w:pos="9062"/>
+            </w:tabs>
+            <w:rPr>
+              <w:noProof/>
+            </w:rPr>
+          </w:pPr>
+          <w:hyperlink w:anchor="_Toc54269829" w:history="1">
+            <w:r>
+              <w:rPr>
+                <w:rStyle w:val="Hyperlink"/>
+                <w:noProof/>
+              </w:rPr>
+              <w:t>Aufbau des Gradle Projekts (01 helloworld)</w:t>
+            </w:r>
+            <w:r>
+              <w:rPr>
+                <w:noProof/>
+                <w:webHidden/>
+              </w:rPr>
+              <w:tab/>
+            </w:r>
+            <w:r>
+              <w:rPr>
+                <w:noProof/>
+                <w:webHidden/>
+              </w:rPr>
+              <w:fldChar w:fldCharType="begin"/>
+            </w:r>
+            <w:r>
+              <w:rPr>
+                <w:noProof/>
+                <w:webHidden/>
+              </w:rPr>
+              <w:instrText xml:space="preserve"> PAGEREF _Toc54269829 \h </w:instrText>
+            </w:r>
+            <w:r>
+              <w:rPr>
+                <w:noProof/>
+                <w:webHidden/>
+              </w:rPr>
+            </w:r>
+            <w:r>
+              <w:rPr>
+                <w:noProof/>
+                <w:webHidden/>
+              </w:rPr>
+              <w:fldChar w:fldCharType="separate"/>
+            </w:r>
+            <w:r>
+              <w:rPr>
+                <w:noProof/>
+                <w:webHidden/>
+              </w:rPr>
+              <w:t>7</w:t>
+            </w:r>
+            <w:r>
+              <w:rPr>
+                <w:noProof/>
+                <w:webHidden/>
+              </w:rPr>
+              <w:fldChar w:fldCharType="end"/>
+            </w:r>
+          </w:hyperlink>
+        </w:p>
+        <w:p>
+          <w:pPr>
+            <w:pStyle w:val="Verzeichnis3"/>
+            <w:tabs>
+              <w:tab w:val="right" w:leader="dot" w:pos="9062"/>
+            </w:tabs>
+            <w:rPr>
+              <w:noProof/>
+            </w:rPr>
+          </w:pPr>
+          <w:hyperlink w:anchor="_Toc54269830" w:history="1">
+            <w:r>
+              <w:rPr>
+                <w:rStyle w:val="Hyperlink"/>
+                <w:noProof/>
+              </w:rPr>
+              <w:t>Aufbau des Maven Projekts (01 helloworld – maven)</w:t>
+            </w:r>
+            <w:r>
+              <w:rPr>
+                <w:noProof/>
+                <w:webHidden/>
+              </w:rPr>
+              <w:tab/>
+            </w:r>
+            <w:r>
+              <w:rPr>
+                <w:noProof/>
+                <w:webHidden/>
+              </w:rPr>
+              <w:fldChar w:fldCharType="begin"/>
+            </w:r>
+            <w:r>
+              <w:rPr>
+                <w:noProof/>
+                <w:webHidden/>
+              </w:rPr>
+              <w:instrText xml:space="preserve"> PAGEREF _Toc54269830 \h </w:instrText>
+            </w:r>
+            <w:r>
+              <w:rPr>
+                <w:noProof/>
+                <w:webHidden/>
+              </w:rPr>
+            </w:r>
+            <w:r>
+              <w:rPr>
+                <w:noProof/>
+                <w:webHidden/>
+              </w:rPr>
+              <w:fldChar w:fldCharType="separate"/>
+            </w:r>
+            <w:r>
+              <w:rPr>
+                <w:noProof/>
+                <w:webHidden/>
+              </w:rPr>
+              <w:t>7</w:t>
+            </w:r>
+            <w:r>
+              <w:rPr>
+                <w:noProof/>
+                <w:webHidden/>
+              </w:rPr>
+              <w:fldChar w:fldCharType="end"/>
+            </w:r>
+          </w:hyperlink>
+        </w:p>
+        <w:p>
+          <w:pPr>
+            <w:pStyle w:val="Verzeichnis3"/>
+            <w:tabs>
+              <w:tab w:val="right" w:leader="dot" w:pos="9062"/>
+            </w:tabs>
+            <w:rPr>
+              <w:noProof/>
+            </w:rPr>
+          </w:pPr>
+          <w:hyperlink w:anchor="_Toc54269831" w:history="1">
+            <w:r>
+              <w:rPr>
+                <w:rStyle w:val="Hyperlink"/>
+                <w:noProof/>
+              </w:rPr>
+              <w:t>Das Programm selbst</w:t>
+            </w:r>
+            <w:r>
+              <w:rPr>
+                <w:noProof/>
+                <w:webHidden/>
+              </w:rPr>
+              <w:tab/>
+            </w:r>
+            <w:r>
+              <w:rPr>
+                <w:noProof/>
+                <w:webHidden/>
+              </w:rPr>
+              <w:fldChar w:fldCharType="begin"/>
+            </w:r>
+            <w:r>
+              <w:rPr>
+                <w:noProof/>
+                <w:webHidden/>
+              </w:rPr>
+              <w:instrText xml:space="preserve"> PAGEREF _Toc54269831 \h </w:instrText>
+            </w:r>
+            <w:r>
+              <w:rPr>
+                <w:noProof/>
+                <w:webHidden/>
+              </w:rPr>
+            </w:r>
+            <w:r>
+              <w:rPr>
+                <w:noProof/>
+                <w:webHidden/>
+              </w:rPr>
+              <w:fldChar w:fldCharType="separate"/>
+            </w:r>
+            <w:r>
+              <w:rPr>
+                <w:noProof/>
+                <w:webHidden/>
+              </w:rPr>
+              <w:t>8</w:t>
+            </w:r>
+            <w:r>
+              <w:rPr>
+                <w:noProof/>
+                <w:webHidden/>
+              </w:rPr>
+              <w:fldChar w:fldCharType="end"/>
+            </w:r>
+          </w:hyperlink>
+        </w:p>
+        <w:p>
+          <w:pPr>
+            <w:pStyle w:val="Verzeichnis3"/>
+            <w:tabs>
+              <w:tab w:val="right" w:leader="dot" w:pos="9062"/>
+            </w:tabs>
+            <w:rPr>
+              <w:noProof/>
+            </w:rPr>
+          </w:pPr>
+          <w:hyperlink w:anchor="_Toc54269832" w:history="1">
+            <w:r>
+              <w:rPr>
+                <w:rStyle w:val="Hyperlink"/>
+                <w:noProof/>
+              </w:rPr>
+              <w:t>Übersetzen und starten</w:t>
+            </w:r>
+            <w:r>
+              <w:rPr>
+                <w:noProof/>
+                <w:webHidden/>
+              </w:rPr>
+              <w:tab/>
+            </w:r>
+            <w:r>
+              <w:rPr>
+                <w:noProof/>
+                <w:webHidden/>
+              </w:rPr>
+              <w:fldChar w:fldCharType="begin"/>
+            </w:r>
+            <w:r>
+              <w:rPr>
+                <w:noProof/>
+                <w:webHidden/>
+              </w:rPr>
+              <w:instrText xml:space="preserve"> PAGEREF _Toc54269832 \h </w:instrText>
+            </w:r>
+            <w:r>
+              <w:rPr>
+                <w:noProof/>
+                <w:webHidden/>
+              </w:rPr>
+            </w:r>
+            <w:r>
+              <w:rPr>
+                <w:noProof/>
+                <w:webHidden/>
+              </w:rPr>
+              <w:fldChar w:fldCharType="separate"/>
+            </w:r>
+            <w:r>
+              <w:rPr>
+                <w:noProof/>
+                <w:webHidden/>
+              </w:rPr>
+              <w:t>8</w:t>
             </w:r>
             <w:r>
               <w:rPr>
@@ -1018,13 +1645,13 @@
               <w:lang w:eastAsia="de-DE"/>
             </w:rPr>
           </w:pPr>
-          <w:hyperlink w:anchor="_Toc53682085" w:history="1">
+          <w:hyperlink w:anchor="_Toc54269833" w:history="1">
             <w:r>
               <w:rPr>
                 <w:rStyle w:val="Hyperlink"/>
                 <w:noProof/>
               </w:rPr>
-              <w:t>Scene Builder</w:t>
+              <w:t>JavaFX Einführung</w:t>
             </w:r>
             <w:r>
               <w:rPr>
@@ -1045,7 +1672,7 @@
                 <w:noProof/>
                 <w:webHidden/>
               </w:rPr>
-              <w:instrText xml:space="preserve"> PAGEREF _Toc53682085 \h </w:instrText>
+              <w:instrText xml:space="preserve"> PAGEREF _Toc54269833 \h </w:instrText>
             </w:r>
             <w:r>
               <w:rPr>
@@ -1065,7 +1692,147 @@
                 <w:noProof/>
                 <w:webHidden/>
               </w:rPr>
-              <w:t>4</w:t>
+              <w:t>9</w:t>
+            </w:r>
+            <w:r>
+              <w:rPr>
+                <w:noProof/>
+                <w:webHidden/>
+              </w:rPr>
+              <w:fldChar w:fldCharType="end"/>
+            </w:r>
+          </w:hyperlink>
+        </w:p>
+        <w:p>
+          <w:pPr>
+            <w:pStyle w:val="Verzeichnis2"/>
+            <w:tabs>
+              <w:tab w:val="right" w:leader="dot" w:pos="9062"/>
+            </w:tabs>
+            <w:rPr>
+              <w:rFonts w:eastAsiaTheme="minorEastAsia"/>
+              <w:noProof/>
+              <w:lang w:eastAsia="de-DE"/>
+            </w:rPr>
+          </w:pPr>
+          <w:hyperlink w:anchor="_Toc54269834" w:history="1">
+            <w:r>
+              <w:rPr>
+                <w:rStyle w:val="Hyperlink"/>
+                <w:noProof/>
+              </w:rPr>
+              <w:t>Aufbau</w:t>
+            </w:r>
+            <w:r>
+              <w:rPr>
+                <w:noProof/>
+                <w:webHidden/>
+              </w:rPr>
+              <w:tab/>
+            </w:r>
+            <w:r>
+              <w:rPr>
+                <w:noProof/>
+                <w:webHidden/>
+              </w:rPr>
+              <w:fldChar w:fldCharType="begin"/>
+            </w:r>
+            <w:r>
+              <w:rPr>
+                <w:noProof/>
+                <w:webHidden/>
+              </w:rPr>
+              <w:instrText xml:space="preserve"> PAGEREF _Toc54269834 \h </w:instrText>
+            </w:r>
+            <w:r>
+              <w:rPr>
+                <w:noProof/>
+                <w:webHidden/>
+              </w:rPr>
+            </w:r>
+            <w:r>
+              <w:rPr>
+                <w:noProof/>
+                <w:webHidden/>
+              </w:rPr>
+              <w:fldChar w:fldCharType="separate"/>
+            </w:r>
+            <w:r>
+              <w:rPr>
+                <w:noProof/>
+                <w:webHidden/>
+              </w:rPr>
+              <w:t>9</w:t>
+            </w:r>
+            <w:r>
+              <w:rPr>
+                <w:noProof/>
+                <w:webHidden/>
+              </w:rPr>
+              <w:fldChar w:fldCharType="end"/>
+            </w:r>
+          </w:hyperlink>
+        </w:p>
+        <w:p>
+          <w:pPr>
+            <w:pStyle w:val="Verzeichnis2"/>
+            <w:tabs>
+              <w:tab w:val="right" w:leader="dot" w:pos="9062"/>
+            </w:tabs>
+            <w:rPr>
+              <w:rFonts w:eastAsiaTheme="minorEastAsia"/>
+              <w:noProof/>
+              <w:lang w:eastAsia="de-DE"/>
+            </w:rPr>
+          </w:pPr>
+          <w:hyperlink w:anchor="_Toc54269835" w:history="1">
+            <w:r>
+              <w:rPr>
+                <w:rStyle w:val="Hyperlink"/>
+                <w:noProof/>
+              </w:rPr>
+              <w:t>Layouts</w:t>
+            </w:r>
+            <w:r>
+              <w:rPr>
+                <w:noProof/>
+                <w:webHidden/>
+              </w:rPr>
+              <w:tab/>
+            </w:r>
+            <w:r>
+              <w:rPr>
+                <w:noProof/>
+                <w:webHidden/>
+              </w:rPr>
+              <w:fldChar w:fldCharType="begin"/>
+            </w:r>
+            <w:r>
+              <w:rPr>
+                <w:noProof/>
+                <w:webHidden/>
+              </w:rPr>
+              <w:instrText xml:space="preserve"> PAGEREF _Toc54269835 \h </w:instrText>
+            </w:r>
+            <w:r>
+              <w:rPr>
+                <w:noProof/>
+                <w:webHidden/>
+              </w:rPr>
+            </w:r>
+            <w:r>
+              <w:rPr>
+                <w:noProof/>
+                <w:webHidden/>
+              </w:rPr>
+              <w:fldChar w:fldCharType="separate"/>
+            </w:r>
+            <w:r>
+              <w:rPr>
+                <w:noProof/>
+                <w:webHidden/>
+              </w:rPr>
+              <w:t>9</w:t>
             </w:r>
             <w:r>
               <w:rPr>
@@ -1088,13 +1855,13 @@
               <w:lang w:eastAsia="de-DE"/>
             </w:rPr>
           </w:pPr>
-          <w:hyperlink w:anchor="_Toc53682086" w:history="1">
+          <w:hyperlink w:anchor="_Toc54269836" w:history="1">
             <w:r>
               <w:rPr>
                 <w:rStyle w:val="Hyperlink"/>
                 <w:noProof/>
               </w:rPr>
-              <w:t>JavaFX Einführung</w:t>
+              <w:t>Model / View / Controller (MVC)</w:t>
             </w:r>
             <w:r>
               <w:rPr>
@@ -1115,7 +1882,7 @@
                 <w:noProof/>
                 <w:webHidden/>
               </w:rPr>
-              <w:instrText xml:space="preserve"> PAGEREF _Toc53682086 \h </w:instrText>
+              <w:instrText xml:space="preserve"> PAGEREF _Toc54269836 \h </w:instrText>
             </w:r>
             <w:r>
               <w:rPr>
@@ -1135,7 +1902,7 @@
                 <w:noProof/>
                 <w:webHidden/>
               </w:rPr>
-              <w:t>4</w:t>
+              <w:t>9</w:t>
             </w:r>
             <w:r>
               <w:rPr>
@@ -1158,13 +1925,13 @@
               <w:lang w:eastAsia="de-DE"/>
             </w:rPr>
           </w:pPr>
-          <w:hyperlink w:anchor="_Toc53682087" w:history="1">
+          <w:hyperlink w:anchor="_Toc54269837" w:history="1">
             <w:r>
               <w:rPr>
                 <w:rStyle w:val="Hyperlink"/>
                 <w:noProof/>
               </w:rPr>
-              <w:t>Aufbau</w:t>
+              <w:t>Übersicht</w:t>
             </w:r>
             <w:r>
               <w:rPr>
@@ -1185,7 +1952,7 @@
                 <w:noProof/>
                 <w:webHidden/>
               </w:rPr>
-              <w:instrText xml:space="preserve"> PAGEREF _Toc53682087 \h </w:instrText>
+              <w:instrText xml:space="preserve"> PAGEREF _Toc54269837 \h </w:instrText>
             </w:r>
             <w:r>
               <w:rPr>
@@ -1205,7 +1972,7 @@
                 <w:noProof/>
                 <w:webHidden/>
               </w:rPr>
-              <w:t>4</w:t>
+              <w:t>9</w:t>
             </w:r>
             <w:r>
               <w:rPr>
@@ -1228,13 +1995,13 @@
               <w:lang w:eastAsia="de-DE"/>
             </w:rPr>
           </w:pPr>
-          <w:hyperlink w:anchor="_Toc53682088" w:history="1">
+          <w:hyperlink w:anchor="_Toc54269838" w:history="1">
             <w:r>
               <w:rPr>
                 <w:rStyle w:val="Hyperlink"/>
                 <w:noProof/>
               </w:rPr>
-              <w:t>Layouts</w:t>
+              <w:t>Beispiel Applikation</w:t>
             </w:r>
             <w:r>
               <w:rPr>
@@ -1255,7 +2022,7 @@
                 <w:noProof/>
                 <w:webHidden/>
               </w:rPr>
-              <w:instrText xml:space="preserve"> PAGEREF _Toc53682088 \h </w:instrText>
+              <w:instrText xml:space="preserve"> PAGEREF _Toc54269838 \h </w:instrText>
             </w:r>
             <w:r>
               <w:rPr>
@@ -1275,7 +2042,77 @@
                 <w:noProof/>
                 <w:webHidden/>
               </w:rPr>
-              <w:t>4</w:t>
+              <w:t>9</w:t>
+            </w:r>
+            <w:r>
+              <w:rPr>
+                <w:noProof/>
+                <w:webHidden/>
+              </w:rPr>
+              <w:fldChar w:fldCharType="end"/>
+            </w:r>
+          </w:hyperlink>
+        </w:p>
+        <w:p>
+          <w:pPr>
+            <w:pStyle w:val="Verzeichnis2"/>
+            <w:tabs>
+              <w:tab w:val="right" w:leader="dot" w:pos="9062"/>
+            </w:tabs>
+            <w:rPr>
+              <w:rFonts w:eastAsiaTheme="minorEastAsia"/>
+              <w:noProof/>
+              <w:lang w:eastAsia="de-DE"/>
+            </w:rPr>
+          </w:pPr>
+          <w:hyperlink w:anchor="_Toc54269839" w:history="1">
+            <w:r>
+              <w:rPr>
+                <w:rStyle w:val="Hyperlink"/>
+                <w:noProof/>
+              </w:rPr>
+              <w:t>Probleme</w:t>
+            </w:r>
+            <w:r>
+              <w:rPr>
+                <w:noProof/>
+                <w:webHidden/>
+              </w:rPr>
+              <w:tab/>
+            </w:r>
+            <w:r>
+              <w:rPr>
+                <w:noProof/>
+                <w:webHidden/>
+              </w:rPr>
+              <w:fldChar w:fldCharType="begin"/>
+            </w:r>
+            <w:r>
+              <w:rPr>
+                <w:noProof/>
+                <w:webHidden/>
+              </w:rPr>
+              <w:instrText xml:space="preserve"> PAGEREF _Toc54269839 \h </w:instrText>
+            </w:r>
+            <w:r>
+              <w:rPr>
+                <w:noProof/>
+                <w:webHidden/>
+              </w:rPr>
+            </w:r>
+            <w:r>
+              <w:rPr>
+                <w:noProof/>
+                <w:webHidden/>
+              </w:rPr>
+              <w:fldChar w:fldCharType="separate"/>
+            </w:r>
+            <w:r>
+              <w:rPr>
+                <w:noProof/>
+                <w:webHidden/>
+              </w:rPr>
+              <w:t>9</w:t>
             </w:r>
             <w:r>
               <w:rPr>
@@ -1298,13 +2135,13 @@
               <w:lang w:eastAsia="de-DE"/>
             </w:rPr>
           </w:pPr>
-          <w:hyperlink w:anchor="_Toc53682089" w:history="1">
+          <w:hyperlink w:anchor="_Toc54269840" w:history="1">
             <w:r>
               <w:rPr>
                 <w:rStyle w:val="Hyperlink"/>
                 <w:noProof/>
               </w:rPr>
-              <w:t>Model / View / Controller (MVC)</w:t>
+              <w:t>Model / View / Viewmodel (MVVM)</w:t>
             </w:r>
             <w:r>
               <w:rPr>
@@ -1325,7 +2162,7 @@
                 <w:noProof/>
                 <w:webHidden/>
               </w:rPr>
-              <w:instrText xml:space="preserve"> PAGEREF _Toc53682089 \h </w:instrText>
+              <w:instrText xml:space="preserve"> PAGEREF _Toc54269840 \h </w:instrText>
             </w:r>
             <w:r>
               <w:rPr>
@@ -1345,217 +2182,7 @@
                 <w:noProof/>
                 <w:webHidden/>
               </w:rPr>
-              <w:t>4</w:t>
-            </w:r>
-            <w:r>
-              <w:rPr>
-                <w:noProof/>
-                <w:webHidden/>
-              </w:rPr>
-              <w:fldChar w:fldCharType="end"/>
-            </w:r>
-          </w:hyperlink>
-        </w:p>
-        <w:p>
-          <w:pPr>
-            <w:pStyle w:val="Verzeichnis2"/>
-            <w:tabs>
-              <w:tab w:val="right" w:leader="dot" w:pos="9062"/>
-            </w:tabs>
-            <w:rPr>
-              <w:rFonts w:eastAsiaTheme="minorEastAsia"/>
-              <w:noProof/>
-              <w:lang w:eastAsia="de-DE"/>
-            </w:rPr>
-          </w:pPr>
-          <w:hyperlink w:anchor="_Toc53682090" w:history="1">
-            <w:r>
-              <w:rPr>
-                <w:rStyle w:val="Hyperlink"/>
-                <w:noProof/>
-              </w:rPr>
-              <w:t>Übersicht</w:t>
-            </w:r>
-            <w:r>
-              <w:rPr>
-                <w:noProof/>
-                <w:webHidden/>
-              </w:rPr>
-              <w:tab/>
-            </w:r>
-            <w:r>
-              <w:rPr>
-                <w:noProof/>
-                <w:webHidden/>
-              </w:rPr>
-              <w:fldChar w:fldCharType="begin"/>
-            </w:r>
-            <w:r>
-              <w:rPr>
-                <w:noProof/>
-                <w:webHidden/>
-              </w:rPr>
-              <w:instrText xml:space="preserve"> PAGEREF _Toc53682090 \h </w:instrText>
-            </w:r>
-            <w:r>
-              <w:rPr>
-                <w:noProof/>
-                <w:webHidden/>
-              </w:rPr>
-            </w:r>
-            <w:r>
-              <w:rPr>
-                <w:noProof/>
-                <w:webHidden/>
-              </w:rPr>
-              <w:fldChar w:fldCharType="separate"/>
-            </w:r>
-            <w:r>
-              <w:rPr>
-                <w:noProof/>
-                <w:webHidden/>
-              </w:rPr>
-              <w:t>4</w:t>
-            </w:r>
-            <w:r>
-              <w:rPr>
-                <w:noProof/>
-                <w:webHidden/>
-              </w:rPr>
-              <w:fldChar w:fldCharType="end"/>
-            </w:r>
-          </w:hyperlink>
-        </w:p>
-        <w:p>
-          <w:pPr>
-            <w:pStyle w:val="Verzeichnis2"/>
-            <w:tabs>
-              <w:tab w:val="right" w:leader="dot" w:pos="9062"/>
-            </w:tabs>
-            <w:rPr>
-              <w:rFonts w:eastAsiaTheme="minorEastAsia"/>
-              <w:noProof/>
-              <w:lang w:eastAsia="de-DE"/>
-            </w:rPr>
-          </w:pPr>
-          <w:hyperlink w:anchor="_Toc53682091" w:history="1">
-            <w:r>
-              <w:rPr>
-                <w:rStyle w:val="Hyperlink"/>
-                <w:noProof/>
-              </w:rPr>
-              <w:t>Beispiel Applikation</w:t>
-            </w:r>
-            <w:r>
-              <w:rPr>
-                <w:noProof/>
-                <w:webHidden/>
-              </w:rPr>
-              <w:tab/>
-            </w:r>
-            <w:r>
-              <w:rPr>
-                <w:noProof/>
-                <w:webHidden/>
-              </w:rPr>
-              <w:fldChar w:fldCharType="begin"/>
-            </w:r>
-            <w:r>
-              <w:rPr>
-                <w:noProof/>
-                <w:webHidden/>
-              </w:rPr>
-              <w:instrText xml:space="preserve"> PAGEREF _Toc53682091 \h </w:instrText>
-            </w:r>
-            <w:r>
-              <w:rPr>
-                <w:noProof/>
-                <w:webHidden/>
-              </w:rPr>
-            </w:r>
-            <w:r>
-              <w:rPr>
-                <w:noProof/>
-                <w:webHidden/>
-              </w:rPr>
-              <w:fldChar w:fldCharType="separate"/>
-            </w:r>
-            <w:r>
-              <w:rPr>
-                <w:noProof/>
-                <w:webHidden/>
-              </w:rPr>
-              <w:t>4</w:t>
-            </w:r>
-            <w:r>
-              <w:rPr>
-                <w:noProof/>
-                <w:webHidden/>
-              </w:rPr>
-              <w:fldChar w:fldCharType="end"/>
-            </w:r>
-          </w:hyperlink>
-        </w:p>
-        <w:p>
-          <w:pPr>
-            <w:pStyle w:val="Verzeichnis2"/>
-            <w:tabs>
-              <w:tab w:val="right" w:leader="dot" w:pos="9062"/>
-            </w:tabs>
-            <w:rPr>
-              <w:rFonts w:eastAsiaTheme="minorEastAsia"/>
-              <w:noProof/>
-              <w:lang w:eastAsia="de-DE"/>
-            </w:rPr>
-          </w:pPr>
-          <w:hyperlink w:anchor="_Toc53682092" w:history="1">
-            <w:r>
-              <w:rPr>
-                <w:rStyle w:val="Hyperlink"/>
-                <w:noProof/>
-              </w:rPr>
-              <w:t>Probleme</w:t>
-            </w:r>
-            <w:r>
-              <w:rPr>
-                <w:noProof/>
-                <w:webHidden/>
-              </w:rPr>
-              <w:tab/>
-            </w:r>
-            <w:r>
-              <w:rPr>
-                <w:noProof/>
-                <w:webHidden/>
-              </w:rPr>
-              <w:fldChar w:fldCharType="begin"/>
-            </w:r>
-            <w:r>
-              <w:rPr>
-                <w:noProof/>
-                <w:webHidden/>
-              </w:rPr>
-              <w:instrText xml:space="preserve"> PAGEREF _Toc53682092 \h </w:instrText>
-            </w:r>
-            <w:r>
-              <w:rPr>
-                <w:noProof/>
-                <w:webHidden/>
-              </w:rPr>
-            </w:r>
-            <w:r>
-              <w:rPr>
-                <w:noProof/>
-                <w:webHidden/>
-              </w:rPr>
-              <w:fldChar w:fldCharType="separate"/>
-            </w:r>
-            <w:r>
-              <w:rPr>
-                <w:noProof/>
-                <w:webHidden/>
-              </w:rPr>
-              <w:t>4</w:t>
+              <w:t>9</w:t>
             </w:r>
             <w:r>
               <w:rPr>
@@ -1578,13 +2205,13 @@
               <w:lang w:eastAsia="de-DE"/>
             </w:rPr>
           </w:pPr>
-          <w:hyperlink w:anchor="_Toc53682093" w:history="1">
+          <w:hyperlink w:anchor="_Toc54269841" w:history="1">
             <w:r>
               <w:rPr>
                 <w:rStyle w:val="Hyperlink"/>
                 <w:noProof/>
               </w:rPr>
-              <w:t>Model / View / Viewmodel (MVVM)</w:t>
+              <w:t>Applikation mit MVVM</w:t>
             </w:r>
             <w:r>
               <w:rPr>
@@ -1605,7 +2232,7 @@
                 <w:noProof/>
                 <w:webHidden/>
               </w:rPr>
-              <w:instrText xml:space="preserve"> PAGEREF _Toc53682093 \h </w:instrText>
+              <w:instrText xml:space="preserve"> PAGEREF _Toc54269841 \h </w:instrText>
             </w:r>
             <w:r>
               <w:rPr>
@@ -1625,77 +2252,7 @@
                 <w:noProof/>
                 <w:webHidden/>
               </w:rPr>
-              <w:t>4</w:t>
-            </w:r>
-            <w:r>
-              <w:rPr>
-                <w:noProof/>
-                <w:webHidden/>
-              </w:rPr>
-              <w:fldChar w:fldCharType="end"/>
-            </w:r>
-          </w:hyperlink>
-        </w:p>
-        <w:p>
-          <w:pPr>
-            <w:pStyle w:val="Verzeichnis1"/>
-            <w:tabs>
-              <w:tab w:val="right" w:leader="dot" w:pos="9062"/>
-            </w:tabs>
-            <w:rPr>
-              <w:rFonts w:eastAsiaTheme="minorEastAsia"/>
-              <w:noProof/>
-              <w:lang w:eastAsia="de-DE"/>
-            </w:rPr>
-          </w:pPr>
-          <w:hyperlink w:anchor="_Toc53682094" w:history="1">
-            <w:r>
-              <w:rPr>
-                <w:rStyle w:val="Hyperlink"/>
-                <w:noProof/>
-              </w:rPr>
-              <w:t>Applikation mit MVVM</w:t>
-            </w:r>
-            <w:r>
-              <w:rPr>
-                <w:noProof/>
-                <w:webHidden/>
-              </w:rPr>
-              <w:tab/>
-            </w:r>
-            <w:r>
-              <w:rPr>
-                <w:noProof/>
-                <w:webHidden/>
-              </w:rPr>
-              <w:fldChar w:fldCharType="begin"/>
-            </w:r>
-            <w:r>
-              <w:rPr>
-                <w:noProof/>
-                <w:webHidden/>
-              </w:rPr>
-              <w:instrText xml:space="preserve"> PAGEREF _Toc53682094 \h </w:instrText>
-            </w:r>
-            <w:r>
-              <w:rPr>
-                <w:noProof/>
-                <w:webHidden/>
-              </w:rPr>
-            </w:r>
-            <w:r>
-              <w:rPr>
-                <w:noProof/>
-                <w:webHidden/>
-              </w:rPr>
-              <w:fldChar w:fldCharType="separate"/>
-            </w:r>
-            <w:r>
-              <w:rPr>
-                <w:noProof/>
-                <w:webHidden/>
-              </w:rPr>
-              <w:t>4</w:t>
+              <w:t>9</w:t>
             </w:r>
             <w:r>
               <w:rPr>
@@ -1735,7 +2292,7 @@
       <w:pPr>
         <w:pStyle w:val="berschrift1"/>
       </w:pPr>
-      <w:bookmarkStart w:id="4" w:name="_Toc53682081"/>
+      <w:bookmarkStart w:id="4" w:name="_Toc54269820"/>
       <w:r>
         <w:lastRenderedPageBreak/>
         <w:t>Installation</w:t>
@@ -1847,7 +2404,7 @@
       <w:pPr>
         <w:pStyle w:val="berschrift2"/>
       </w:pPr>
-      <w:bookmarkStart w:id="5" w:name="_Toc53682082"/>
+      <w:bookmarkStart w:id="5" w:name="_Toc54269821"/>
       <w:r>
         <w:t>Java / JavaFX</w:t>
       </w:r>
@@ -1874,7 +2431,19 @@
         <w:t xml:space="preserve">) und JDK (Java Development Environment) zu unterscheiden. Die JRE umfasst </w:t>
       </w:r>
       <w:r>
-        <w:t>nur notwendige Teile zur Ausführung von Java Programmen. Das JDK enthält auch alle Tools, die ein Entwickler benötigt und enthält ebenfalls ein JRE.</w:t>
+        <w:t>nur notwendige Teile zur Ausführung von Java Programmen. Das JDK enthält</w:t>
+      </w:r>
+      <w:r>
+        <w:t xml:space="preserve"> zusätzlich zu dem JRE auch</w:t>
+      </w:r>
+      <w:r>
+        <w:t xml:space="preserve"> auch alle Tools, die ein Entwickler benötig</w:t>
+      </w:r>
+      <w:r>
+        <w:t>t, z.B. den Java Compiler</w:t>
+      </w:r>
+      <w:r>
+        <w:t>.</w:t>
       </w:r>
     </w:p>
     <w:tbl>
@@ -1904,7 +2473,10 @@
           </w:tcPr>
           <w:p>
             <w:r>
-              <w:t>Da wir eigene Java Programme entwickeln wollen, benötigen wir ein JDK.</w:t>
+              <w:t>Da wir eigene Java Programme entwickeln wollen, benötigen wir ein JDK</w:t>
+            </w:r>
+            <w:r>
+              <w:t>!</w:t>
             </w:r>
           </w:p>
         </w:tc>
@@ -1913,15 +2485,44 @@
     <w:p>
       <w:r>
         <w:br/>
-        <w:t xml:space="preserve">Weiterhin kann man die Software direkt von Oracle </w:t>
+      </w:r>
+      <w:r>
+        <w:t>D</w:t>
+      </w:r>
+      <w:r>
+        <w:t xml:space="preserve">ie </w:t>
+      </w:r>
+      <w:r>
+        <w:t xml:space="preserve">Java </w:t>
+      </w:r>
+      <w:r>
+        <w:t xml:space="preserve">Software </w:t>
+      </w:r>
+      <w:r>
+        <w:t xml:space="preserve">kann </w:t>
+      </w:r>
+      <w:r>
+        <w:t xml:space="preserve">direkt von Oracle </w:t>
       </w:r>
       <w:proofErr w:type="gramStart"/>
       <w:r>
-        <w:t>herunter laden</w:t>
+        <w:t xml:space="preserve">herunter </w:t>
+      </w:r>
+      <w:r>
+        <w:t>geladen</w:t>
       </w:r>
       <w:proofErr w:type="gramEnd"/>
       <w:r>
-        <w:t xml:space="preserve"> oder man nutzt ein </w:t>
+        <w:t xml:space="preserve"> </w:t>
+      </w:r>
+      <w:r>
+        <w:t xml:space="preserve">laden </w:t>
+      </w:r>
+      <w:r>
+        <w:t xml:space="preserve">werden </w:t>
+      </w:r>
+      <w:r>
+        <w:t xml:space="preserve">oder man nutzt ein </w:t>
       </w:r>
       <w:proofErr w:type="spellStart"/>
       <w:r>
@@ -1930,6 +2531,9 @@
       <w:proofErr w:type="spellEnd"/>
       <w:r>
         <w:t xml:space="preserve"> von einem anderen Anbieter wie z.B. </w:t>
+      </w:r>
+      <w:r>
+        <w:t xml:space="preserve">das </w:t>
       </w:r>
       <w:proofErr w:type="spellStart"/>
       <w:r>
@@ -1969,6 +2573,17 @@
             <w:r>
               <w:t>Oracle bietet das JRE nur bis Java 8 an.</w:t>
             </w:r>
+            <w:r>
+              <w:t xml:space="preserve"> Wenn man ein aktuelles JRE benötigt, dann sollte entweder auf ein JDK </w:t>
+            </w:r>
+            <w:proofErr w:type="gramStart"/>
+            <w:r>
+              <w:t>zurück gegriffen</w:t>
+            </w:r>
+            <w:proofErr w:type="gramEnd"/>
+            <w:r>
+              <w:t xml:space="preserve"> werden oder man nutzt ein JRE von einem der anderen Anbietern.</w:t>
+            </w:r>
           </w:p>
         </w:tc>
       </w:tr>
@@ -1988,15 +2603,25 @@
         </w:numPr>
       </w:pPr>
       <w:r>
-        <w:t xml:space="preserve">Alles vor Java 8 ist </w:t>
-      </w:r>
-      <w:proofErr w:type="gramStart"/>
-      <w:r>
-        <w:t>extrem veraltet</w:t>
-      </w:r>
-      <w:proofErr w:type="gramEnd"/>
-      <w:r>
-        <w:t>. Diese Versionen bekommen keine Updates und Sicherheitsprobleme sind vorprogrammiert. Weiterhin sind ggf. Libraries und Tools nicht mehr kompatibel.</w:t>
+        <w:t>Alles vor Java 8 ist veraltet</w:t>
+      </w:r>
+      <w:r>
+        <w:t xml:space="preserve"> und</w:t>
+      </w:r>
+      <w:r>
+        <w:t xml:space="preserve"> bekomm</w:t>
+      </w:r>
+      <w:r>
+        <w:t>t</w:t>
+      </w:r>
+      <w:r>
+        <w:t xml:space="preserve"> keine Updates </w:t>
+      </w:r>
+      <w:r>
+        <w:t xml:space="preserve">mehr. Daher sind </w:t>
+      </w:r>
+      <w:r>
+        <w:t>Sicherheitsprobleme vorprogrammiert. Weiterhin sind ggf. Libraries und Tools nicht mehr kompatibel.</w:t>
       </w:r>
     </w:p>
     <w:p>
@@ -2022,15 +2647,6 @@
       <w:r>
         <w:t>Es kommen regelmäßig neue Versionen heraus mit neuen Features. Wenn man die neuesten Features nutzen möchte, dann kann eine aktuelle Version Sinn machen.</w:t>
       </w:r>
-    </w:p>
-    <w:p>
-      <w:pPr>
-        <w:pStyle w:val="Listenabsatz"/>
-        <w:numPr>
-          <w:ilvl w:val="0"/>
-          <w:numId w:val="3"/>
-        </w:numPr>
-      </w:pPr>
     </w:p>
     <w:tbl>
       <w:tblPr>
@@ -2059,24 +2675,30 @@
           </w:tcPr>
           <w:p>
             <w:r>
-              <w:t xml:space="preserve">Um Probleme mit neuen Versionen zu vermeiden, macht es Sinn, frisch erschienene Versionen in den ersten Wochen noch nicht zu nutzen. So ersparen sich speziell Anfänger </w:t>
-            </w:r>
-            <w:proofErr w:type="gramStart"/>
-            <w:r>
-              <w:t>das lösen</w:t>
-            </w:r>
-            <w:proofErr w:type="gramEnd"/>
-            <w:r>
-              <w:t xml:space="preserve"> von Problemen, für die es ggf. noch keine Lösung gibt.</w:t>
+              <w:t xml:space="preserve">Um Probleme mit neuen Versionen zu vermeiden, macht es Sinn, frisch erschienene Versionen in den ersten Wochen noch nicht zu nutzen. So ersparen sich speziell Anfänger das </w:t>
+            </w:r>
+            <w:r>
+              <w:t>L</w:t>
+            </w:r>
+            <w:r>
+              <w:t xml:space="preserve">ösen von Problemen, für die </w:t>
+            </w:r>
+            <w:r>
+              <w:t>sich über Google noch keine Lösungen finden lassen.</w:t>
             </w:r>
           </w:p>
           <w:p/>
           <w:p>
             <w:r>
-              <w:t>Eine LTS Version ist angeraten, da diese</w:t>
-            </w:r>
-            <w:r>
-              <w:t xml:space="preserve"> eine langen Nutzungszeitraum ohne große Updates bereitstellt.</w:t>
+              <w:t xml:space="preserve">Mit einer LTS Version hat man den Vorteil, dass man diese </w:t>
+            </w:r>
+            <w:proofErr w:type="gramStart"/>
+            <w:r>
+              <w:t>Version relativ</w:t>
+            </w:r>
+            <w:proofErr w:type="gramEnd"/>
+            <w:r>
+              <w:t xml:space="preserve"> lange nutzen kann und nur Sicherheitsupdates installieren muss.</w:t>
             </w:r>
           </w:p>
           <w:p/>
@@ -2230,265 +2852,62 @@
       <w:pPr>
         <w:pStyle w:val="berschrift2"/>
       </w:pPr>
-      <w:bookmarkStart w:id="6" w:name="_Toc53682083"/>
+      <w:bookmarkStart w:id="6" w:name="_Toc54269822"/>
+      <w:r>
+        <w:t xml:space="preserve">Tools / </w:t>
+      </w:r>
       <w:r>
         <w:t>IDEs</w:t>
       </w:r>
+      <w:bookmarkEnd w:id="6"/>
     </w:p>
     <w:p>
       <w:pPr>
         <w:pStyle w:val="berschrift3"/>
       </w:pPr>
-      <w:proofErr w:type="spellStart"/>
-      <w:r>
-        <w:t>IntelliJ</w:t>
-      </w:r>
-      <w:proofErr w:type="spellEnd"/>
-    </w:p>
-    <w:p>
-      <w:proofErr w:type="spellStart"/>
-      <w:r>
-        <w:t>IntelliJ</w:t>
-      </w:r>
-      <w:proofErr w:type="spellEnd"/>
-      <w:r>
-        <w:t xml:space="preserve"> ist eine IDE von </w:t>
-      </w:r>
-      <w:proofErr w:type="spellStart"/>
-      <w:r>
-        <w:t>JetBrains</w:t>
-      </w:r>
-      <w:proofErr w:type="spellEnd"/>
-      <w:r>
-        <w:t xml:space="preserve"> und ist in zwei Editionen verfügbar: Die frei verfügbare Community Edition bietet alle notwendigen Funktionen, die ein Entwickler benötigt. </w:t>
-      </w:r>
-      <w:r>
-        <w:t>Speziell die Integration von Enterprise Funktionen ist der kostenpflichtigen Ultimate Version vorbehalten.</w:t>
-      </w:r>
-    </w:p>
-    <w:p>
-      <w:pPr>
-        <w:pStyle w:val="berschrift3"/>
-      </w:pPr>
-      <w:proofErr w:type="spellStart"/>
-      <w:r>
-        <w:t>Eclipse</w:t>
-      </w:r>
+      <w:bookmarkStart w:id="7" w:name="_Toc54269823"/>
+      <w:proofErr w:type="spellStart"/>
+      <w:r>
+        <w:t>Git</w:t>
+      </w:r>
+      <w:bookmarkEnd w:id="7"/>
       <w:proofErr w:type="spellEnd"/>
     </w:p>
     <w:p>
       <w:r>
         <w:t xml:space="preserve">Bei </w:t>
       </w:r>
-      <w:proofErr w:type="spellStart"/>
-      <w:r>
-        <w:t>Eclipse</w:t>
-      </w:r>
-      <w:proofErr w:type="spellEnd"/>
-      <w:r>
-        <w:t xml:space="preserve"> handelt es sich um eine freie Entwicklungsumgebung. </w:t>
-      </w:r>
-    </w:p>
-    <w:p>
-      <w:pPr>
-        <w:pStyle w:val="berschrift3"/>
-      </w:pPr>
-      <w:proofErr w:type="spellStart"/>
-      <w:r>
-        <w:t>Netbeans</w:t>
-      </w:r>
-      <w:proofErr w:type="spellEnd"/>
-    </w:p>
-    <w:p>
-      <w:pPr>
-        <w:pStyle w:val="berschrift3"/>
-      </w:pPr>
-      <w:proofErr w:type="spellStart"/>
-      <w:r>
-        <w:t>SceneBuilder</w:t>
-      </w:r>
-      <w:proofErr w:type="spellEnd"/>
-    </w:p>
-    <w:p>
-      <w:pPr>
-        <w:pStyle w:val="berschrift2"/>
-      </w:pPr>
-      <w:proofErr w:type="spellStart"/>
-      <w:r>
-        <w:t>Gradle</w:t>
-      </w:r>
-      <w:bookmarkEnd w:id="6"/>
-      <w:proofErr w:type="spellEnd"/>
-    </w:p>
-    <w:p>
-      <w:r>
-        <w:t xml:space="preserve">Im Java Umfeld haben sich mehrere </w:t>
-      </w:r>
-      <w:proofErr w:type="spellStart"/>
-      <w:r>
-        <w:t>Build</w:t>
-      </w:r>
-      <w:proofErr w:type="spellEnd"/>
-      <w:r>
-        <w:t xml:space="preserve"> Tools etabliert. Derzeit sind die beiden führenden Tools Maven und </w:t>
-      </w:r>
-      <w:proofErr w:type="spellStart"/>
-      <w:r>
-        <w:t>Gradle</w:t>
-      </w:r>
-      <w:proofErr w:type="spellEnd"/>
-      <w:r>
-        <w:t xml:space="preserve">. In dieser Dokumentation habe ich mich auf </w:t>
-      </w:r>
-      <w:proofErr w:type="spellStart"/>
-      <w:r>
-        <w:t>Gradle</w:t>
-      </w:r>
-      <w:proofErr w:type="spellEnd"/>
-      <w:r>
-        <w:t xml:space="preserve"> festgelegt. Dies ist eine rein persönliche Präferenz und soll keine Wertung sein.</w:t>
-      </w:r>
-    </w:p>
-    <w:p>
-      <w:pPr>
-        <w:pStyle w:val="berschrift3"/>
-      </w:pPr>
-      <w:r>
-        <w:t xml:space="preserve">Installation / </w:t>
-      </w:r>
-      <w:proofErr w:type="spellStart"/>
-      <w:r>
-        <w:t>Gradle</w:t>
-      </w:r>
-      <w:proofErr w:type="spellEnd"/>
-      <w:r>
-        <w:t xml:space="preserve"> Wrapper</w:t>
-      </w:r>
-    </w:p>
-    <w:p>
-      <w:r>
-        <w:t xml:space="preserve">Eine Installation von </w:t>
-      </w:r>
-      <w:proofErr w:type="spellStart"/>
-      <w:r>
-        <w:t>Gradle</w:t>
-      </w:r>
-      <w:proofErr w:type="spellEnd"/>
-      <w:r>
-        <w:t xml:space="preserve"> ist in der Regel auf dem System nicht notwendig. In Projekten wird ein </w:t>
-      </w:r>
-      <w:proofErr w:type="spellStart"/>
-      <w:r>
-        <w:t>Gradle</w:t>
-      </w:r>
-      <w:proofErr w:type="spellEnd"/>
-      <w:r>
-        <w:t xml:space="preserve"> Wrapper eingesetzt. Dabei handelt es sich um ein kleines Tool, welches die korrekte Version von </w:t>
-      </w:r>
-      <w:proofErr w:type="spellStart"/>
-      <w:r>
-        <w:t>Gradle</w:t>
-      </w:r>
-      <w:proofErr w:type="spellEnd"/>
-      <w:r>
-        <w:t xml:space="preserve"> innerhalb des Projekts in dem </w:t>
-      </w:r>
-      <w:proofErr w:type="gramStart"/>
-      <w:r>
-        <w:t>Verzeichnis .</w:t>
-      </w:r>
-      <w:proofErr w:type="spellStart"/>
-      <w:r>
-        <w:t>gradle</w:t>
-      </w:r>
-      <w:proofErr w:type="spellEnd"/>
-      <w:proofErr w:type="gramEnd"/>
-      <w:r>
-        <w:t xml:space="preserve"> entpackt. Dies hat den Vorteil, dass man auf einem Rechner ohne Änderung der Konfiguration in den Projekten unterschiedliche Versionen von </w:t>
-      </w:r>
-      <w:proofErr w:type="spellStart"/>
-      <w:r>
-        <w:t>gradle</w:t>
-      </w:r>
-      <w:proofErr w:type="spellEnd"/>
-      <w:r>
-        <w:t xml:space="preserve"> nutzen kann.</w:t>
-      </w:r>
-    </w:p>
-    <w:p>
-      <w:r>
-        <w:t xml:space="preserve">Die Entwicklungsumgebungen können neue </w:t>
-      </w:r>
-      <w:proofErr w:type="spellStart"/>
-      <w:r>
-        <w:t>Gradle</w:t>
-      </w:r>
-      <w:proofErr w:type="spellEnd"/>
-      <w:r>
-        <w:t xml:space="preserve"> Projekte erzeugen können, die den </w:t>
-      </w:r>
-      <w:proofErr w:type="spellStart"/>
-      <w:r>
-        <w:t>gradle</w:t>
-      </w:r>
-      <w:proofErr w:type="spellEnd"/>
-      <w:r>
-        <w:t xml:space="preserve"> Wrapper beinhaltet. Ohne Entwicklungsumgebung kann man </w:t>
-      </w:r>
-      <w:proofErr w:type="spellStart"/>
-      <w:r>
-        <w:t>Gradle</w:t>
-      </w:r>
-      <w:proofErr w:type="spellEnd"/>
-      <w:r>
-        <w:t xml:space="preserve"> </w:t>
-      </w:r>
-      <w:proofErr w:type="gramStart"/>
-      <w:r>
-        <w:t>herunter laden</w:t>
-      </w:r>
-      <w:proofErr w:type="gramEnd"/>
-      <w:r>
-        <w:t xml:space="preserve"> und für die Erstellung eines Wrappers:</w:t>
-      </w:r>
-    </w:p>
-    <w:p>
-      <w:pPr>
-        <w:pStyle w:val="Listenabsatz"/>
-        <w:numPr>
-          <w:ilvl w:val="0"/>
-          <w:numId w:val="5"/>
-        </w:numPr>
-      </w:pPr>
-      <w:r>
-        <w:t xml:space="preserve">Von </w:t>
-      </w:r>
       <w:hyperlink r:id="rId15" w:history="1">
+        <w:proofErr w:type="spellStart"/>
         <w:r>
           <w:rPr>
             <w:rStyle w:val="Hyperlink"/>
           </w:rPr>
-          <w:t>https://gradle.org/releases/</w:t>
+          <w:t>Git</w:t>
         </w:r>
+        <w:proofErr w:type="spellEnd"/>
       </w:hyperlink>
       <w:r>
-        <w:t xml:space="preserve"> kann </w:t>
-      </w:r>
-      <w:proofErr w:type="spellStart"/>
-      <w:r>
-        <w:t>Gradle</w:t>
-      </w:r>
-      <w:proofErr w:type="spellEnd"/>
-      <w:r>
-        <w:t xml:space="preserve"> in einer ZIP Datei </w:t>
-      </w:r>
-      <w:proofErr w:type="gramStart"/>
-      <w:r>
-        <w:t>herunter geladen</w:t>
-      </w:r>
-      <w:proofErr w:type="gramEnd"/>
-      <w:r>
-        <w:t xml:space="preserve"> werden.</w:t>
+        <w:rPr>
+          <w:rStyle w:val="Funotenzeichen"/>
+        </w:rPr>
+        <w:footnoteReference w:id="3"/>
+      </w:r>
+      <w:r>
+        <w:t xml:space="preserve"> handelt es sich um ein Tool zur verteilten Versionsverwaltung von Dateien. Dies bedeutet, dass Dateien Versioniert auf diversen Systemen abgelegt werden. Wir können also den genauen Verlauf mit allen Änderungen an den jeweiligen Dateien nachvollziehen. „Verteilt“ bedeutet, dass es nicht nur einen zentralen Server gibt, sondern es kann auf vielen Systemen das sogenannte Repository geben.</w:t>
+      </w:r>
+    </w:p>
+    <w:p>
+      <w:r>
+        <w:t xml:space="preserve">Als erstes installieren wir </w:t>
+      </w:r>
+      <w:proofErr w:type="spellStart"/>
+      <w:r>
+        <w:t>Git</w:t>
+      </w:r>
+      <w:proofErr w:type="spellEnd"/>
+      <w:r>
+        <w:t xml:space="preserve"> auf unserem System:</w:t>
       </w:r>
     </w:p>
     <w:p>
@@ -2496,11 +2915,67 @@
         <w:pStyle w:val="Listenabsatz"/>
         <w:numPr>
           <w:ilvl w:val="0"/>
-          <w:numId w:val="5"/>
+          <w:numId w:val="10"/>
         </w:numPr>
       </w:pPr>
       <w:r>
-        <w:t>Die ZIP Datei in einem beliebigen Verzeichnis entpacken.</w:t>
+        <w:t xml:space="preserve">Linux: Ein einfaches </w:t>
+      </w:r>
+      <w:proofErr w:type="spellStart"/>
+      <w:r>
+        <w:rPr>
+          <w:rStyle w:val="CommandZchn"/>
+        </w:rPr>
+        <w:t>sudo</w:t>
+      </w:r>
+      <w:proofErr w:type="spellEnd"/>
+      <w:r>
+        <w:rPr>
+          <w:rStyle w:val="CommandZchn"/>
+        </w:rPr>
+        <w:t xml:space="preserve"> </w:t>
+      </w:r>
+      <w:proofErr w:type="spellStart"/>
+      <w:r>
+        <w:rPr>
+          <w:rStyle w:val="CommandZchn"/>
+        </w:rPr>
+        <w:t>apt-get</w:t>
+      </w:r>
+      <w:proofErr w:type="spellEnd"/>
+      <w:r>
+        <w:rPr>
+          <w:rStyle w:val="CommandZchn"/>
+        </w:rPr>
+        <w:t xml:space="preserve"> </w:t>
+      </w:r>
+      <w:proofErr w:type="spellStart"/>
+      <w:r>
+        <w:rPr>
+          <w:rStyle w:val="CommandZchn"/>
+        </w:rPr>
+        <w:t>install</w:t>
+      </w:r>
+      <w:proofErr w:type="spellEnd"/>
+      <w:r>
+        <w:rPr>
+          <w:rStyle w:val="CommandZchn"/>
+        </w:rPr>
+        <w:t xml:space="preserve"> </w:t>
+      </w:r>
+      <w:proofErr w:type="spellStart"/>
+      <w:r>
+        <w:rPr>
+          <w:rStyle w:val="CommandZchn"/>
+        </w:rPr>
+        <w:t>git</w:t>
+      </w:r>
+      <w:proofErr w:type="spellEnd"/>
+      <w:r>
+        <w:t xml:space="preserve"> </w:t>
+      </w:r>
+      <w:r>
+        <w:t>installiert das Tool für uns.</w:t>
       </w:r>
     </w:p>
     <w:p>
@@ -2508,19 +2983,231 @@
         <w:pStyle w:val="Listenabsatz"/>
         <w:numPr>
           <w:ilvl w:val="0"/>
-          <w:numId w:val="5"/>
+          <w:numId w:val="10"/>
         </w:numPr>
       </w:pPr>
       <w:r>
-        <w:t xml:space="preserve">In dem </w:t>
+        <w:t>Windows: Wir laden uns den Installer vom oben verlinkten Ort und führen die Installation durch. Bei der Konfiguration können wir erst einmal die vorhandenen Defaults übernehmen.</w:t>
+      </w:r>
+    </w:p>
+    <w:p>
+      <w:r>
+        <w:t xml:space="preserve">Die genaue Nutzung von </w:t>
+      </w:r>
+      <w:proofErr w:type="spellStart"/>
+      <w:r>
+        <w:t>Git</w:t>
+      </w:r>
+      <w:proofErr w:type="spellEnd"/>
+      <w:r>
+        <w:t xml:space="preserve"> soll kein Bestandteil dieser JavaFX Blog Serie sein. Es gibt freie Dokumentation, die ich jedem interessierten Leser ans Herz legen kann. Ansonsten sollte an dieser Stelle ausreichen, dass der </w:t>
+      </w:r>
+      <w:proofErr w:type="spellStart"/>
+      <w:r>
+        <w:t>befehl</w:t>
+      </w:r>
+      <w:proofErr w:type="spellEnd"/>
+      <w:r>
+        <w:t>, mit dem der Code der JavaFX Serie auf den eigenen Rechner kopiert werden kann, am Anfang des Dokuments erwähnt ist.</w:t>
+      </w:r>
+    </w:p>
+    <w:p>
+      <w:proofErr w:type="spellStart"/>
+      <w:r>
+        <w:t>Git</w:t>
+      </w:r>
+      <w:proofErr w:type="spellEnd"/>
+      <w:r>
+        <w:t xml:space="preserve"> Dokumentation:</w:t>
+      </w:r>
+    </w:p>
+    <w:p>
+      <w:pPr>
+        <w:pStyle w:val="Listenabsatz"/>
+        <w:numPr>
+          <w:ilvl w:val="0"/>
+          <w:numId w:val="11"/>
+        </w:numPr>
+      </w:pPr>
+      <w:hyperlink r:id="rId16" w:history="1">
+        <w:r>
+          <w:rPr>
+            <w:rStyle w:val="Hyperlink"/>
+          </w:rPr>
+          <w:t>https://git-scm.com/book/en/v2</w:t>
+        </w:r>
+      </w:hyperlink>
+      <w:r>
+        <w:t xml:space="preserve">  Pro GIT Buch (Englisch)</w:t>
+      </w:r>
+    </w:p>
+    <w:p>
+      <w:pPr>
+        <w:pStyle w:val="Listenabsatz"/>
+        <w:numPr>
+          <w:ilvl w:val="0"/>
+          <w:numId w:val="11"/>
+        </w:numPr>
+      </w:pPr>
+      <w:hyperlink r:id="rId17" w:history="1">
+        <w:r>
+          <w:rPr>
+            <w:rStyle w:val="Hyperlink"/>
+          </w:rPr>
+          <w:t>https://git-scm.com/book/de/v2</w:t>
+        </w:r>
+      </w:hyperlink>
+      <w:r>
+        <w:t xml:space="preserve"> Pro GIT Buch (Deutsch)</w:t>
+      </w:r>
+    </w:p>
+    <w:p>
+      <w:pPr>
+        <w:pStyle w:val="berschrift3"/>
+      </w:pPr>
+      <w:bookmarkStart w:id="8" w:name="_Toc54269824"/>
+      <w:r>
+        <w:t xml:space="preserve">Maven / </w:t>
+      </w:r>
+      <w:proofErr w:type="spellStart"/>
+      <w:r>
+        <w:t>Gradle</w:t>
+      </w:r>
+      <w:bookmarkEnd w:id="8"/>
+      <w:proofErr w:type="spellEnd"/>
+    </w:p>
+    <w:p>
+      <w:r>
+        <w:t xml:space="preserve">Im Java Umfeld haben sich mehrere </w:t>
+      </w:r>
+      <w:proofErr w:type="spellStart"/>
+      <w:r>
+        <w:t>Build</w:t>
+      </w:r>
+      <w:proofErr w:type="spellEnd"/>
+      <w:r>
+        <w:t xml:space="preserve"> Tools etabliert. Derzeit sind die beiden führenden Tools Maven und </w:t>
+      </w:r>
+      <w:proofErr w:type="spellStart"/>
+      <w:r>
+        <w:t>Gradle</w:t>
+      </w:r>
+      <w:proofErr w:type="spellEnd"/>
+      <w:r>
+        <w:t xml:space="preserve">. </w:t>
+      </w:r>
+      <w:r>
+        <w:t xml:space="preserve">Maven und </w:t>
+      </w:r>
+      <w:proofErr w:type="spellStart"/>
+      <w:r>
+        <w:t>Gradle</w:t>
+      </w:r>
+      <w:proofErr w:type="spellEnd"/>
+      <w:r>
+        <w:t xml:space="preserve"> benötigen keine lokale Installation</w:t>
+      </w:r>
+      <w:r>
+        <w:t>,</w:t>
+      </w:r>
+      <w:r>
+        <w:t xml:space="preserve"> </w:t>
+      </w:r>
+      <w:r>
+        <w:t>wenn</w:t>
+      </w:r>
+      <w:r>
+        <w:t xml:space="preserve"> Projekte mit jeweiligem Wrapper oder eine</w:t>
+      </w:r>
+      <w:r>
+        <w:t>r</w:t>
+      </w:r>
+      <w:r>
+        <w:t xml:space="preserve"> IDE verwendet wird.</w:t>
+      </w:r>
+    </w:p>
+    <w:p>
+      <w:r>
+        <w:t xml:space="preserve">Der Wrapper ist ein kleines Tool + </w:t>
+      </w:r>
+      <w:proofErr w:type="spellStart"/>
+      <w:r>
+        <w:t>Scripte</w:t>
+      </w:r>
+      <w:proofErr w:type="spellEnd"/>
+      <w:r>
+        <w:t xml:space="preserve">, die die jeweilige Version von </w:t>
+      </w:r>
+      <w:proofErr w:type="spellStart"/>
+      <w:r>
+        <w:t>Gradle</w:t>
+      </w:r>
+      <w:proofErr w:type="spellEnd"/>
+      <w:r>
+        <w:t xml:space="preserve">/Maven innerhalb des Projekts </w:t>
       </w:r>
       <w:proofErr w:type="gramStart"/>
       <w:r>
-        <w:t>entpackten  bin</w:t>
+        <w:t>herunter laden</w:t>
       </w:r>
       <w:proofErr w:type="gramEnd"/>
       <w:r>
-        <w:t xml:space="preserve"> Verzeichnis findet sich ein </w:t>
+        <w:t xml:space="preserve"> und von dort nutzen. Dies hat den Vorteil, dass jedes Projekt genau die Version des </w:t>
+      </w:r>
+      <w:proofErr w:type="spellStart"/>
+      <w:r>
+        <w:t>Build</w:t>
+      </w:r>
+      <w:proofErr w:type="spellEnd"/>
+      <w:r>
+        <w:t xml:space="preserve"> Tools nutzt, die vom Projekt vorgesehen ist.</w:t>
+      </w:r>
+    </w:p>
+    <w:p>
+      <w:r>
+        <w:t xml:space="preserve">Dies ist wichtig, da es von Version zu Version zu Inkompatibilitäten kommen kann, so dass es zu Problemen kommen kann, wenn eine zu neue oder zu alte Version in einem Projekt verwendet wird. </w:t>
+      </w:r>
+    </w:p>
+    <w:p>
+      <w:r>
+        <w:lastRenderedPageBreak/>
+        <w:t xml:space="preserve">So Wrapper-Projekte von Hand angelegt werden sollen, so reicht es aus, </w:t>
+      </w:r>
+      <w:hyperlink r:id="rId18" w:history="1">
+        <w:proofErr w:type="spellStart"/>
+        <w:r>
+          <w:rPr>
+            <w:rStyle w:val="Hyperlink"/>
+          </w:rPr>
+          <w:t>Gradle</w:t>
+        </w:r>
+        <w:proofErr w:type="spellEnd"/>
+      </w:hyperlink>
+      <w:r>
+        <w:rPr>
+          <w:rStyle w:val="Funotenzeichen"/>
+        </w:rPr>
+        <w:footnoteReference w:id="4"/>
+      </w:r>
+      <w:r>
+        <w:t xml:space="preserve"> / </w:t>
+      </w:r>
+      <w:hyperlink r:id="rId19" w:history="1">
+        <w:r>
+          <w:rPr>
+            <w:rStyle w:val="Hyperlink"/>
+          </w:rPr>
+          <w:t>Maven</w:t>
+        </w:r>
+      </w:hyperlink>
+      <w:r>
+        <w:rPr>
+          <w:rStyle w:val="Funotenzeichen"/>
+        </w:rPr>
+        <w:footnoteReference w:id="5"/>
+      </w:r>
+      <w:r>
+        <w:t xml:space="preserve"> in der gewünschten Version herunter zu laden und in einem beliebigen Verzeichnis zu entpacken. Innerhalb der Projektverzeichnisses kann dann der Wrapper erzeugt werden mit (einmal </w:t>
       </w:r>
       <w:proofErr w:type="spellStart"/>
       <w:r>
@@ -2528,34 +3215,23 @@
       </w:r>
       <w:proofErr w:type="spellEnd"/>
       <w:r>
-        <w:t xml:space="preserve"> </w:t>
-      </w:r>
-      <w:proofErr w:type="spellStart"/>
-      <w:r>
-        <w:t>Script</w:t>
-      </w:r>
-      <w:proofErr w:type="spellEnd"/>
-      <w:r>
-        <w:t xml:space="preserve">, mit dem sich </w:t>
-      </w:r>
-      <w:proofErr w:type="spellStart"/>
-      <w:r>
-        <w:t>Gradle</w:t>
-      </w:r>
-      <w:proofErr w:type="spellEnd"/>
-      <w:r>
-        <w:t xml:space="preserve"> starten lässt. Um in einem</w:t>
-      </w:r>
-      <w:r>
-        <w:t xml:space="preserve"> Projektverzeichnis den </w:t>
-      </w:r>
-      <w:proofErr w:type="spellStart"/>
-      <w:r>
-        <w:t>Gradle</w:t>
-      </w:r>
-      <w:proofErr w:type="spellEnd"/>
-      <w:r>
-        <w:t xml:space="preserve"> Wrapper zu erstellen wechselt man in das Zielverzeichnis und startet </w:t>
+        <w:t xml:space="preserve"> und einmal </w:t>
+      </w:r>
+      <w:proofErr w:type="spellStart"/>
+      <w:r>
+        <w:t>maven</w:t>
+      </w:r>
+      <w:proofErr w:type="spellEnd"/>
+      <w:r>
+        <w:t xml:space="preserve"> Aufruf – der jeweils gewünschte Aufruf muss gewählt werden, je nachdem ob </w:t>
+      </w:r>
+      <w:proofErr w:type="spellStart"/>
+      <w:r>
+        <w:t>maven</w:t>
+      </w:r>
+      <w:proofErr w:type="spellEnd"/>
+      <w:r>
+        <w:t xml:space="preserve"> oder </w:t>
       </w:r>
       <w:proofErr w:type="spellStart"/>
       <w:r>
@@ -2563,10 +3239,47 @@
       </w:r>
       <w:proofErr w:type="spellEnd"/>
       <w:r>
-        <w:t xml:space="preserve"> mit dem Parameter Wrapper, also</w:t>
-      </w:r>
-      <w:r>
-        <w:t xml:space="preserve"> z.B.:</w:t>
+        <w:t xml:space="preserve"> verwendet werden soll):</w:t>
+      </w:r>
+    </w:p>
+    <w:p>
+      <w:pPr>
+        <w:pStyle w:val="Command"/>
+      </w:pPr>
+      <w:r>
+        <w:t xml:space="preserve">c:\apps\gradle-6.5\bin\gradle </w:t>
+      </w:r>
+      <w:proofErr w:type="spellStart"/>
+      <w:r>
+        <w:t>wrapper</w:t>
+      </w:r>
+      <w:proofErr w:type="spellEnd"/>
+      <w:r>
+        <w:br/>
+        <w:t xml:space="preserve">c:\apps\apache-maven-3.6.3\bin\mvn -N </w:t>
+      </w:r>
+      <w:proofErr w:type="spellStart"/>
+      <w:proofErr w:type="gramStart"/>
+      <w:r>
+        <w:t>io.takari</w:t>
+      </w:r>
+      <w:proofErr w:type="gramEnd"/>
+      <w:r>
+        <w:t>:maven:wrapper</w:t>
+      </w:r>
+      <w:proofErr w:type="spellEnd"/>
+    </w:p>
+    <w:p>
+      <w:r>
+        <w:t xml:space="preserve">Der Aufruf ist jetzt der Windows Aufruf mit </w:t>
+      </w:r>
+      <w:proofErr w:type="gramStart"/>
+      <w:r>
+        <w:t>dem entpacken</w:t>
+      </w:r>
+      <w:proofErr w:type="gramEnd"/>
+      <w:r>
+        <w:t xml:space="preserve"> der Tools in c:\Apps. Der Aufruf unter Linux kann ähnlich aussehen:</w:t>
       </w:r>
       <w:r>
         <w:br/>
@@ -2575,7 +3288,33 @@
         <w:rPr>
           <w:rStyle w:val="CommandZchn"/>
         </w:rPr>
-        <w:t xml:space="preserve">c:\Apps\gradle-6.7\bin\gradle </w:t>
+        <w:t>~/bin</w:t>
+      </w:r>
+      <w:r>
+        <w:rPr>
+          <w:rStyle w:val="CommandZchn"/>
+        </w:rPr>
+        <w:t>/gradle-6.5/bin</w:t>
+      </w:r>
+      <w:r>
+        <w:rPr>
+          <w:rStyle w:val="CommandZchn"/>
+        </w:rPr>
+        <w:t>/</w:t>
+      </w:r>
+      <w:proofErr w:type="spellStart"/>
+      <w:r>
+        <w:rPr>
+          <w:rStyle w:val="CommandZchn"/>
+        </w:rPr>
+        <w:t>gradle</w:t>
+      </w:r>
+      <w:proofErr w:type="spellEnd"/>
+      <w:r>
+        <w:rPr>
+          <w:rStyle w:val="CommandZchn"/>
+        </w:rPr>
+        <w:t xml:space="preserve"> </w:t>
       </w:r>
       <w:proofErr w:type="spellStart"/>
       <w:r>
@@ -2586,7 +3325,22 @@
       </w:r>
       <w:proofErr w:type="spellEnd"/>
       <w:r>
+        <w:rPr>
+          <w:rStyle w:val="CommandZchn"/>
+        </w:rPr>
         <w:br/>
+      </w:r>
+      <w:r>
+        <w:rPr>
+          <w:rStyle w:val="CommandZchn"/>
+        </w:rPr>
+        <w:t>~/bin</w:t>
+      </w:r>
+      <w:r>
+        <w:rPr>
+          <w:rStyle w:val="CommandZchn"/>
+        </w:rPr>
+        <w:t>/maven-3.6.3/bin</w:t>
       </w:r>
       <w:r>
         <w:rPr>
@@ -2599,57 +3353,306 @@
         <w:rPr>
           <w:rStyle w:val="CommandZchn"/>
         </w:rPr>
-        <w:t>home</w:t>
+        <w:t>mvn</w:t>
       </w:r>
       <w:proofErr w:type="spellEnd"/>
       <w:r>
         <w:rPr>
           <w:rStyle w:val="CommandZchn"/>
         </w:rPr>
-        <w:t>/</w:t>
-      </w:r>
-      <w:proofErr w:type="spellStart"/>
+        <w:t xml:space="preserve"> -N </w:t>
+      </w:r>
+      <w:proofErr w:type="spellStart"/>
+      <w:proofErr w:type="gramStart"/>
       <w:r>
         <w:rPr>
           <w:rStyle w:val="CommandZchn"/>
         </w:rPr>
-        <w:t>konrad</w:t>
-      </w:r>
-      <w:proofErr w:type="spellEnd"/>
+        <w:t>io.takari</w:t>
+      </w:r>
+      <w:proofErr w:type="gramEnd"/>
       <w:r>
         <w:rPr>
           <w:rStyle w:val="CommandZchn"/>
         </w:rPr>
-        <w:t>/bin/gradle-6.7/bin/</w:t>
-      </w:r>
-      <w:proofErr w:type="spellStart"/>
+        <w:t>:maven:wrapper</w:t>
+      </w:r>
+      <w:proofErr w:type="spellEnd"/>
+    </w:p>
+    <w:p>
+      <w:r>
+        <w:t xml:space="preserve">Mit </w:t>
+      </w:r>
+      <w:r>
+        <w:t>entpacken der Tools innerhalb eines bin Verzeichnisses im Home Verzeichnis des Users.</w:t>
+      </w:r>
+    </w:p>
+    <w:p>
+      <w:pPr>
+        <w:pStyle w:val="berschrift3"/>
+      </w:pPr>
+      <w:bookmarkStart w:id="9" w:name="_Toc54269825"/>
+      <w:proofErr w:type="spellStart"/>
+      <w:r>
+        <w:t>IntelliJ</w:t>
+      </w:r>
+      <w:bookmarkEnd w:id="9"/>
+      <w:proofErr w:type="spellEnd"/>
+    </w:p>
+    <w:p>
+      <w:hyperlink r:id="rId20" w:history="1">
+        <w:proofErr w:type="spellStart"/>
+        <w:r>
+          <w:rPr>
+            <w:rStyle w:val="Hyperlink"/>
+          </w:rPr>
+          <w:t>IntelliJ</w:t>
+        </w:r>
+        <w:proofErr w:type="spellEnd"/>
+      </w:hyperlink>
       <w:r>
         <w:rPr>
-          <w:rStyle w:val="CommandZchn"/>
+          <w:rStyle w:val="Funotenzeichen"/>
         </w:rPr>
-        <w:t>gradle</w:t>
-      </w:r>
-      <w:proofErr w:type="spellEnd"/>
+        <w:footnoteReference w:id="6"/>
+      </w:r>
+      <w:r>
+        <w:t xml:space="preserve"> ist eine IDE von </w:t>
+      </w:r>
+      <w:proofErr w:type="spellStart"/>
+      <w:r>
+        <w:t>JetBrains</w:t>
+      </w:r>
+      <w:proofErr w:type="spellEnd"/>
+      <w:r>
+        <w:t xml:space="preserve"> und ist in zwei Editionen verfügbar: Die frei verfügbare Community Edition bietet alle notwendigen Funktionen, die ein Entwickler benötigt. </w:t>
+      </w:r>
+      <w:r>
+        <w:t>Speziell die Integration von Enterprise Funktionen ist der kostenpflichtigen Ultimate Version vorbehalten.</w:t>
+      </w:r>
+    </w:p>
+    <w:p>
+      <w:r>
+        <w:t xml:space="preserve">Die Installation kann entweder durch einen manuellen Download mit darauffolgender Installation erfolgen oder man installiert die </w:t>
+      </w:r>
+      <w:hyperlink r:id="rId21" w:history="1">
+        <w:r>
+          <w:rPr>
+            <w:rStyle w:val="Hyperlink"/>
+          </w:rPr>
+          <w:t>Toolbox</w:t>
+        </w:r>
+      </w:hyperlink>
       <w:r>
         <w:rPr>
-          <w:rStyle w:val="CommandZchn"/>
+          <w:rStyle w:val="Funotenzeichen"/>
         </w:rPr>
+        <w:footnoteReference w:id="7"/>
+      </w:r>
+      <w:r>
+        <w:t xml:space="preserve"> um die Installation / Updates komfortabel durch dieses Tool durchführen zu lassen.</w:t>
+      </w:r>
+    </w:p>
+    <w:p>
+      <w:pPr>
+        <w:pStyle w:val="berschrift3"/>
+      </w:pPr>
+      <w:bookmarkStart w:id="10" w:name="_Toc54269826"/>
+      <w:proofErr w:type="spellStart"/>
+      <w:r>
+        <w:t>Eclipse</w:t>
+      </w:r>
+      <w:proofErr w:type="spellEnd"/>
+      <w:r>
+        <w:t xml:space="preserve"> / </w:t>
+      </w:r>
+      <w:proofErr w:type="spellStart"/>
+      <w:r>
+        <w:t>Netbeans</w:t>
+      </w:r>
+      <w:bookmarkEnd w:id="10"/>
+      <w:proofErr w:type="spellEnd"/>
+    </w:p>
+    <w:p>
+      <w:r>
+        <w:t xml:space="preserve">Neben </w:t>
+      </w:r>
+      <w:proofErr w:type="spellStart"/>
+      <w:r>
+        <w:t>IntelliJ</w:t>
+      </w:r>
+      <w:proofErr w:type="spellEnd"/>
+      <w:r>
+        <w:t xml:space="preserve"> sind auch </w:t>
+      </w:r>
+      <w:hyperlink r:id="rId22" w:history="1">
+        <w:proofErr w:type="spellStart"/>
+        <w:r>
+          <w:rPr>
+            <w:rStyle w:val="Hyperlink"/>
+          </w:rPr>
+          <w:t>Eclipse</w:t>
+        </w:r>
+        <w:proofErr w:type="spellEnd"/>
+      </w:hyperlink>
+      <w:r>
+        <w:rPr>
+          <w:rStyle w:val="Funotenzeichen"/>
+        </w:rPr>
+        <w:footnoteReference w:id="8"/>
+      </w:r>
+      <w:r>
         <w:t xml:space="preserve"> </w:t>
       </w:r>
-      <w:proofErr w:type="spellStart"/>
+      <w:r>
+        <w:t xml:space="preserve">und </w:t>
+      </w:r>
+      <w:hyperlink r:id="rId23" w:history="1">
+        <w:proofErr w:type="spellStart"/>
+        <w:r>
+          <w:rPr>
+            <w:rStyle w:val="Hyperlink"/>
+          </w:rPr>
+          <w:t>Netbeans</w:t>
+        </w:r>
+        <w:proofErr w:type="spellEnd"/>
+      </w:hyperlink>
       <w:r>
         <w:rPr>
-          <w:rStyle w:val="CommandZchn"/>
+          <w:rStyle w:val="Funotenzeichen"/>
         </w:rPr>
-        <w:t>wrapper</w:t>
-      </w:r>
-      <w:proofErr w:type="spellEnd"/>
+        <w:footnoteReference w:id="9"/>
+      </w:r>
+      <w:r>
+        <w:t xml:space="preserve"> recht weit verbreitet. Aus Zeitgründen gehe ich aber im Video nur auf </w:t>
+      </w:r>
+      <w:proofErr w:type="spellStart"/>
+      <w:r>
+        <w:t>IntelliJ</w:t>
+      </w:r>
+      <w:proofErr w:type="spellEnd"/>
+      <w:r>
+        <w:t xml:space="preserve"> ein. Ich wollte diese Entwicklungsumgebungen aber nicht unerwähnt lassen, da es sich bei diesen um komplett freie Software handelt.</w:t>
+      </w:r>
     </w:p>
     <w:p>
       <w:pPr>
         <w:pStyle w:val="berschrift3"/>
       </w:pPr>
-      <w:r>
+      <w:bookmarkStart w:id="11" w:name="_Toc54269827"/>
+      <w:proofErr w:type="spellStart"/>
+      <w:r>
+        <w:t>SceneBuilder</w:t>
+      </w:r>
+      <w:bookmarkEnd w:id="11"/>
+      <w:proofErr w:type="spellEnd"/>
+    </w:p>
+    <w:p>
+      <w:r>
+        <w:t xml:space="preserve">Bei </w:t>
+      </w:r>
+      <w:proofErr w:type="spellStart"/>
+      <w:r>
+        <w:t>SceneBuilder</w:t>
+      </w:r>
+      <w:proofErr w:type="spellEnd"/>
+      <w:r>
+        <w:rPr>
+          <w:rStyle w:val="Funotenzeichen"/>
+        </w:rPr>
+        <w:footnoteReference w:id="10"/>
+      </w:r>
+      <w:r>
+        <w:t xml:space="preserve"> handelt es sich um einen visuellen Editor für JavaFX Oberflächen. Diesen werden wir im ersten Video noch nicht nutzen, aber in späteren Videos zu JavaFX wird dieser teilweise eine Rolle spielen. Daher zeige ich die Installation und Einbindung in </w:t>
+      </w:r>
+      <w:proofErr w:type="spellStart"/>
+      <w:r>
+        <w:t>IntelliJ</w:t>
+      </w:r>
+      <w:proofErr w:type="spellEnd"/>
+      <w:r>
+        <w:t>.</w:t>
+      </w:r>
+    </w:p>
+    <w:p>
+      <w:pPr>
+        <w:pStyle w:val="berschrift2"/>
+      </w:pPr>
+    </w:p>
+    <w:p>
+      <w:pPr>
+        <w:pStyle w:val="berschrift2"/>
+      </w:pPr>
+      <w:bookmarkStart w:id="12" w:name="_Toc54269828"/>
+      <w:r>
+        <w:t>Erste Applikation</w:t>
+      </w:r>
+      <w:bookmarkEnd w:id="12"/>
+    </w:p>
+    <w:p>
+      <w:r>
+        <w:t>Die erste Applikation, die wir hier kurz umschreiben, findet sich in den Verzeichnissen</w:t>
+      </w:r>
+    </w:p>
+    <w:p>
+      <w:pPr>
+        <w:pStyle w:val="Command"/>
+      </w:pPr>
+      <w:r>
+        <w:t xml:space="preserve">01 </w:t>
+      </w:r>
+      <w:proofErr w:type="spellStart"/>
+      <w:r>
+        <w:t>helloworld</w:t>
+      </w:r>
+      <w:proofErr w:type="spellEnd"/>
+    </w:p>
+    <w:p>
+      <w:pPr>
+        <w:pStyle w:val="Command"/>
+      </w:pPr>
+      <w:r>
+        <w:t xml:space="preserve">01 </w:t>
+      </w:r>
+      <w:proofErr w:type="spellStart"/>
+      <w:r>
+        <w:t>helloworld</w:t>
+      </w:r>
+      <w:proofErr w:type="spellEnd"/>
+      <w:r>
+        <w:t xml:space="preserve"> - </w:t>
+      </w:r>
+      <w:proofErr w:type="spellStart"/>
+      <w:r>
+        <w:t>maven</w:t>
+      </w:r>
+      <w:proofErr w:type="spellEnd"/>
+    </w:p>
+    <w:p>
+      <w:pPr>
+        <w:pStyle w:val="Command"/>
+      </w:pPr>
+    </w:p>
+    <w:p>
+      <w:r>
+        <w:t xml:space="preserve">Im ersten Verzeichnis findet sich die Version mit </w:t>
+      </w:r>
+      <w:proofErr w:type="spellStart"/>
+      <w:r>
+        <w:t>Gradle</w:t>
+      </w:r>
+      <w:proofErr w:type="spellEnd"/>
+      <w:r>
+        <w:t>, im zweiten mit Maven</w:t>
+      </w:r>
+    </w:p>
+    <w:p>
+      <w:pPr>
+        <w:pStyle w:val="berschrift3"/>
+      </w:pPr>
+      <w:bookmarkStart w:id="13" w:name="_Toc54269829"/>
+      <w:r>
+        <w:lastRenderedPageBreak/>
         <w:t xml:space="preserve">Aufbau des </w:t>
       </w:r>
       <w:proofErr w:type="spellStart"/>
@@ -2660,6 +3663,18 @@
       <w:r>
         <w:t xml:space="preserve"> Projekts</w:t>
       </w:r>
+      <w:r>
+        <w:t xml:space="preserve"> (01 </w:t>
+      </w:r>
+      <w:proofErr w:type="spellStart"/>
+      <w:r>
+        <w:t>helloworld</w:t>
+      </w:r>
+      <w:proofErr w:type="spellEnd"/>
+      <w:r>
+        <w:t>)</w:t>
+      </w:r>
+      <w:bookmarkEnd w:id="13"/>
     </w:p>
     <w:p>
       <w:r>
@@ -2685,7 +3700,6 @@
       <w:proofErr w:type="spellStart"/>
       <w:proofErr w:type="gramStart"/>
       <w:r>
-        <w:lastRenderedPageBreak/>
         <w:t>build.gradle</w:t>
       </w:r>
       <w:proofErr w:type="spellEnd"/>
@@ -2950,10 +3964,15 @@
     </w:p>
     <w:p>
       <w:pPr>
-        <w:pStyle w:val="berschrift3"/>
-      </w:pPr>
-      <w:r>
-        <w:t>Nutzung</w:t>
+        <w:pStyle w:val="berschrift4"/>
+      </w:pPr>
+      <w:proofErr w:type="spellStart"/>
+      <w:r>
+        <w:t>Gradle</w:t>
+      </w:r>
+      <w:proofErr w:type="spellEnd"/>
+      <w:r>
+        <w:t xml:space="preserve"> Aufrufe</w:t>
       </w:r>
     </w:p>
     <w:p>
@@ -3105,42 +4124,351 @@
         <w:t xml:space="preserve"> Datei gebaut mit dem übersetzten Projekt.</w:t>
       </w:r>
     </w:p>
-    <w:p/>
-    <w:p>
-      <w:pPr>
-        <w:pStyle w:val="berschrift2"/>
-      </w:pPr>
-      <w:bookmarkStart w:id="7" w:name="_Toc53682084"/>
-      <w:r>
-        <w:t>Erste Applikation</w:t>
-      </w:r>
-      <w:bookmarkEnd w:id="7"/>
-    </w:p>
-    <w:p>
-      <w:r>
-        <w:t xml:space="preserve">Die erste Applikation, die wir hier kurz </w:t>
-      </w:r>
-      <w:r>
-        <w:t>umschreiben, findet sich im Verzeichnis</w:t>
-      </w:r>
-    </w:p>
-    <w:p>
-      <w:pPr>
-        <w:pStyle w:val="Command"/>
-      </w:pPr>
-      <w:r>
-        <w:t xml:space="preserve">01 </w:t>
+    <w:p>
+      <w:pPr>
+        <w:pStyle w:val="berschrift3"/>
+      </w:pPr>
+      <w:bookmarkStart w:id="14" w:name="_Toc54269830"/>
+      <w:r>
+        <w:t xml:space="preserve">Aufbau </w:t>
+      </w:r>
+      <w:r>
+        <w:t>des</w:t>
+      </w:r>
+      <w:r>
+        <w:t xml:space="preserve"> Maven Projekts</w:t>
+      </w:r>
+      <w:r>
+        <w:t xml:space="preserve"> (01 </w:t>
       </w:r>
       <w:proofErr w:type="spellStart"/>
       <w:r>
         <w:t>helloworld</w:t>
       </w:r>
       <w:proofErr w:type="spellEnd"/>
-    </w:p>
-    <w:p>
-      <w:pPr>
-        <w:pStyle w:val="Command"/>
-      </w:pPr>
+      <w:r>
+        <w:t xml:space="preserve"> – </w:t>
+      </w:r>
+      <w:proofErr w:type="spellStart"/>
+      <w:r>
+        <w:t>maven</w:t>
+      </w:r>
+      <w:proofErr w:type="spellEnd"/>
+      <w:r>
+        <w:t>)</w:t>
+      </w:r>
+      <w:bookmarkEnd w:id="14"/>
+    </w:p>
+    <w:p>
+      <w:r>
+        <w:t>In dem Maven Projekt finden sich mehrere Dateien</w:t>
+      </w:r>
+    </w:p>
+    <w:p>
+      <w:pPr>
+        <w:pStyle w:val="Listenabsatz"/>
+        <w:numPr>
+          <w:ilvl w:val="0"/>
+          <w:numId w:val="12"/>
+        </w:numPr>
+      </w:pPr>
+      <w:r>
+        <w:t>pom.xml</w:t>
+      </w:r>
+      <w:r>
+        <w:br/>
+        <w:t>Diese Datei enthält die genaue Beschreibung des Projekts.</w:t>
+      </w:r>
+    </w:p>
+    <w:p>
+      <w:pPr>
+        <w:pStyle w:val="Listenabsatz"/>
+        <w:numPr>
+          <w:ilvl w:val="0"/>
+          <w:numId w:val="12"/>
+        </w:numPr>
+      </w:pPr>
+      <w:proofErr w:type="spellStart"/>
+      <w:r>
+        <w:t>mvnw</w:t>
+      </w:r>
+      <w:proofErr w:type="spellEnd"/>
+      <w:r>
+        <w:t xml:space="preserve"> / mvnw.cmd</w:t>
+      </w:r>
+      <w:r>
+        <w:br/>
+        <w:t>Start-</w:t>
+      </w:r>
+      <w:proofErr w:type="spellStart"/>
+      <w:r>
+        <w:t>Scripte</w:t>
+      </w:r>
+      <w:proofErr w:type="spellEnd"/>
+      <w:r>
+        <w:t xml:space="preserve"> mit denen der Wrapper gestartet wird.</w:t>
+      </w:r>
+    </w:p>
+    <w:p>
+      <w:pPr>
+        <w:pStyle w:val="Listenabsatz"/>
+        <w:numPr>
+          <w:ilvl w:val="0"/>
+          <w:numId w:val="12"/>
+        </w:numPr>
+      </w:pPr>
+      <w:proofErr w:type="gramStart"/>
+      <w:r>
+        <w:t>.</w:t>
+      </w:r>
+      <w:proofErr w:type="spellStart"/>
+      <w:r>
+        <w:t>mvn</w:t>
+      </w:r>
+      <w:proofErr w:type="spellEnd"/>
+      <w:proofErr w:type="gramEnd"/>
+      <w:r>
+        <w:br/>
+        <w:t xml:space="preserve">Verzeichnis mit Maven Dateien. Hier findet sich u.a. die Dateien </w:t>
+      </w:r>
+      <w:proofErr w:type="gramStart"/>
+      <w:r>
+        <w:t>vom Wrapper</w:t>
+      </w:r>
+      <w:proofErr w:type="gramEnd"/>
+      <w:r>
+        <w:t>.</w:t>
+      </w:r>
+    </w:p>
+    <w:p>
+      <w:pPr>
+        <w:pStyle w:val="Listenabsatz"/>
+        <w:numPr>
+          <w:ilvl w:val="0"/>
+          <w:numId w:val="12"/>
+        </w:numPr>
+      </w:pPr>
+      <w:proofErr w:type="spellStart"/>
+      <w:r>
+        <w:t>src</w:t>
+      </w:r>
+      <w:proofErr w:type="spellEnd"/>
+      <w:r>
+        <w:br/>
+        <w:t xml:space="preserve">Verzeichnis für die Sourcen des Projektes. Die Java Dateien finden sich unter </w:t>
+      </w:r>
+      <w:proofErr w:type="spellStart"/>
+      <w:r>
+        <w:t>src</w:t>
+      </w:r>
+      <w:proofErr w:type="spellEnd"/>
+      <w:r>
+        <w:t>/</w:t>
+      </w:r>
+      <w:proofErr w:type="spellStart"/>
+      <w:r>
+        <w:t>main</w:t>
+      </w:r>
+      <w:proofErr w:type="spellEnd"/>
+      <w:r>
+        <w:t>/</w:t>
+      </w:r>
+      <w:proofErr w:type="spellStart"/>
+      <w:r>
+        <w:t>java</w:t>
+      </w:r>
+      <w:proofErr w:type="spellEnd"/>
+      <w:r>
+        <w:t xml:space="preserve">, die Unit Test finden sich unter </w:t>
+      </w:r>
+      <w:proofErr w:type="spellStart"/>
+      <w:r>
+        <w:t>src</w:t>
+      </w:r>
+      <w:proofErr w:type="spellEnd"/>
+      <w:r>
+        <w:t>/</w:t>
+      </w:r>
+      <w:proofErr w:type="spellStart"/>
+      <w:r>
+        <w:t>test</w:t>
+      </w:r>
+      <w:proofErr w:type="spellEnd"/>
+      <w:r>
+        <w:t>/</w:t>
+      </w:r>
+      <w:proofErr w:type="spellStart"/>
+      <w:r>
+        <w:t>java</w:t>
+      </w:r>
+      <w:proofErr w:type="spellEnd"/>
+      <w:r>
+        <w:t>.</w:t>
+      </w:r>
+    </w:p>
+    <w:p>
+      <w:pPr>
+        <w:pStyle w:val="Listenabsatz"/>
+        <w:numPr>
+          <w:ilvl w:val="0"/>
+          <w:numId w:val="12"/>
+        </w:numPr>
+      </w:pPr>
+      <w:proofErr w:type="spellStart"/>
+      <w:r>
+        <w:t>target</w:t>
+      </w:r>
+      <w:proofErr w:type="spellEnd"/>
+      <w:r>
+        <w:br/>
+        <w:t>Hier finden sich alle Dateien, die von Maven erzeugt werden.</w:t>
+      </w:r>
+    </w:p>
+    <w:p>
+      <w:pPr>
+        <w:pStyle w:val="berschrift4"/>
+      </w:pPr>
+      <w:r>
+        <w:lastRenderedPageBreak/>
+        <w:t>Maven Aufrufe</w:t>
+      </w:r>
+    </w:p>
+    <w:p>
+      <w:pPr>
+        <w:pStyle w:val="Listenabsatz"/>
+        <w:numPr>
+          <w:ilvl w:val="0"/>
+          <w:numId w:val="9"/>
+        </w:numPr>
+      </w:pPr>
+      <w:proofErr w:type="spellStart"/>
+      <w:r>
+        <w:t>mvnw</w:t>
+      </w:r>
+      <w:proofErr w:type="spellEnd"/>
+      <w:r>
+        <w:t xml:space="preserve"> </w:t>
+      </w:r>
+      <w:proofErr w:type="spellStart"/>
+      <w:r>
+        <w:t>package</w:t>
+      </w:r>
+      <w:proofErr w:type="spellEnd"/>
+      <w:r>
+        <w:br/>
+      </w:r>
+      <w:proofErr w:type="gramStart"/>
+      <w:r>
+        <w:t>Übersetzt</w:t>
+      </w:r>
+      <w:proofErr w:type="gramEnd"/>
+      <w:r>
+        <w:t xml:space="preserve"> alle Sourcen, lässt Tests laufen und baut das Ziel</w:t>
+      </w:r>
+    </w:p>
+    <w:p>
+      <w:pPr>
+        <w:pStyle w:val="Listenabsatz"/>
+        <w:numPr>
+          <w:ilvl w:val="0"/>
+          <w:numId w:val="9"/>
+        </w:numPr>
+      </w:pPr>
+      <w:proofErr w:type="spellStart"/>
+      <w:r>
+        <w:t>mvnw</w:t>
+      </w:r>
+      <w:proofErr w:type="spellEnd"/>
+      <w:r>
+        <w:t xml:space="preserve"> </w:t>
+      </w:r>
+      <w:proofErr w:type="spellStart"/>
+      <w:proofErr w:type="gramStart"/>
+      <w:r>
+        <w:t>javafx:run</w:t>
+      </w:r>
+      <w:proofErr w:type="spellEnd"/>
+      <w:proofErr w:type="gramEnd"/>
+      <w:r>
+        <w:br/>
+        <w:t>Baut das Projekt und führt die Anwendung aus.</w:t>
+      </w:r>
+    </w:p>
+    <w:p>
+      <w:r>
+        <w:t xml:space="preserve">Dies ist nur ein kleiner Ausschnitt der möglichen Aufrufe, aber zur Nachverfolgung der Blog Einträge ist erst einmal nicht mehr notwendig. In späteren Beispielen werde ich in erster Linie </w:t>
+      </w:r>
+      <w:proofErr w:type="spellStart"/>
+      <w:r>
+        <w:t>Gradle</w:t>
+      </w:r>
+      <w:proofErr w:type="spellEnd"/>
+      <w:r>
+        <w:t xml:space="preserve"> nutzen und nicht weiter auf Maven </w:t>
+      </w:r>
+      <w:proofErr w:type="gramStart"/>
+      <w:r>
+        <w:t>zurück greifen</w:t>
+      </w:r>
+      <w:proofErr w:type="gramEnd"/>
+      <w:r>
+        <w:t>.</w:t>
+      </w:r>
+    </w:p>
+    <w:p>
+      <w:pPr>
+        <w:pStyle w:val="berschrift3"/>
+      </w:pPr>
+      <w:bookmarkStart w:id="15" w:name="_Toc54269831"/>
+      <w:r>
+        <w:t>Das Programm selbst</w:t>
+      </w:r>
+      <w:bookmarkEnd w:id="15"/>
+    </w:p>
+    <w:p>
+      <w:r>
+        <w:t xml:space="preserve">Das eigentliche Java Programm ist unabhängig von dem verwendeten </w:t>
+      </w:r>
+      <w:proofErr w:type="spellStart"/>
+      <w:r>
+        <w:t>Build</w:t>
+      </w:r>
+      <w:proofErr w:type="spellEnd"/>
+      <w:r>
+        <w:t xml:space="preserve"> Tool. So findet sich in beiden Projekten unter </w:t>
+      </w:r>
+      <w:proofErr w:type="spellStart"/>
+      <w:r>
+        <w:t>src</w:t>
+      </w:r>
+      <w:proofErr w:type="spellEnd"/>
+      <w:r>
+        <w:t>/</w:t>
+      </w:r>
+      <w:proofErr w:type="spellStart"/>
+      <w:r>
+        <w:t>main</w:t>
+      </w:r>
+      <w:proofErr w:type="spellEnd"/>
+      <w:r>
+        <w:t>/</w:t>
+      </w:r>
+      <w:proofErr w:type="spellStart"/>
+      <w:r>
+        <w:t>java</w:t>
+      </w:r>
+      <w:proofErr w:type="spellEnd"/>
+      <w:r>
+        <w:t>/</w:t>
+      </w:r>
+      <w:proofErr w:type="spellStart"/>
+      <w:r>
+        <w:t>helloworld</w:t>
+      </w:r>
+      <w:proofErr w:type="spellEnd"/>
+      <w:r>
+        <w:t xml:space="preserve"> die Datei HelloWorld.java:</w:t>
+      </w:r>
     </w:p>
     <w:tbl>
       <w:tblPr>
@@ -3163,6 +4491,70 @@
                 <w:bCs/>
               </w:rPr>
             </w:pPr>
+            <w:proofErr w:type="spellStart"/>
+            <w:r>
+              <w:rPr>
+                <w:b/>
+                <w:bCs/>
+              </w:rPr>
+              <w:t>src</w:t>
+            </w:r>
+            <w:proofErr w:type="spellEnd"/>
+            <w:r>
+              <w:rPr>
+                <w:b/>
+                <w:bCs/>
+              </w:rPr>
+              <w:t>/</w:t>
+            </w:r>
+            <w:proofErr w:type="spellStart"/>
+            <w:r>
+              <w:rPr>
+                <w:b/>
+                <w:bCs/>
+              </w:rPr>
+              <w:t>main</w:t>
+            </w:r>
+            <w:proofErr w:type="spellEnd"/>
+            <w:r>
+              <w:rPr>
+                <w:b/>
+                <w:bCs/>
+              </w:rPr>
+              <w:t>/</w:t>
+            </w:r>
+            <w:proofErr w:type="spellStart"/>
+            <w:r>
+              <w:rPr>
+                <w:b/>
+                <w:bCs/>
+              </w:rPr>
+              <w:t>java</w:t>
+            </w:r>
+            <w:proofErr w:type="spellEnd"/>
+            <w:r>
+              <w:rPr>
+                <w:b/>
+                <w:bCs/>
+              </w:rPr>
+              <w:t>/</w:t>
+            </w:r>
+            <w:proofErr w:type="spellStart"/>
+            <w:r>
+              <w:rPr>
+                <w:b/>
+                <w:bCs/>
+              </w:rPr>
+              <w:t>helloworld</w:t>
+            </w:r>
+            <w:proofErr w:type="spellEnd"/>
+            <w:r>
+              <w:rPr>
+                <w:b/>
+                <w:bCs/>
+              </w:rPr>
+              <w:t>/</w:t>
+            </w:r>
             <w:r>
               <w:rPr>
                 <w:b/>
@@ -3498,7 +4890,6 @@
               <w:pStyle w:val="Code"/>
             </w:pPr>
             <w:r>
-              <w:lastRenderedPageBreak/>
               <w:t xml:space="preserve">        </w:t>
             </w:r>
             <w:proofErr w:type="spellStart"/>
@@ -3617,16 +5008,88 @@
     <w:p/>
     <w:p>
       <w:r>
-        <w:t xml:space="preserve">In der Applikation öffnen wir nur ein leeres Fenster mit Titel „Hello World!“ und zeigen dies an. </w:t>
+        <w:t>Dieser Code macht nicht viel:</w:t>
+      </w:r>
+      <w:r>
+        <w:br/>
+        <w:t xml:space="preserve">Beim Start der Applikation wird die </w:t>
+      </w:r>
+      <w:proofErr w:type="spellStart"/>
+      <w:r>
+        <w:t>main</w:t>
+      </w:r>
+      <w:proofErr w:type="spellEnd"/>
+      <w:r>
+        <w:t xml:space="preserve"> Methode aufgerufen. Diese ruft – so wie eigentlich in jedem </w:t>
+      </w:r>
+      <w:proofErr w:type="spellStart"/>
+      <w:r>
+        <w:t>javaFX</w:t>
+      </w:r>
+      <w:proofErr w:type="spellEnd"/>
+      <w:r>
+        <w:t xml:space="preserve"> Programm, die launch Methode aus der </w:t>
+      </w:r>
+      <w:proofErr w:type="spellStart"/>
+      <w:r>
+        <w:t>Application</w:t>
+      </w:r>
+      <w:proofErr w:type="spellEnd"/>
+      <w:r>
+        <w:t xml:space="preserve"> Klasse auf.</w:t>
+      </w:r>
+    </w:p>
+    <w:p>
+      <w:r>
+        <w:t xml:space="preserve">Es werden diverse Dinge von </w:t>
+      </w:r>
+      <w:proofErr w:type="spellStart"/>
+      <w:r>
+        <w:t>Application</w:t>
+      </w:r>
+      <w:proofErr w:type="spellEnd"/>
+      <w:r>
+        <w:t xml:space="preserve"> gemacht, auf die ich an dieser Stelle noch nicht näher eingehen werde. Lediglich die </w:t>
+      </w:r>
+      <w:proofErr w:type="spellStart"/>
+      <w:r>
+        <w:t>start</w:t>
+      </w:r>
+      <w:proofErr w:type="spellEnd"/>
+      <w:r>
+        <w:t xml:space="preserve"> Methode müssen wir beleuchten: Diese Methode wird </w:t>
+      </w:r>
+      <w:r>
+        <w:t xml:space="preserve">nach der Initialisierung aufgerufen und bekommt als Parameter die </w:t>
+      </w:r>
+      <w:proofErr w:type="spellStart"/>
+      <w:r>
+        <w:t>primary</w:t>
+      </w:r>
+      <w:proofErr w:type="spellEnd"/>
+      <w:r>
+        <w:t xml:space="preserve"> Stage – sozusagen das Hauptfenster – übergeben.</w:t>
+      </w:r>
+    </w:p>
+    <w:p>
+      <w:r>
+        <w:t>Wir setzen den Titel des Fensters und erzeugen einen kleinen Fensterinhalt – eine sogenannte Scene, die wir dem Fenster hinzufügen.</w:t>
+      </w:r>
+    </w:p>
+    <w:p>
+      <w:r>
+        <w:t>Am Ende machen wir das Fenster noch sichtbar.</w:t>
       </w:r>
     </w:p>
     <w:p>
       <w:pPr>
         <w:pStyle w:val="berschrift3"/>
       </w:pPr>
+      <w:bookmarkStart w:id="16" w:name="_Toc54269832"/>
       <w:r>
         <w:t>Übersetzen und starten</w:t>
       </w:r>
+      <w:bookmarkEnd w:id="16"/>
     </w:p>
     <w:p>
       <w:r>
@@ -3699,55 +5162,70 @@
       </w:r>
     </w:p>
     <w:p>
+      <w:r>
+        <w:lastRenderedPageBreak/>
+        <w:t xml:space="preserve">Hier erkennen wir die große Stärke von </w:t>
+      </w:r>
+      <w:proofErr w:type="spellStart"/>
+      <w:r>
+        <w:t>gradle</w:t>
+      </w:r>
+      <w:proofErr w:type="spellEnd"/>
+      <w:r>
+        <w:t xml:space="preserve">: Wir konnten </w:t>
+      </w:r>
+      <w:proofErr w:type="spellStart"/>
+      <w:r>
+        <w:t>javaFX</w:t>
+      </w:r>
+      <w:proofErr w:type="spellEnd"/>
+      <w:r>
+        <w:t xml:space="preserve"> nutzen, ohne dass wir manuell irgendwas installiert und eingerichtet haben. Das </w:t>
+      </w:r>
+      <w:proofErr w:type="spellStart"/>
+      <w:r>
+        <w:t>Build</w:t>
+      </w:r>
+      <w:proofErr w:type="spellEnd"/>
+      <w:r>
+        <w:t xml:space="preserve"> Tool hat sich komplett um diese Abhängigkeit gekümmert.</w:t>
+      </w:r>
+    </w:p>
+    <w:p>
       <w:pPr>
         <w:pStyle w:val="berschrift1"/>
       </w:pPr>
-      <w:bookmarkStart w:id="8" w:name="_Toc53682085"/>
-      <w:r>
-        <w:t xml:space="preserve">Scene </w:t>
-      </w:r>
-      <w:proofErr w:type="spellStart"/>
-      <w:r>
-        <w:t>Builder</w:t>
-      </w:r>
-      <w:bookmarkEnd w:id="8"/>
-      <w:proofErr w:type="spellEnd"/>
+      <w:bookmarkStart w:id="17" w:name="_Toc54269833"/>
+      <w:r>
+        <w:t>JavaFX Einführung</w:t>
+      </w:r>
+      <w:bookmarkEnd w:id="17"/>
+    </w:p>
+    <w:p>
+      <w:pPr>
+        <w:pStyle w:val="berschrift2"/>
+      </w:pPr>
+      <w:bookmarkStart w:id="18" w:name="_Toc54269834"/>
+      <w:r>
+        <w:t>Aufbau</w:t>
+      </w:r>
+      <w:bookmarkEnd w:id="18"/>
+    </w:p>
+    <w:p>
+      <w:pPr>
+        <w:pStyle w:val="berschrift2"/>
+      </w:pPr>
+      <w:bookmarkStart w:id="19" w:name="_Toc54269835"/>
+      <w:r>
+        <w:t>Layouts</w:t>
+      </w:r>
+      <w:bookmarkEnd w:id="19"/>
     </w:p>
     <w:p>
       <w:pPr>
         <w:pStyle w:val="berschrift1"/>
       </w:pPr>
-      <w:bookmarkStart w:id="9" w:name="_Toc53682086"/>
-      <w:r>
-        <w:t>JavaFX Einführung</w:t>
-      </w:r>
-      <w:bookmarkEnd w:id="9"/>
-    </w:p>
-    <w:p>
-      <w:pPr>
-        <w:pStyle w:val="berschrift2"/>
-      </w:pPr>
-      <w:bookmarkStart w:id="10" w:name="_Toc53682087"/>
-      <w:r>
-        <w:t>Aufbau</w:t>
-      </w:r>
-      <w:bookmarkEnd w:id="10"/>
-    </w:p>
-    <w:p>
-      <w:pPr>
-        <w:pStyle w:val="berschrift2"/>
-      </w:pPr>
-      <w:bookmarkStart w:id="11" w:name="_Toc53682088"/>
-      <w:r>
-        <w:t>Layouts</w:t>
-      </w:r>
-      <w:bookmarkEnd w:id="11"/>
-    </w:p>
-    <w:p>
-      <w:pPr>
-        <w:pStyle w:val="berschrift1"/>
-      </w:pPr>
-      <w:bookmarkStart w:id="12" w:name="_Toc53682089"/>
+      <w:bookmarkStart w:id="20" w:name="_Toc54269836"/>
       <w:r>
         <w:rPr>
           <w:rStyle w:val="berschrift1Zchn"/>
@@ -3757,43 +5235,43 @@
       <w:r>
         <w:t xml:space="preserve"> / View / Controller (MVC)</w:t>
       </w:r>
-      <w:bookmarkEnd w:id="12"/>
+      <w:bookmarkEnd w:id="20"/>
     </w:p>
     <w:p>
       <w:pPr>
         <w:pStyle w:val="berschrift2"/>
       </w:pPr>
-      <w:bookmarkStart w:id="13" w:name="_Toc53682090"/>
+      <w:bookmarkStart w:id="21" w:name="_Toc54269837"/>
       <w:r>
         <w:t>Übersicht</w:t>
       </w:r>
-      <w:bookmarkEnd w:id="13"/>
+      <w:bookmarkEnd w:id="21"/>
     </w:p>
     <w:p>
       <w:pPr>
         <w:pStyle w:val="berschrift2"/>
       </w:pPr>
-      <w:bookmarkStart w:id="14" w:name="_Toc53682091"/>
+      <w:bookmarkStart w:id="22" w:name="_Toc54269838"/>
       <w:r>
         <w:t>Beispiel Applikation</w:t>
       </w:r>
-      <w:bookmarkEnd w:id="14"/>
+      <w:bookmarkEnd w:id="22"/>
     </w:p>
     <w:p>
       <w:pPr>
         <w:pStyle w:val="berschrift2"/>
       </w:pPr>
-      <w:bookmarkStart w:id="15" w:name="_Toc53682092"/>
+      <w:bookmarkStart w:id="23" w:name="_Toc54269839"/>
       <w:r>
         <w:t>Probleme</w:t>
       </w:r>
-      <w:bookmarkEnd w:id="15"/>
+      <w:bookmarkEnd w:id="23"/>
     </w:p>
     <w:p>
       <w:pPr>
         <w:pStyle w:val="berschrift1"/>
       </w:pPr>
-      <w:bookmarkStart w:id="16" w:name="_Toc53682093"/>
+      <w:bookmarkStart w:id="24" w:name="_Toc54269840"/>
       <w:r>
         <w:t xml:space="preserve">Model / View / </w:t>
       </w:r>
@@ -3805,23 +5283,23 @@
       <w:r>
         <w:t xml:space="preserve"> (MVVM)</w:t>
       </w:r>
-      <w:bookmarkEnd w:id="16"/>
+      <w:bookmarkEnd w:id="24"/>
     </w:p>
     <w:p>
       <w:pPr>
         <w:pStyle w:val="berschrift1"/>
       </w:pPr>
-      <w:bookmarkStart w:id="17" w:name="_Toc53682094"/>
+      <w:bookmarkStart w:id="25" w:name="_Toc54269841"/>
       <w:r>
         <w:t>Applikation mit MVVM</w:t>
       </w:r>
-      <w:bookmarkEnd w:id="17"/>
+      <w:bookmarkEnd w:id="25"/>
     </w:p>
     <w:p/>
     <w:p/>
     <w:sectPr>
-      <w:headerReference w:type="default" r:id="rId16"/>
-      <w:footerReference w:type="default" r:id="rId17"/>
+      <w:headerReference w:type="default" r:id="rId24"/>
+      <w:footerReference w:type="default" r:id="rId25"/>
       <w:pgSz w:w="11906" w:h="16838"/>
       <w:pgMar w:top="1417" w:right="1417" w:bottom="1134" w:left="1417" w:header="708" w:footer="708" w:gutter="0"/>
       <w:cols w:space="708"/>
@@ -3954,6 +5432,214 @@
       </w:r>
       <w:r>
         <w:t>https://github.com/sialcasa/mvvmFX/wiki</w:t>
+      </w:r>
+    </w:p>
+  </w:footnote>
+  <w:footnote w:id="3">
+    <w:p>
+      <w:pPr>
+        <w:pStyle w:val="Funotentext"/>
+      </w:pPr>
+      <w:r>
+        <w:rPr>
+          <w:rStyle w:val="Funotenzeichen"/>
+        </w:rPr>
+        <w:footnoteRef/>
+      </w:r>
+      <w:r>
+        <w:t xml:space="preserve"> </w:t>
+      </w:r>
+      <w:proofErr w:type="spellStart"/>
+      <w:r>
+        <w:t>Git</w:t>
+      </w:r>
+      <w:proofErr w:type="spellEnd"/>
+      <w:r>
+        <w:t xml:space="preserve"> Download: </w:t>
+      </w:r>
+      <w:r>
+        <w:t>https://git-scm.com/downloads</w:t>
+      </w:r>
+    </w:p>
+  </w:footnote>
+  <w:footnote w:id="4">
+    <w:p>
+      <w:pPr>
+        <w:pStyle w:val="Funotentext"/>
+      </w:pPr>
+      <w:r>
+        <w:rPr>
+          <w:rStyle w:val="Funotenzeichen"/>
+        </w:rPr>
+        <w:footnoteRef/>
+      </w:r>
+      <w:r>
+        <w:t xml:space="preserve"> </w:t>
+      </w:r>
+      <w:proofErr w:type="spellStart"/>
+      <w:r>
+        <w:t>Gradle</w:t>
+      </w:r>
+      <w:proofErr w:type="spellEnd"/>
+      <w:r>
+        <w:t xml:space="preserve"> Download: </w:t>
+      </w:r>
+      <w:r>
+        <w:t>https://gradle.org/releases/</w:t>
+      </w:r>
+    </w:p>
+  </w:footnote>
+  <w:footnote w:id="5">
+    <w:p>
+      <w:pPr>
+        <w:pStyle w:val="Funotentext"/>
+      </w:pPr>
+      <w:r>
+        <w:rPr>
+          <w:rStyle w:val="Funotenzeichen"/>
+        </w:rPr>
+        <w:footnoteRef/>
+      </w:r>
+      <w:r>
+        <w:t xml:space="preserve"> Maven Download: </w:t>
+      </w:r>
+      <w:r>
+        <w:t>https://maven.apache.org/download.cgi</w:t>
+      </w:r>
+    </w:p>
+  </w:footnote>
+  <w:footnote w:id="6">
+    <w:p>
+      <w:pPr>
+        <w:pStyle w:val="Funotentext"/>
+      </w:pPr>
+      <w:r>
+        <w:rPr>
+          <w:rStyle w:val="Funotenzeichen"/>
+        </w:rPr>
+        <w:footnoteRef/>
+      </w:r>
+      <w:r>
+        <w:t xml:space="preserve"> </w:t>
+      </w:r>
+      <w:proofErr w:type="spellStart"/>
+      <w:r>
+        <w:t>IntelliJ</w:t>
+      </w:r>
+      <w:proofErr w:type="spellEnd"/>
+      <w:r>
+        <w:t xml:space="preserve">: </w:t>
+      </w:r>
+      <w:r>
+        <w:t>https://www.jetbrains.com/idea/</w:t>
+      </w:r>
+    </w:p>
+  </w:footnote>
+  <w:footnote w:id="7">
+    <w:p>
+      <w:pPr>
+        <w:pStyle w:val="Funotentext"/>
+      </w:pPr>
+      <w:r>
+        <w:rPr>
+          <w:rStyle w:val="Funotenzeichen"/>
+        </w:rPr>
+        <w:footnoteRef/>
+      </w:r>
+      <w:r>
+        <w:t xml:space="preserve"> </w:t>
+      </w:r>
+      <w:proofErr w:type="spellStart"/>
+      <w:r>
+        <w:t>Jetbrains</w:t>
+      </w:r>
+      <w:proofErr w:type="spellEnd"/>
+      <w:r>
+        <w:t xml:space="preserve"> Toolbox: </w:t>
+      </w:r>
+      <w:r>
+        <w:t>https://www.jetbrains.com/toolbox-app/</w:t>
+      </w:r>
+    </w:p>
+  </w:footnote>
+  <w:footnote w:id="8">
+    <w:p>
+      <w:pPr>
+        <w:pStyle w:val="Funotentext"/>
+      </w:pPr>
+      <w:r>
+        <w:rPr>
+          <w:rStyle w:val="Funotenzeichen"/>
+        </w:rPr>
+        <w:footnoteRef/>
+      </w:r>
+      <w:r>
+        <w:t xml:space="preserve"> </w:t>
+      </w:r>
+      <w:proofErr w:type="spellStart"/>
+      <w:r>
+        <w:t>Eclipse</w:t>
+      </w:r>
+      <w:proofErr w:type="spellEnd"/>
+      <w:r>
+        <w:t xml:space="preserve">: </w:t>
+      </w:r>
+      <w:r>
+        <w:t>https://www.eclipse.org/</w:t>
+      </w:r>
+    </w:p>
+  </w:footnote>
+  <w:footnote w:id="9">
+    <w:p>
+      <w:pPr>
+        <w:pStyle w:val="Funotentext"/>
+      </w:pPr>
+      <w:r>
+        <w:rPr>
+          <w:rStyle w:val="Funotenzeichen"/>
+        </w:rPr>
+        <w:footnoteRef/>
+      </w:r>
+      <w:r>
+        <w:t xml:space="preserve"> </w:t>
+      </w:r>
+      <w:proofErr w:type="spellStart"/>
+      <w:r>
+        <w:t>Netbeans</w:t>
+      </w:r>
+      <w:proofErr w:type="spellEnd"/>
+      <w:r>
+        <w:t xml:space="preserve">: </w:t>
+      </w:r>
+      <w:r>
+        <w:t>https://netbeans.org/</w:t>
+      </w:r>
+    </w:p>
+  </w:footnote>
+  <w:footnote w:id="10">
+    <w:p>
+      <w:pPr>
+        <w:pStyle w:val="Funotentext"/>
+      </w:pPr>
+      <w:r>
+        <w:rPr>
+          <w:rStyle w:val="Funotenzeichen"/>
+        </w:rPr>
+        <w:footnoteRef/>
+      </w:r>
+      <w:r>
+        <w:t xml:space="preserve"> </w:t>
+      </w:r>
+      <w:proofErr w:type="spellStart"/>
+      <w:r>
+        <w:t>SceneBuilder</w:t>
+      </w:r>
+      <w:proofErr w:type="spellEnd"/>
+      <w:r>
+        <w:t xml:space="preserve">: </w:t>
+      </w:r>
+      <w:r>
+        <w:t>https://gluonhq.com/products/scene-builder/</w:t>
       </w:r>
     </w:p>
   </w:footnote>
@@ -4202,6 +5888,119 @@
     </w:lvl>
   </w:abstractNum>
   <w:abstractNum w:abstractNumId="2" w15:restartNumberingAfterBreak="0">
+    <w:nsid w:val="0D831F7B"/>
+    <w:multiLevelType w:val="hybridMultilevel"/>
+    <w:tmpl w:val="E7DCA610"/>
+    <w:lvl w:ilvl="0" w:tplc="04070001">
+      <w:start w:val="1"/>
+      <w:numFmt w:val="bullet"/>
+      <w:lvlText w:val=""/>
+      <w:lvlJc w:val="left"/>
+      <w:pPr>
+        <w:ind w:left="720" w:hanging="360"/>
+      </w:pPr>
+      <w:rPr>
+        <w:rFonts w:ascii="Symbol" w:hAnsi="Symbol" w:hint="default"/>
+      </w:rPr>
+    </w:lvl>
+    <w:lvl w:ilvl="1" w:tplc="04070003" w:tentative="1">
+      <w:start w:val="1"/>
+      <w:numFmt w:val="bullet"/>
+      <w:lvlText w:val="o"/>
+      <w:lvlJc w:val="left"/>
+      <w:pPr>
+        <w:ind w:left="1440" w:hanging="360"/>
+      </w:pPr>
+      <w:rPr>
+        <w:rFonts w:ascii="Courier New" w:hAnsi="Courier New" w:cs="Courier New" w:hint="default"/>
+      </w:rPr>
+    </w:lvl>
+    <w:lvl w:ilvl="2" w:tplc="04070005" w:tentative="1">
+      <w:start w:val="1"/>
+      <w:numFmt w:val="bullet"/>
+      <w:lvlText w:val=""/>
+      <w:lvlJc w:val="left"/>
+      <w:pPr>
+        <w:ind w:left="2160" w:hanging="360"/>
+      </w:pPr>
+      <w:rPr>
+        <w:rFonts w:ascii="Wingdings" w:hAnsi="Wingdings" w:hint="default"/>
+      </w:rPr>
+    </w:lvl>
+    <w:lvl w:ilvl="3" w:tplc="04070001" w:tentative="1">
+      <w:start w:val="1"/>
+      <w:numFmt w:val="bullet"/>
+      <w:lvlText w:val=""/>
+      <w:lvlJc w:val="left"/>
+      <w:pPr>
+        <w:ind w:left="2880" w:hanging="360"/>
+      </w:pPr>
+      <w:rPr>
+        <w:rFonts w:ascii="Symbol" w:hAnsi="Symbol" w:hint="default"/>
+      </w:rPr>
+    </w:lvl>
+    <w:lvl w:ilvl="4" w:tplc="04070003" w:tentative="1">
+      <w:start w:val="1"/>
+      <w:numFmt w:val="bullet"/>
+      <w:lvlText w:val="o"/>
+      <w:lvlJc w:val="left"/>
+      <w:pPr>
+        <w:ind w:left="3600" w:hanging="360"/>
+      </w:pPr>
+      <w:rPr>
+        <w:rFonts w:ascii="Courier New" w:hAnsi="Courier New" w:cs="Courier New" w:hint="default"/>
+      </w:rPr>
+    </w:lvl>
+    <w:lvl w:ilvl="5" w:tplc="04070005" w:tentative="1">
+      <w:start w:val="1"/>
+      <w:numFmt w:val="bullet"/>
+      <w:lvlText w:val=""/>
+      <w:lvlJc w:val="left"/>
+      <w:pPr>
+        <w:ind w:left="4320" w:hanging="360"/>
+      </w:pPr>
+      <w:rPr>
+        <w:rFonts w:ascii="Wingdings" w:hAnsi="Wingdings" w:hint="default"/>
+      </w:rPr>
+    </w:lvl>
+    <w:lvl w:ilvl="6" w:tplc="04070001" w:tentative="1">
+      <w:start w:val="1"/>
+      <w:numFmt w:val="bullet"/>
+      <w:lvlText w:val=""/>
+      <w:lvlJc w:val="left"/>
+      <w:pPr>
+        <w:ind w:left="5040" w:hanging="360"/>
+      </w:pPr>
+      <w:rPr>
+        <w:rFonts w:ascii="Symbol" w:hAnsi="Symbol" w:hint="default"/>
+      </w:rPr>
+    </w:lvl>
+    <w:lvl w:ilvl="7" w:tplc="04070003" w:tentative="1">
+      <w:start w:val="1"/>
+      <w:numFmt w:val="bullet"/>
+      <w:lvlText w:val="o"/>
+      <w:lvlJc w:val="left"/>
+      <w:pPr>
+        <w:ind w:left="5760" w:hanging="360"/>
+      </w:pPr>
+      <w:rPr>
+        <w:rFonts w:ascii="Courier New" w:hAnsi="Courier New" w:cs="Courier New" w:hint="default"/>
+      </w:rPr>
+    </w:lvl>
+    <w:lvl w:ilvl="8" w:tplc="04070005" w:tentative="1">
+      <w:start w:val="1"/>
+      <w:numFmt w:val="bullet"/>
+      <w:lvlText w:val=""/>
+      <w:lvlJc w:val="left"/>
+      <w:pPr>
+        <w:ind w:left="6480" w:hanging="360"/>
+      </w:pPr>
+      <w:rPr>
+        <w:rFonts w:ascii="Wingdings" w:hAnsi="Wingdings" w:hint="default"/>
+      </w:rPr>
+    </w:lvl>
+  </w:abstractNum>
+  <w:abstractNum w:abstractNumId="3" w15:restartNumberingAfterBreak="0">
     <w:nsid w:val="14216B2C"/>
     <w:multiLevelType w:val="hybridMultilevel"/>
     <w:tmpl w:val="387E9358"/>
@@ -4290,7 +6089,7 @@
       </w:pPr>
     </w:lvl>
   </w:abstractNum>
-  <w:abstractNum w:abstractNumId="3" w15:restartNumberingAfterBreak="0">
+  <w:abstractNum w:abstractNumId="4" w15:restartNumberingAfterBreak="0">
     <w:nsid w:val="1A863C38"/>
     <w:multiLevelType w:val="hybridMultilevel"/>
     <w:tmpl w:val="D05AA9E0"/>
@@ -4403,7 +6202,120 @@
       </w:rPr>
     </w:lvl>
   </w:abstractNum>
-  <w:abstractNum w:abstractNumId="4" w15:restartNumberingAfterBreak="0">
+  <w:abstractNum w:abstractNumId="5" w15:restartNumberingAfterBreak="0">
+    <w:nsid w:val="1EB240AA"/>
+    <w:multiLevelType w:val="hybridMultilevel"/>
+    <w:tmpl w:val="0EB82E5C"/>
+    <w:lvl w:ilvl="0" w:tplc="04070001">
+      <w:start w:val="1"/>
+      <w:numFmt w:val="bullet"/>
+      <w:lvlText w:val=""/>
+      <w:lvlJc w:val="left"/>
+      <w:pPr>
+        <w:ind w:left="720" w:hanging="360"/>
+      </w:pPr>
+      <w:rPr>
+        <w:rFonts w:ascii="Symbol" w:hAnsi="Symbol" w:hint="default"/>
+      </w:rPr>
+    </w:lvl>
+    <w:lvl w:ilvl="1" w:tplc="04070003" w:tentative="1">
+      <w:start w:val="1"/>
+      <w:numFmt w:val="bullet"/>
+      <w:lvlText w:val="o"/>
+      <w:lvlJc w:val="left"/>
+      <w:pPr>
+        <w:ind w:left="1440" w:hanging="360"/>
+      </w:pPr>
+      <w:rPr>
+        <w:rFonts w:ascii="Courier New" w:hAnsi="Courier New" w:cs="Courier New" w:hint="default"/>
+      </w:rPr>
+    </w:lvl>
+    <w:lvl w:ilvl="2" w:tplc="04070005" w:tentative="1">
+      <w:start w:val="1"/>
+      <w:numFmt w:val="bullet"/>
+      <w:lvlText w:val=""/>
+      <w:lvlJc w:val="left"/>
+      <w:pPr>
+        <w:ind w:left="2160" w:hanging="360"/>
+      </w:pPr>
+      <w:rPr>
+        <w:rFonts w:ascii="Wingdings" w:hAnsi="Wingdings" w:hint="default"/>
+      </w:rPr>
+    </w:lvl>
+    <w:lvl w:ilvl="3" w:tplc="04070001" w:tentative="1">
+      <w:start w:val="1"/>
+      <w:numFmt w:val="bullet"/>
+      <w:lvlText w:val=""/>
+      <w:lvlJc w:val="left"/>
+      <w:pPr>
+        <w:ind w:left="2880" w:hanging="360"/>
+      </w:pPr>
+      <w:rPr>
+        <w:rFonts w:ascii="Symbol" w:hAnsi="Symbol" w:hint="default"/>
+      </w:rPr>
+    </w:lvl>
+    <w:lvl w:ilvl="4" w:tplc="04070003" w:tentative="1">
+      <w:start w:val="1"/>
+      <w:numFmt w:val="bullet"/>
+      <w:lvlText w:val="o"/>
+      <w:lvlJc w:val="left"/>
+      <w:pPr>
+        <w:ind w:left="3600" w:hanging="360"/>
+      </w:pPr>
+      <w:rPr>
+        <w:rFonts w:ascii="Courier New" w:hAnsi="Courier New" w:cs="Courier New" w:hint="default"/>
+      </w:rPr>
+    </w:lvl>
+    <w:lvl w:ilvl="5" w:tplc="04070005" w:tentative="1">
+      <w:start w:val="1"/>
+      <w:numFmt w:val="bullet"/>
+      <w:lvlText w:val=""/>
+      <w:lvlJc w:val="left"/>
+      <w:pPr>
+        <w:ind w:left="4320" w:hanging="360"/>
+      </w:pPr>
+      <w:rPr>
+        <w:rFonts w:ascii="Wingdings" w:hAnsi="Wingdings" w:hint="default"/>
+      </w:rPr>
+    </w:lvl>
+    <w:lvl w:ilvl="6" w:tplc="04070001" w:tentative="1">
+      <w:start w:val="1"/>
+      <w:numFmt w:val="bullet"/>
+      <w:lvlText w:val=""/>
+      <w:lvlJc w:val="left"/>
+      <w:pPr>
+        <w:ind w:left="5040" w:hanging="360"/>
+      </w:pPr>
+      <w:rPr>
+        <w:rFonts w:ascii="Symbol" w:hAnsi="Symbol" w:hint="default"/>
+      </w:rPr>
+    </w:lvl>
+    <w:lvl w:ilvl="7" w:tplc="04070003" w:tentative="1">
+      <w:start w:val="1"/>
+      <w:numFmt w:val="bullet"/>
+      <w:lvlText w:val="o"/>
+      <w:lvlJc w:val="left"/>
+      <w:pPr>
+        <w:ind w:left="5760" w:hanging="360"/>
+      </w:pPr>
+      <w:rPr>
+        <w:rFonts w:ascii="Courier New" w:hAnsi="Courier New" w:cs="Courier New" w:hint="default"/>
+      </w:rPr>
+    </w:lvl>
+    <w:lvl w:ilvl="8" w:tplc="04070005" w:tentative="1">
+      <w:start w:val="1"/>
+      <w:numFmt w:val="bullet"/>
+      <w:lvlText w:val=""/>
+      <w:lvlJc w:val="left"/>
+      <w:pPr>
+        <w:ind w:left="6480" w:hanging="360"/>
+      </w:pPr>
+      <w:rPr>
+        <w:rFonts w:ascii="Wingdings" w:hAnsi="Wingdings" w:hint="default"/>
+      </w:rPr>
+    </w:lvl>
+  </w:abstractNum>
+  <w:abstractNum w:abstractNumId="6" w15:restartNumberingAfterBreak="0">
     <w:nsid w:val="2E7466DD"/>
     <w:multiLevelType w:val="hybridMultilevel"/>
     <w:tmpl w:val="146CD136"/>
@@ -4515,7 +6427,7 @@
       </w:rPr>
     </w:lvl>
   </w:abstractNum>
-  <w:abstractNum w:abstractNumId="5" w15:restartNumberingAfterBreak="0">
+  <w:abstractNum w:abstractNumId="7" w15:restartNumberingAfterBreak="0">
     <w:nsid w:val="38AA1746"/>
     <w:multiLevelType w:val="hybridMultilevel"/>
     <w:tmpl w:val="0A2CBEC4"/>
@@ -4601,7 +6513,7 @@
       </w:pPr>
     </w:lvl>
   </w:abstractNum>
-  <w:abstractNum w:abstractNumId="6" w15:restartNumberingAfterBreak="0">
+  <w:abstractNum w:abstractNumId="8" w15:restartNumberingAfterBreak="0">
     <w:nsid w:val="53D84AE1"/>
     <w:multiLevelType w:val="hybridMultilevel"/>
     <w:tmpl w:val="645EF884"/>
@@ -4715,7 +6627,120 @@
       </w:rPr>
     </w:lvl>
   </w:abstractNum>
-  <w:abstractNum w:abstractNumId="7" w15:restartNumberingAfterBreak="0">
+  <w:abstractNum w:abstractNumId="9" w15:restartNumberingAfterBreak="0">
+    <w:nsid w:val="72CD6DBC"/>
+    <w:multiLevelType w:val="hybridMultilevel"/>
+    <w:tmpl w:val="0DB8D042"/>
+    <w:lvl w:ilvl="0" w:tplc="04070001">
+      <w:start w:val="1"/>
+      <w:numFmt w:val="bullet"/>
+      <w:lvlText w:val=""/>
+      <w:lvlJc w:val="left"/>
+      <w:pPr>
+        <w:ind w:left="720" w:hanging="360"/>
+      </w:pPr>
+      <w:rPr>
+        <w:rFonts w:ascii="Symbol" w:hAnsi="Symbol" w:hint="default"/>
+      </w:rPr>
+    </w:lvl>
+    <w:lvl w:ilvl="1" w:tplc="04070003" w:tentative="1">
+      <w:start w:val="1"/>
+      <w:numFmt w:val="bullet"/>
+      <w:lvlText w:val="o"/>
+      <w:lvlJc w:val="left"/>
+      <w:pPr>
+        <w:ind w:left="1440" w:hanging="360"/>
+      </w:pPr>
+      <w:rPr>
+        <w:rFonts w:ascii="Courier New" w:hAnsi="Courier New" w:cs="Courier New" w:hint="default"/>
+      </w:rPr>
+    </w:lvl>
+    <w:lvl w:ilvl="2" w:tplc="04070005" w:tentative="1">
+      <w:start w:val="1"/>
+      <w:numFmt w:val="bullet"/>
+      <w:lvlText w:val=""/>
+      <w:lvlJc w:val="left"/>
+      <w:pPr>
+        <w:ind w:left="2160" w:hanging="360"/>
+      </w:pPr>
+      <w:rPr>
+        <w:rFonts w:ascii="Wingdings" w:hAnsi="Wingdings" w:hint="default"/>
+      </w:rPr>
+    </w:lvl>
+    <w:lvl w:ilvl="3" w:tplc="04070001" w:tentative="1">
+      <w:start w:val="1"/>
+      <w:numFmt w:val="bullet"/>
+      <w:lvlText w:val=""/>
+      <w:lvlJc w:val="left"/>
+      <w:pPr>
+        <w:ind w:left="2880" w:hanging="360"/>
+      </w:pPr>
+      <w:rPr>
+        <w:rFonts w:ascii="Symbol" w:hAnsi="Symbol" w:hint="default"/>
+      </w:rPr>
+    </w:lvl>
+    <w:lvl w:ilvl="4" w:tplc="04070003" w:tentative="1">
+      <w:start w:val="1"/>
+      <w:numFmt w:val="bullet"/>
+      <w:lvlText w:val="o"/>
+      <w:lvlJc w:val="left"/>
+      <w:pPr>
+        <w:ind w:left="3600" w:hanging="360"/>
+      </w:pPr>
+      <w:rPr>
+        <w:rFonts w:ascii="Courier New" w:hAnsi="Courier New" w:cs="Courier New" w:hint="default"/>
+      </w:rPr>
+    </w:lvl>
+    <w:lvl w:ilvl="5" w:tplc="04070005" w:tentative="1">
+      <w:start w:val="1"/>
+      <w:numFmt w:val="bullet"/>
+      <w:lvlText w:val=""/>
+      <w:lvlJc w:val="left"/>
+      <w:pPr>
+        <w:ind w:left="4320" w:hanging="360"/>
+      </w:pPr>
+      <w:rPr>
+        <w:rFonts w:ascii="Wingdings" w:hAnsi="Wingdings" w:hint="default"/>
+      </w:rPr>
+    </w:lvl>
+    <w:lvl w:ilvl="6" w:tplc="04070001" w:tentative="1">
+      <w:start w:val="1"/>
+      <w:numFmt w:val="bullet"/>
+      <w:lvlText w:val=""/>
+      <w:lvlJc w:val="left"/>
+      <w:pPr>
+        <w:ind w:left="5040" w:hanging="360"/>
+      </w:pPr>
+      <w:rPr>
+        <w:rFonts w:ascii="Symbol" w:hAnsi="Symbol" w:hint="default"/>
+      </w:rPr>
+    </w:lvl>
+    <w:lvl w:ilvl="7" w:tplc="04070003" w:tentative="1">
+      <w:start w:val="1"/>
+      <w:numFmt w:val="bullet"/>
+      <w:lvlText w:val="o"/>
+      <w:lvlJc w:val="left"/>
+      <w:pPr>
+        <w:ind w:left="5760" w:hanging="360"/>
+      </w:pPr>
+      <w:rPr>
+        <w:rFonts w:ascii="Courier New" w:hAnsi="Courier New" w:cs="Courier New" w:hint="default"/>
+      </w:rPr>
+    </w:lvl>
+    <w:lvl w:ilvl="8" w:tplc="04070005" w:tentative="1">
+      <w:start w:val="1"/>
+      <w:numFmt w:val="bullet"/>
+      <w:lvlText w:val=""/>
+      <w:lvlJc w:val="left"/>
+      <w:pPr>
+        <w:ind w:left="6480" w:hanging="360"/>
+      </w:pPr>
+      <w:rPr>
+        <w:rFonts w:ascii="Wingdings" w:hAnsi="Wingdings" w:hint="default"/>
+      </w:rPr>
+    </w:lvl>
+  </w:abstractNum>
+  <w:abstractNum w:abstractNumId="10" w15:restartNumberingAfterBreak="0">
     <w:nsid w:val="758537B0"/>
     <w:multiLevelType w:val="hybridMultilevel"/>
     <w:tmpl w:val="4FF6EC2C"/>
@@ -4828,13 +6853,13 @@
     </w:lvl>
   </w:abstractNum>
   <w:num w:numId="1">
-    <w:abstractNumId w:val="4"/>
+    <w:abstractNumId w:val="6"/>
   </w:num>
   <w:num w:numId="2">
-    <w:abstractNumId w:val="2"/>
+    <w:abstractNumId w:val="3"/>
   </w:num>
   <w:num w:numId="3">
-    <w:abstractNumId w:val="7"/>
+    <w:abstractNumId w:val="10"/>
   </w:num>
   <w:num w:numId="4">
     <w:abstractNumId w:val="1"/>
@@ -4843,17 +6868,25 @@
     <w:abstractNumId w:val="0"/>
   </w:num>
   <w:num w:numId="6">
-    <w:abstractNumId w:val="3"/>
+    <w:abstractNumId w:val="4"/>
   </w:num>
   <w:num w:numId="7">
-    <w:abstractNumId w:val="5"/>
+    <w:abstractNumId w:val="7"/>
   </w:num>
   <w:num w:numId="8">
-    <w:abstractNumId w:val="6"/>
+    <w:abstractNumId w:val="8"/>
   </w:num>
   <w:num w:numId="9">
     <w:abstractNumId w:val="1"/>
-    <w:lvlOverride w:ilvl="0"/>
+  </w:num>
+  <w:num w:numId="10">
+    <w:abstractNumId w:val="9"/>
+  </w:num>
+  <w:num w:numId="11">
+    <w:abstractNumId w:val="5"/>
+  </w:num>
+  <w:num w:numId="12">
+    <w:abstractNumId w:val="2"/>
   </w:num>
 </w:numbering>
 </file>
@@ -5322,9 +7355,52 @@
       <w:szCs w:val="24"/>
     </w:rPr>
   </w:style>
+  <w:style w:type="paragraph" w:styleId="berschrift4">
+    <w:name w:val="heading 4"/>
+    <w:basedOn w:val="Standard"/>
+    <w:next w:val="Standard"/>
+    <w:link w:val="berschrift4Zchn"/>
+    <w:uiPriority w:val="9"/>
+    <w:unhideWhenUsed/>
+    <w:qFormat/>
+    <w:rsid w:val="002A4444"/>
+    <w:pPr>
+      <w:keepNext/>
+      <w:keepLines/>
+      <w:spacing w:before="40" w:after="0"/>
+      <w:outlineLvl w:val="3"/>
+    </w:pPr>
+    <w:rPr>
+      <w:rFonts w:asciiTheme="majorHAnsi" w:eastAsiaTheme="majorEastAsia" w:hAnsiTheme="majorHAnsi" w:cstheme="majorBidi"/>
+      <w:i/>
+      <w:iCs/>
+      <w:color w:val="2F5496" w:themeColor="accent1" w:themeShade="BF"/>
+    </w:rPr>
+  </w:style>
+  <w:style w:type="paragraph" w:styleId="berschrift5">
+    <w:name w:val="heading 5"/>
+    <w:basedOn w:val="Standard"/>
+    <w:next w:val="Standard"/>
+    <w:link w:val="berschrift5Zchn"/>
+    <w:uiPriority w:val="9"/>
+    <w:unhideWhenUsed/>
+    <w:qFormat/>
+    <w:rsid w:val="002A4444"/>
+    <w:pPr>
+      <w:keepNext/>
+      <w:keepLines/>
+      <w:spacing w:before="40" w:after="0"/>
+      <w:outlineLvl w:val="4"/>
+    </w:pPr>
+    <w:rPr>
+      <w:rFonts w:asciiTheme="majorHAnsi" w:eastAsiaTheme="majorEastAsia" w:hAnsiTheme="majorHAnsi" w:cstheme="majorBidi"/>
+      <w:color w:val="2F5496" w:themeColor="accent1" w:themeShade="BF"/>
+    </w:rPr>
+  </w:style>
   <w:style w:type="character" w:default="1" w:styleId="Absatz-Standardschriftart">
     <w:name w:val="Default Paragraph Font"/>
     <w:uiPriority w:val="1"/>
+    <w:semiHidden/>
     <w:unhideWhenUsed/>
   </w:style>
   <w:style w:type="table" w:default="1" w:styleId="NormaleTabelle">
@@ -5727,6 +7803,43 @@
       <w:szCs w:val="24"/>
     </w:rPr>
   </w:style>
+  <w:style w:type="character" w:customStyle="1" w:styleId="berschrift4Zchn">
+    <w:name w:val="Überschrift 4 Zchn"/>
+    <w:basedOn w:val="Absatz-Standardschriftart"/>
+    <w:link w:val="berschrift4"/>
+    <w:uiPriority w:val="9"/>
+    <w:rsid w:val="002A4444"/>
+    <w:rPr>
+      <w:rFonts w:asciiTheme="majorHAnsi" w:eastAsiaTheme="majorEastAsia" w:hAnsiTheme="majorHAnsi" w:cstheme="majorBidi"/>
+      <w:i/>
+      <w:iCs/>
+      <w:color w:val="2F5496" w:themeColor="accent1" w:themeShade="BF"/>
+    </w:rPr>
+  </w:style>
+  <w:style w:type="character" w:customStyle="1" w:styleId="berschrift5Zchn">
+    <w:name w:val="Überschrift 5 Zchn"/>
+    <w:basedOn w:val="Absatz-Standardschriftart"/>
+    <w:link w:val="berschrift5"/>
+    <w:uiPriority w:val="9"/>
+    <w:rsid w:val="002A4444"/>
+    <w:rPr>
+      <w:rFonts w:asciiTheme="majorHAnsi" w:eastAsiaTheme="majorEastAsia" w:hAnsiTheme="majorHAnsi" w:cstheme="majorBidi"/>
+      <w:color w:val="2F5496" w:themeColor="accent1" w:themeShade="BF"/>
+    </w:rPr>
+  </w:style>
+  <w:style w:type="paragraph" w:styleId="Verzeichnis3">
+    <w:name w:val="toc 3"/>
+    <w:basedOn w:val="Standard"/>
+    <w:next w:val="Standard"/>
+    <w:autoRedefine/>
+    <w:uiPriority w:val="39"/>
+    <w:unhideWhenUsed/>
+    <w:rsid w:val="00797F1B"/>
+    <w:pPr>
+      <w:spacing w:after="100"/>
+      <w:ind w:left="440"/>
+    </w:pPr>
+  </w:style>
 </w:styles>
 </file>
 

</xml_diff>

<commit_message>
Updated first blog entries
</commit_message>
<xml_diff>
--- a/Documentation/JavaFX.docx
+++ b/Documentation/JavaFX.docx
@@ -70,6 +70,14 @@
     </w:p>
     <w:p/>
     <w:p>
+      <w:pPr>
+        <w:jc w:val="center"/>
+      </w:pPr>
+      <w:r>
+        <w:t>Version 0.1 vom 29.10.2020</w:t>
+      </w:r>
+    </w:p>
+    <w:p>
       <w:r>
         <w:br w:type="page"/>
       </w:r>
@@ -78,7 +86,7 @@
       <w:pPr>
         <w:pStyle w:val="berschrift1"/>
       </w:pPr>
-      <w:bookmarkStart w:id="0" w:name="_Toc54269816"/>
+      <w:bookmarkStart w:id="0" w:name="_Toc54822138"/>
       <w:r>
         <w:lastRenderedPageBreak/>
         <w:t>Übersicht</w:t>
@@ -288,7 +296,7 @@
       <w:pPr>
         <w:pStyle w:val="berschrift2"/>
       </w:pPr>
-      <w:bookmarkStart w:id="1" w:name="_Toc54269817"/>
+      <w:bookmarkStart w:id="1" w:name="_Toc54822139"/>
       <w:r>
         <w:t>Code</w:t>
       </w:r>
@@ -361,7 +369,7 @@
       <w:pPr>
         <w:pStyle w:val="berschrift2"/>
       </w:pPr>
-      <w:bookmarkStart w:id="2" w:name="_Toc54269818"/>
+      <w:bookmarkStart w:id="2" w:name="_Toc54822140"/>
       <w:r>
         <w:t>Fragen und Anregungen</w:t>
       </w:r>
@@ -400,7 +408,7 @@
       <w:pPr>
         <w:pStyle w:val="berschrift2"/>
       </w:pPr>
-      <w:bookmarkStart w:id="3" w:name="_Toc54269819"/>
+      <w:bookmarkStart w:id="3" w:name="_Toc54822141"/>
       <w:r>
         <w:t>Autor</w:t>
       </w:r>
@@ -473,7 +481,7 @@
           <w:r>
             <w:fldChar w:fldCharType="separate"/>
           </w:r>
-          <w:hyperlink w:anchor="_Toc54269816" w:history="1">
+          <w:hyperlink w:anchor="_Toc54822138" w:history="1">
             <w:r>
               <w:rPr>
                 <w:rStyle w:val="Hyperlink"/>
@@ -500,7 +508,7 @@
                 <w:noProof/>
                 <w:webHidden/>
               </w:rPr>
-              <w:instrText xml:space="preserve"> PAGEREF _Toc54269816 \h </w:instrText>
+              <w:instrText xml:space="preserve"> PAGEREF _Toc54822138 \h </w:instrText>
             </w:r>
             <w:r>
               <w:rPr>
@@ -543,7 +551,7 @@
               <w:lang w:eastAsia="de-DE"/>
             </w:rPr>
           </w:pPr>
-          <w:hyperlink w:anchor="_Toc54269817" w:history="1">
+          <w:hyperlink w:anchor="_Toc54822139" w:history="1">
             <w:r>
               <w:rPr>
                 <w:rStyle w:val="Hyperlink"/>
@@ -570,7 +578,7 @@
                 <w:noProof/>
                 <w:webHidden/>
               </w:rPr>
-              <w:instrText xml:space="preserve"> PAGEREF _Toc54269817 \h </w:instrText>
+              <w:instrText xml:space="preserve"> PAGEREF _Toc54822139 \h </w:instrText>
             </w:r>
             <w:r>
               <w:rPr>
@@ -613,7 +621,7 @@
               <w:lang w:eastAsia="de-DE"/>
             </w:rPr>
           </w:pPr>
-          <w:hyperlink w:anchor="_Toc54269818" w:history="1">
+          <w:hyperlink w:anchor="_Toc54822140" w:history="1">
             <w:r>
               <w:rPr>
                 <w:rStyle w:val="Hyperlink"/>
@@ -640,7 +648,7 @@
                 <w:noProof/>
                 <w:webHidden/>
               </w:rPr>
-              <w:instrText xml:space="preserve"> PAGEREF _Toc54269818 \h </w:instrText>
+              <w:instrText xml:space="preserve"> PAGEREF _Toc54822140 \h </w:instrText>
             </w:r>
             <w:r>
               <w:rPr>
@@ -683,7 +691,7 @@
               <w:lang w:eastAsia="de-DE"/>
             </w:rPr>
           </w:pPr>
-          <w:hyperlink w:anchor="_Toc54269819" w:history="1">
+          <w:hyperlink w:anchor="_Toc54822141" w:history="1">
             <w:r>
               <w:rPr>
                 <w:rStyle w:val="Hyperlink"/>
@@ -710,7 +718,7 @@
                 <w:noProof/>
                 <w:webHidden/>
               </w:rPr>
-              <w:instrText xml:space="preserve"> PAGEREF _Toc54269819 \h </w:instrText>
+              <w:instrText xml:space="preserve"> PAGEREF _Toc54822141 \h </w:instrText>
             </w:r>
             <w:r>
               <w:rPr>
@@ -753,7 +761,7 @@
               <w:lang w:eastAsia="de-DE"/>
             </w:rPr>
           </w:pPr>
-          <w:hyperlink w:anchor="_Toc54269820" w:history="1">
+          <w:hyperlink w:anchor="_Toc54822142" w:history="1">
             <w:r>
               <w:rPr>
                 <w:rStyle w:val="Hyperlink"/>
@@ -780,7 +788,7 @@
                 <w:noProof/>
                 <w:webHidden/>
               </w:rPr>
-              <w:instrText xml:space="preserve"> PAGEREF _Toc54269820 \h </w:instrText>
+              <w:instrText xml:space="preserve"> PAGEREF _Toc54822142 \h </w:instrText>
             </w:r>
             <w:r>
               <w:rPr>
@@ -823,7 +831,7 @@
               <w:lang w:eastAsia="de-DE"/>
             </w:rPr>
           </w:pPr>
-          <w:hyperlink w:anchor="_Toc54269821" w:history="1">
+          <w:hyperlink w:anchor="_Toc54822143" w:history="1">
             <w:r>
               <w:rPr>
                 <w:rStyle w:val="Hyperlink"/>
@@ -850,7 +858,7 @@
                 <w:noProof/>
                 <w:webHidden/>
               </w:rPr>
-              <w:instrText xml:space="preserve"> PAGEREF _Toc54269821 \h </w:instrText>
+              <w:instrText xml:space="preserve"> PAGEREF _Toc54822143 \h </w:instrText>
             </w:r>
             <w:r>
               <w:rPr>
@@ -893,13 +901,13 @@
               <w:lang w:eastAsia="de-DE"/>
             </w:rPr>
           </w:pPr>
-          <w:hyperlink w:anchor="_Toc54269822" w:history="1">
+          <w:hyperlink w:anchor="_Toc54822144" w:history="1">
             <w:r>
               <w:rPr>
                 <w:rStyle w:val="Hyperlink"/>
                 <w:noProof/>
               </w:rPr>
-              <w:t>Tools / IDEs</w:t>
+              <w:t>Build Tools / IDEs</w:t>
             </w:r>
             <w:r>
               <w:rPr>
@@ -920,7 +928,7 @@
                 <w:noProof/>
                 <w:webHidden/>
               </w:rPr>
-              <w:instrText xml:space="preserve"> PAGEREF _Toc54269822 \h </w:instrText>
+              <w:instrText xml:space="preserve"> PAGEREF _Toc54822144 \h </w:instrText>
             </w:r>
             <w:r>
               <w:rPr>
@@ -958,16 +966,18 @@
               <w:tab w:val="right" w:leader="dot" w:pos="9062"/>
             </w:tabs>
             <w:rPr>
+              <w:rFonts w:eastAsiaTheme="minorEastAsia"/>
               <w:noProof/>
+              <w:lang w:eastAsia="de-DE"/>
             </w:rPr>
           </w:pPr>
-          <w:hyperlink w:anchor="_Toc54269823" w:history="1">
+          <w:hyperlink w:anchor="_Toc54822145" w:history="1">
             <w:r>
               <w:rPr>
                 <w:rStyle w:val="Hyperlink"/>
                 <w:noProof/>
               </w:rPr>
-              <w:t>Git</w:t>
+              <w:t>Maven / Gradle</w:t>
             </w:r>
             <w:r>
               <w:rPr>
@@ -988,7 +998,7 @@
                 <w:noProof/>
                 <w:webHidden/>
               </w:rPr>
-              <w:instrText xml:space="preserve"> PAGEREF _Toc54269823 \h </w:instrText>
+              <w:instrText xml:space="preserve"> PAGEREF _Toc54822145 \h </w:instrText>
             </w:r>
             <w:r>
               <w:rPr>
@@ -1026,16 +1036,18 @@
               <w:tab w:val="right" w:leader="dot" w:pos="9062"/>
             </w:tabs>
             <w:rPr>
+              <w:rFonts w:eastAsiaTheme="minorEastAsia"/>
               <w:noProof/>
+              <w:lang w:eastAsia="de-DE"/>
             </w:rPr>
           </w:pPr>
-          <w:hyperlink w:anchor="_Toc54269824" w:history="1">
+          <w:hyperlink w:anchor="_Toc54822146" w:history="1">
             <w:r>
               <w:rPr>
                 <w:rStyle w:val="Hyperlink"/>
                 <w:noProof/>
               </w:rPr>
-              <w:t>Maven / Gradle</w:t>
+              <w:t>IntelliJ</w:t>
             </w:r>
             <w:r>
               <w:rPr>
@@ -1056,7 +1068,7 @@
                 <w:noProof/>
                 <w:webHidden/>
               </w:rPr>
-              <w:instrText xml:space="preserve"> PAGEREF _Toc54269824 \h </w:instrText>
+              <w:instrText xml:space="preserve"> PAGEREF _Toc54822146 \h </w:instrText>
             </w:r>
             <w:r>
               <w:rPr>
@@ -1094,16 +1106,18 @@
               <w:tab w:val="right" w:leader="dot" w:pos="9062"/>
             </w:tabs>
             <w:rPr>
+              <w:rFonts w:eastAsiaTheme="minorEastAsia"/>
               <w:noProof/>
+              <w:lang w:eastAsia="de-DE"/>
             </w:rPr>
           </w:pPr>
-          <w:hyperlink w:anchor="_Toc54269825" w:history="1">
+          <w:hyperlink w:anchor="_Toc54822147" w:history="1">
             <w:r>
               <w:rPr>
                 <w:rStyle w:val="Hyperlink"/>
                 <w:noProof/>
               </w:rPr>
-              <w:t>IntelliJ</w:t>
+              <w:t>Eclipse / Netbeans</w:t>
             </w:r>
             <w:r>
               <w:rPr>
@@ -1124,7 +1138,7 @@
                 <w:noProof/>
                 <w:webHidden/>
               </w:rPr>
-              <w:instrText xml:space="preserve"> PAGEREF _Toc54269825 \h </w:instrText>
+              <w:instrText xml:space="preserve"> PAGEREF _Toc54822147 \h </w:instrText>
             </w:r>
             <w:r>
               <w:rPr>
@@ -1162,16 +1176,18 @@
               <w:tab w:val="right" w:leader="dot" w:pos="9062"/>
             </w:tabs>
             <w:rPr>
+              <w:rFonts w:eastAsiaTheme="minorEastAsia"/>
               <w:noProof/>
+              <w:lang w:eastAsia="de-DE"/>
             </w:rPr>
           </w:pPr>
-          <w:hyperlink w:anchor="_Toc54269826" w:history="1">
+          <w:hyperlink w:anchor="_Toc54822148" w:history="1">
             <w:r>
               <w:rPr>
                 <w:rStyle w:val="Hyperlink"/>
                 <w:noProof/>
               </w:rPr>
-              <w:t>Eclipse / Netbeans</w:t>
+              <w:t>SceneBuilder</w:t>
             </w:r>
             <w:r>
               <w:rPr>
@@ -1192,75 +1208,7 @@
                 <w:noProof/>
                 <w:webHidden/>
               </w:rPr>
-              <w:instrText xml:space="preserve"> PAGEREF _Toc54269826 \h </w:instrText>
-            </w:r>
-            <w:r>
-              <w:rPr>
-                <w:noProof/>
-                <w:webHidden/>
-              </w:rPr>
-            </w:r>
-            <w:r>
-              <w:rPr>
-                <w:noProof/>
-                <w:webHidden/>
-              </w:rPr>
-              <w:fldChar w:fldCharType="separate"/>
-            </w:r>
-            <w:r>
-              <w:rPr>
-                <w:noProof/>
-                <w:webHidden/>
-              </w:rPr>
-              <w:t>6</w:t>
-            </w:r>
-            <w:r>
-              <w:rPr>
-                <w:noProof/>
-                <w:webHidden/>
-              </w:rPr>
-              <w:fldChar w:fldCharType="end"/>
-            </w:r>
-          </w:hyperlink>
-        </w:p>
-        <w:p>
-          <w:pPr>
-            <w:pStyle w:val="Verzeichnis3"/>
-            <w:tabs>
-              <w:tab w:val="right" w:leader="dot" w:pos="9062"/>
-            </w:tabs>
-            <w:rPr>
-              <w:noProof/>
-            </w:rPr>
-          </w:pPr>
-          <w:hyperlink w:anchor="_Toc54269827" w:history="1">
-            <w:r>
-              <w:rPr>
-                <w:rStyle w:val="Hyperlink"/>
-                <w:noProof/>
-              </w:rPr>
-              <w:t>SceneBuilder</w:t>
-            </w:r>
-            <w:r>
-              <w:rPr>
-                <w:noProof/>
-                <w:webHidden/>
-              </w:rPr>
-              <w:tab/>
-            </w:r>
-            <w:r>
-              <w:rPr>
-                <w:noProof/>
-                <w:webHidden/>
-              </w:rPr>
-              <w:fldChar w:fldCharType="begin"/>
-            </w:r>
-            <w:r>
-              <w:rPr>
-                <w:noProof/>
-                <w:webHidden/>
-              </w:rPr>
-              <w:instrText xml:space="preserve"> PAGEREF _Toc54269827 \h </w:instrText>
+              <w:instrText xml:space="preserve"> PAGEREF _Toc54822148 \h </w:instrText>
             </w:r>
             <w:r>
               <w:rPr>
@@ -1303,7 +1251,7 @@
               <w:lang w:eastAsia="de-DE"/>
             </w:rPr>
           </w:pPr>
-          <w:hyperlink w:anchor="_Toc54269828" w:history="1">
+          <w:hyperlink w:anchor="_Toc54822149" w:history="1">
             <w:r>
               <w:rPr>
                 <w:rStyle w:val="Hyperlink"/>
@@ -1330,7 +1278,7 @@
                 <w:noProof/>
                 <w:webHidden/>
               </w:rPr>
-              <w:instrText xml:space="preserve"> PAGEREF _Toc54269828 \h </w:instrText>
+              <w:instrText xml:space="preserve"> PAGEREF _Toc54822149 \h </w:instrText>
             </w:r>
             <w:r>
               <w:rPr>
@@ -1368,10 +1316,12 @@
               <w:tab w:val="right" w:leader="dot" w:pos="9062"/>
             </w:tabs>
             <w:rPr>
+              <w:rFonts w:eastAsiaTheme="minorEastAsia"/>
               <w:noProof/>
+              <w:lang w:eastAsia="de-DE"/>
             </w:rPr>
           </w:pPr>
-          <w:hyperlink w:anchor="_Toc54269829" w:history="1">
+          <w:hyperlink w:anchor="_Toc54822150" w:history="1">
             <w:r>
               <w:rPr>
                 <w:rStyle w:val="Hyperlink"/>
@@ -1398,7 +1348,7 @@
                 <w:noProof/>
                 <w:webHidden/>
               </w:rPr>
-              <w:instrText xml:space="preserve"> PAGEREF _Toc54269829 \h </w:instrText>
+              <w:instrText xml:space="preserve"> PAGEREF _Toc54822150 \h </w:instrText>
             </w:r>
             <w:r>
               <w:rPr>
@@ -1418,7 +1368,7 @@
                 <w:noProof/>
                 <w:webHidden/>
               </w:rPr>
-              <w:t>7</w:t>
+              <w:t>6</w:t>
             </w:r>
             <w:r>
               <w:rPr>
@@ -1436,10 +1386,12 @@
               <w:tab w:val="right" w:leader="dot" w:pos="9062"/>
             </w:tabs>
             <w:rPr>
+              <w:rFonts w:eastAsiaTheme="minorEastAsia"/>
               <w:noProof/>
+              <w:lang w:eastAsia="de-DE"/>
             </w:rPr>
           </w:pPr>
-          <w:hyperlink w:anchor="_Toc54269830" w:history="1">
+          <w:hyperlink w:anchor="_Toc54822151" w:history="1">
             <w:r>
               <w:rPr>
                 <w:rStyle w:val="Hyperlink"/>
@@ -1466,7 +1418,7 @@
                 <w:noProof/>
                 <w:webHidden/>
               </w:rPr>
-              <w:instrText xml:space="preserve"> PAGEREF _Toc54269830 \h </w:instrText>
+              <w:instrText xml:space="preserve"> PAGEREF _Toc54822151 \h </w:instrText>
             </w:r>
             <w:r>
               <w:rPr>
@@ -1504,10 +1456,12 @@
               <w:tab w:val="right" w:leader="dot" w:pos="9062"/>
             </w:tabs>
             <w:rPr>
+              <w:rFonts w:eastAsiaTheme="minorEastAsia"/>
               <w:noProof/>
+              <w:lang w:eastAsia="de-DE"/>
             </w:rPr>
           </w:pPr>
-          <w:hyperlink w:anchor="_Toc54269831" w:history="1">
+          <w:hyperlink w:anchor="_Toc54822152" w:history="1">
             <w:r>
               <w:rPr>
                 <w:rStyle w:val="Hyperlink"/>
@@ -1534,7 +1488,7 @@
                 <w:noProof/>
                 <w:webHidden/>
               </w:rPr>
-              <w:instrText xml:space="preserve"> PAGEREF _Toc54269831 \h </w:instrText>
+              <w:instrText xml:space="preserve"> PAGEREF _Toc54822152 \h </w:instrText>
             </w:r>
             <w:r>
               <w:rPr>
@@ -1554,7 +1508,7 @@
                 <w:noProof/>
                 <w:webHidden/>
               </w:rPr>
-              <w:t>8</w:t>
+              <w:t>7</w:t>
             </w:r>
             <w:r>
               <w:rPr>
@@ -1572,10 +1526,12 @@
               <w:tab w:val="right" w:leader="dot" w:pos="9062"/>
             </w:tabs>
             <w:rPr>
+              <w:rFonts w:eastAsiaTheme="minorEastAsia"/>
               <w:noProof/>
+              <w:lang w:eastAsia="de-DE"/>
             </w:rPr>
           </w:pPr>
-          <w:hyperlink w:anchor="_Toc54269832" w:history="1">
+          <w:hyperlink w:anchor="_Toc54822153" w:history="1">
             <w:r>
               <w:rPr>
                 <w:rStyle w:val="Hyperlink"/>
@@ -1602,7 +1558,7 @@
                 <w:noProof/>
                 <w:webHidden/>
               </w:rPr>
-              <w:instrText xml:space="preserve"> PAGEREF _Toc54269832 \h </w:instrText>
+              <w:instrText xml:space="preserve"> PAGEREF _Toc54822153 \h </w:instrText>
             </w:r>
             <w:r>
               <w:rPr>
@@ -1645,7 +1601,7 @@
               <w:lang w:eastAsia="de-DE"/>
             </w:rPr>
           </w:pPr>
-          <w:hyperlink w:anchor="_Toc54269833" w:history="1">
+          <w:hyperlink w:anchor="_Toc54822154" w:history="1">
             <w:r>
               <w:rPr>
                 <w:rStyle w:val="Hyperlink"/>
@@ -1672,7 +1628,7 @@
                 <w:noProof/>
                 <w:webHidden/>
               </w:rPr>
-              <w:instrText xml:space="preserve"> PAGEREF _Toc54269833 \h </w:instrText>
+              <w:instrText xml:space="preserve"> PAGEREF _Toc54822154 \h </w:instrText>
             </w:r>
             <w:r>
               <w:rPr>
@@ -1692,7 +1648,7 @@
                 <w:noProof/>
                 <w:webHidden/>
               </w:rPr>
-              <w:t>9</w:t>
+              <w:t>8</w:t>
             </w:r>
             <w:r>
               <w:rPr>
@@ -1715,7 +1671,7 @@
               <w:lang w:eastAsia="de-DE"/>
             </w:rPr>
           </w:pPr>
-          <w:hyperlink w:anchor="_Toc54269834" w:history="1">
+          <w:hyperlink w:anchor="_Toc54822155" w:history="1">
             <w:r>
               <w:rPr>
                 <w:rStyle w:val="Hyperlink"/>
@@ -1742,7 +1698,7 @@
                 <w:noProof/>
                 <w:webHidden/>
               </w:rPr>
-              <w:instrText xml:space="preserve"> PAGEREF _Toc54269834 \h </w:instrText>
+              <w:instrText xml:space="preserve"> PAGEREF _Toc54822155 \h </w:instrText>
             </w:r>
             <w:r>
               <w:rPr>
@@ -1762,7 +1718,7 @@
                 <w:noProof/>
                 <w:webHidden/>
               </w:rPr>
-              <w:t>9</w:t>
+              <w:t>8</w:t>
             </w:r>
             <w:r>
               <w:rPr>
@@ -1785,7 +1741,7 @@
               <w:lang w:eastAsia="de-DE"/>
             </w:rPr>
           </w:pPr>
-          <w:hyperlink w:anchor="_Toc54269835" w:history="1">
+          <w:hyperlink w:anchor="_Toc54822156" w:history="1">
             <w:r>
               <w:rPr>
                 <w:rStyle w:val="Hyperlink"/>
@@ -1812,7 +1768,7 @@
                 <w:noProof/>
                 <w:webHidden/>
               </w:rPr>
-              <w:instrText xml:space="preserve"> PAGEREF _Toc54269835 \h </w:instrText>
+              <w:instrText xml:space="preserve"> PAGEREF _Toc54822156 \h </w:instrText>
             </w:r>
             <w:r>
               <w:rPr>
@@ -1832,7 +1788,7 @@
                 <w:noProof/>
                 <w:webHidden/>
               </w:rPr>
-              <w:t>9</w:t>
+              <w:t>8</w:t>
             </w:r>
             <w:r>
               <w:rPr>
@@ -1855,7 +1811,7 @@
               <w:lang w:eastAsia="de-DE"/>
             </w:rPr>
           </w:pPr>
-          <w:hyperlink w:anchor="_Toc54269836" w:history="1">
+          <w:hyperlink w:anchor="_Toc54822157" w:history="1">
             <w:r>
               <w:rPr>
                 <w:rStyle w:val="Hyperlink"/>
@@ -1882,7 +1838,7 @@
                 <w:noProof/>
                 <w:webHidden/>
               </w:rPr>
-              <w:instrText xml:space="preserve"> PAGEREF _Toc54269836 \h </w:instrText>
+              <w:instrText xml:space="preserve"> PAGEREF _Toc54822157 \h </w:instrText>
             </w:r>
             <w:r>
               <w:rPr>
@@ -1902,7 +1858,7 @@
                 <w:noProof/>
                 <w:webHidden/>
               </w:rPr>
-              <w:t>9</w:t>
+              <w:t>8</w:t>
             </w:r>
             <w:r>
               <w:rPr>
@@ -1925,7 +1881,7 @@
               <w:lang w:eastAsia="de-DE"/>
             </w:rPr>
           </w:pPr>
-          <w:hyperlink w:anchor="_Toc54269837" w:history="1">
+          <w:hyperlink w:anchor="_Toc54822158" w:history="1">
             <w:r>
               <w:rPr>
                 <w:rStyle w:val="Hyperlink"/>
@@ -1952,7 +1908,7 @@
                 <w:noProof/>
                 <w:webHidden/>
               </w:rPr>
-              <w:instrText xml:space="preserve"> PAGEREF _Toc54269837 \h </w:instrText>
+              <w:instrText xml:space="preserve"> PAGEREF _Toc54822158 \h </w:instrText>
             </w:r>
             <w:r>
               <w:rPr>
@@ -1972,7 +1928,7 @@
                 <w:noProof/>
                 <w:webHidden/>
               </w:rPr>
-              <w:t>9</w:t>
+              <w:t>8</w:t>
             </w:r>
             <w:r>
               <w:rPr>
@@ -1995,7 +1951,7 @@
               <w:lang w:eastAsia="de-DE"/>
             </w:rPr>
           </w:pPr>
-          <w:hyperlink w:anchor="_Toc54269838" w:history="1">
+          <w:hyperlink w:anchor="_Toc54822159" w:history="1">
             <w:r>
               <w:rPr>
                 <w:rStyle w:val="Hyperlink"/>
@@ -2022,7 +1978,7 @@
                 <w:noProof/>
                 <w:webHidden/>
               </w:rPr>
-              <w:instrText xml:space="preserve"> PAGEREF _Toc54269838 \h </w:instrText>
+              <w:instrText xml:space="preserve"> PAGEREF _Toc54822159 \h </w:instrText>
             </w:r>
             <w:r>
               <w:rPr>
@@ -2042,7 +1998,7 @@
                 <w:noProof/>
                 <w:webHidden/>
               </w:rPr>
-              <w:t>9</w:t>
+              <w:t>8</w:t>
             </w:r>
             <w:r>
               <w:rPr>
@@ -2065,7 +2021,7 @@
               <w:lang w:eastAsia="de-DE"/>
             </w:rPr>
           </w:pPr>
-          <w:hyperlink w:anchor="_Toc54269839" w:history="1">
+          <w:hyperlink w:anchor="_Toc54822160" w:history="1">
             <w:r>
               <w:rPr>
                 <w:rStyle w:val="Hyperlink"/>
@@ -2092,7 +2048,7 @@
                 <w:noProof/>
                 <w:webHidden/>
               </w:rPr>
-              <w:instrText xml:space="preserve"> PAGEREF _Toc54269839 \h </w:instrText>
+              <w:instrText xml:space="preserve"> PAGEREF _Toc54822160 \h </w:instrText>
             </w:r>
             <w:r>
               <w:rPr>
@@ -2112,7 +2068,7 @@
                 <w:noProof/>
                 <w:webHidden/>
               </w:rPr>
-              <w:t>9</w:t>
+              <w:t>8</w:t>
             </w:r>
             <w:r>
               <w:rPr>
@@ -2135,7 +2091,7 @@
               <w:lang w:eastAsia="de-DE"/>
             </w:rPr>
           </w:pPr>
-          <w:hyperlink w:anchor="_Toc54269840" w:history="1">
+          <w:hyperlink w:anchor="_Toc54822161" w:history="1">
             <w:r>
               <w:rPr>
                 <w:rStyle w:val="Hyperlink"/>
@@ -2162,7 +2118,7 @@
                 <w:noProof/>
                 <w:webHidden/>
               </w:rPr>
-              <w:instrText xml:space="preserve"> PAGEREF _Toc54269840 \h </w:instrText>
+              <w:instrText xml:space="preserve"> PAGEREF _Toc54822161 \h </w:instrText>
             </w:r>
             <w:r>
               <w:rPr>
@@ -2182,7 +2138,7 @@
                 <w:noProof/>
                 <w:webHidden/>
               </w:rPr>
-              <w:t>9</w:t>
+              <w:t>8</w:t>
             </w:r>
             <w:r>
               <w:rPr>
@@ -2205,7 +2161,7 @@
               <w:lang w:eastAsia="de-DE"/>
             </w:rPr>
           </w:pPr>
-          <w:hyperlink w:anchor="_Toc54269841" w:history="1">
+          <w:hyperlink w:anchor="_Toc54822162" w:history="1">
             <w:r>
               <w:rPr>
                 <w:rStyle w:val="Hyperlink"/>
@@ -2232,7 +2188,7 @@
                 <w:noProof/>
                 <w:webHidden/>
               </w:rPr>
-              <w:instrText xml:space="preserve"> PAGEREF _Toc54269841 \h </w:instrText>
+              <w:instrText xml:space="preserve"> PAGEREF _Toc54822162 \h </w:instrText>
             </w:r>
             <w:r>
               <w:rPr>
@@ -2252,7 +2208,7 @@
                 <w:noProof/>
                 <w:webHidden/>
               </w:rPr>
-              <w:t>9</w:t>
+              <w:t>8</w:t>
             </w:r>
             <w:r>
               <w:rPr>
@@ -2292,7 +2248,7 @@
       <w:pPr>
         <w:pStyle w:val="berschrift1"/>
       </w:pPr>
-      <w:bookmarkStart w:id="4" w:name="_Toc54269820"/>
+      <w:bookmarkStart w:id="4" w:name="_Toc54822142"/>
       <w:r>
         <w:lastRenderedPageBreak/>
         <w:t>Installation</w:t>
@@ -2404,7 +2360,7 @@
       <w:pPr>
         <w:pStyle w:val="berschrift2"/>
       </w:pPr>
-      <w:bookmarkStart w:id="5" w:name="_Toc54269821"/>
+      <w:bookmarkStart w:id="5" w:name="_Toc54822143"/>
       <w:r>
         <w:t>Java / JavaFX</w:t>
       </w:r>
@@ -2502,18 +2458,10 @@
         <w:t xml:space="preserve">kann </w:t>
       </w:r>
       <w:r>
-        <w:t xml:space="preserve">direkt von Oracle </w:t>
-      </w:r>
-      <w:proofErr w:type="gramStart"/>
-      <w:r>
-        <w:t xml:space="preserve">herunter </w:t>
-      </w:r>
-      <w:r>
-        <w:t>geladen</w:t>
-      </w:r>
-      <w:proofErr w:type="gramEnd"/>
-      <w:r>
-        <w:t xml:space="preserve"> </w:t>
+        <w:t>direkt von Oracle herunter</w:t>
+      </w:r>
+      <w:r>
+        <w:t xml:space="preserve">geladen </w:t>
       </w:r>
       <w:r>
         <w:t xml:space="preserve">laden </w:t>
@@ -2574,15 +2522,25 @@
               <w:t>Oracle bietet das JRE nur bis Java 8 an.</w:t>
             </w:r>
             <w:r>
-              <w:t xml:space="preserve"> Wenn man ein aktuelles JRE benötigt, dann sollte entweder auf ein JDK </w:t>
-            </w:r>
-            <w:proofErr w:type="gramStart"/>
-            <w:r>
-              <w:t>zurück gegriffen</w:t>
-            </w:r>
-            <w:proofErr w:type="gramEnd"/>
-            <w:r>
-              <w:t xml:space="preserve"> werden oder man nutzt ein JRE von einem der anderen Anbietern.</w:t>
+              <w:t xml:space="preserve"> Wenn man ein aktuelles JRE benötigt, dann sollte entweder auf ein JDK zurückgegriffen werden oder man nutzt ein JRE </w:t>
+            </w:r>
+            <w:r>
+              <w:t>e</w:t>
+            </w:r>
+            <w:r>
+              <w:t>ine</w:t>
+            </w:r>
+            <w:r>
+              <w:t>s</w:t>
+            </w:r>
+            <w:r>
+              <w:t xml:space="preserve"> anderen Anbieter</w:t>
+            </w:r>
+            <w:r>
+              <w:t>s</w:t>
+            </w:r>
+            <w:r>
+              <w:t>.</w:t>
             </w:r>
           </w:p>
         </w:tc>
@@ -2591,7 +2549,13 @@
     <w:p/>
     <w:p>
       <w:r>
-        <w:t>Um eine für uns geeignete Version zu finden, benötigen wir noch ein paar Informationen:</w:t>
+        <w:t xml:space="preserve">Um eine für uns geeignete Version zu finden, </w:t>
+      </w:r>
+      <w:r>
+        <w:t>sind folgende Punkte hilfreich</w:t>
+      </w:r>
+      <w:r>
+        <w:t>:</w:t>
       </w:r>
     </w:p>
     <w:p>
@@ -2646,6 +2610,9 @@
       </w:pPr>
       <w:r>
         <w:t>Es kommen regelmäßig neue Versionen heraus mit neuen Features. Wenn man die neuesten Features nutzen möchte, dann kann eine aktuelle Version Sinn machen.</w:t>
+      </w:r>
+      <w:r>
+        <w:t xml:space="preserve"> Dies führt aber auch dazu, dass man regelmäßig (ca. zwei Mal im Jahr) eine neue Version installieren darf.</w:t>
       </w:r>
     </w:p>
     <w:tbl>
@@ -2690,15 +2657,24 @@
           <w:p/>
           <w:p>
             <w:r>
-              <w:t xml:space="preserve">Mit einer LTS Version hat man den Vorteil, dass man diese </w:t>
+              <w:t xml:space="preserve">Mit einer LTS Version hat man den Vorteil, dass diese </w:t>
+            </w:r>
+            <w:r>
+              <w:t>deutlich länger</w:t>
+            </w:r>
+            <w:r>
+              <w:t xml:space="preserve"> </w:t>
+            </w:r>
+            <w:r>
+              <w:t xml:space="preserve">genutzt werden </w:t>
             </w:r>
             <w:proofErr w:type="gramStart"/>
             <w:r>
-              <w:t>Version relativ</w:t>
+              <w:t>kann</w:t>
             </w:r>
             <w:proofErr w:type="gramEnd"/>
             <w:r>
-              <w:t xml:space="preserve"> lange nutzen kann und nur Sicherheitsupdates installieren muss.</w:t>
+              <w:t xml:space="preserve"> ohne die Version ändern zu müssen.</w:t>
             </w:r>
           </w:p>
           <w:p/>
@@ -2852,7 +2828,15 @@
       <w:pPr>
         <w:pStyle w:val="berschrift2"/>
       </w:pPr>
-      <w:bookmarkStart w:id="6" w:name="_Toc54269822"/>
+      <w:bookmarkStart w:id="6" w:name="_Toc54822144"/>
+      <w:proofErr w:type="spellStart"/>
+      <w:r>
+        <w:t>Build</w:t>
+      </w:r>
+      <w:proofErr w:type="spellEnd"/>
+      <w:r>
+        <w:t xml:space="preserve"> </w:t>
+      </w:r>
       <w:r>
         <w:t xml:space="preserve">Tools / </w:t>
       </w:r>
@@ -2865,68 +2849,236 @@
       <w:pPr>
         <w:pStyle w:val="berschrift3"/>
       </w:pPr>
-      <w:bookmarkStart w:id="7" w:name="_Toc54269823"/>
-      <w:proofErr w:type="spellStart"/>
-      <w:r>
-        <w:t>Git</w:t>
+      <w:bookmarkStart w:id="7" w:name="_Toc54822145"/>
+      <w:r>
+        <w:t xml:space="preserve">Maven / </w:t>
+      </w:r>
+      <w:proofErr w:type="spellStart"/>
+      <w:r>
+        <w:t>Gradle</w:t>
       </w:r>
       <w:bookmarkEnd w:id="7"/>
       <w:proofErr w:type="spellEnd"/>
     </w:p>
     <w:p>
       <w:r>
-        <w:t xml:space="preserve">Bei </w:t>
-      </w:r>
-      <w:hyperlink r:id="rId15" w:history="1">
-        <w:proofErr w:type="spellStart"/>
-        <w:r>
-          <w:rPr>
-            <w:rStyle w:val="Hyperlink"/>
-          </w:rPr>
-          <w:t>Git</w:t>
-        </w:r>
-        <w:proofErr w:type="spellEnd"/>
-      </w:hyperlink>
-      <w:r>
-        <w:rPr>
-          <w:rStyle w:val="Funotenzeichen"/>
-        </w:rPr>
-        <w:footnoteReference w:id="3"/>
-      </w:r>
-      <w:r>
-        <w:t xml:space="preserve"> handelt es sich um ein Tool zur verteilten Versionsverwaltung von Dateien. Dies bedeutet, dass Dateien Versioniert auf diversen Systemen abgelegt werden. Wir können also den genauen Verlauf mit allen Änderungen an den jeweiligen Dateien nachvollziehen. „Verteilt“ bedeutet, dass es nicht nur einen zentralen Server gibt, sondern es kann auf vielen Systemen das sogenannte Repository geben.</w:t>
-      </w:r>
-    </w:p>
-    <w:p>
-      <w:r>
-        <w:t xml:space="preserve">Als erstes installieren wir </w:t>
-      </w:r>
-      <w:proofErr w:type="spellStart"/>
-      <w:r>
-        <w:t>Git</w:t>
-      </w:r>
-      <w:proofErr w:type="spellEnd"/>
-      <w:r>
-        <w:t xml:space="preserve"> auf unserem System:</w:t>
-      </w:r>
-    </w:p>
-    <w:p>
-      <w:pPr>
-        <w:pStyle w:val="Listenabsatz"/>
-        <w:numPr>
-          <w:ilvl w:val="0"/>
-          <w:numId w:val="10"/>
-        </w:numPr>
-      </w:pPr>
-      <w:r>
-        <w:t xml:space="preserve">Linux: Ein einfaches </w:t>
-      </w:r>
-      <w:proofErr w:type="spellStart"/>
+        <w:t xml:space="preserve">Im Java Umfeld haben sich mehrere </w:t>
+      </w:r>
+      <w:proofErr w:type="spellStart"/>
+      <w:r>
+        <w:t>Build</w:t>
+      </w:r>
+      <w:proofErr w:type="spellEnd"/>
+      <w:r>
+        <w:t xml:space="preserve"> Tools etabliert. Derzeit sind die beiden führenden Tools Maven und </w:t>
+      </w:r>
+      <w:proofErr w:type="spellStart"/>
+      <w:r>
+        <w:t>Gradle</w:t>
+      </w:r>
+      <w:proofErr w:type="spellEnd"/>
+      <w:r>
+        <w:t xml:space="preserve">. </w:t>
+      </w:r>
+      <w:r>
+        <w:t>Für beide existiert auch ein Wrapper, so dass</w:t>
+      </w:r>
+      <w:r>
+        <w:t xml:space="preserve"> keine lokale Installation</w:t>
+      </w:r>
+      <w:r>
+        <w:t xml:space="preserve"> der Tools benötigt wird.</w:t>
+      </w:r>
+    </w:p>
+    <w:p>
+      <w:r>
+        <w:t xml:space="preserve">Der Wrapper </w:t>
+      </w:r>
+      <w:r>
+        <w:t xml:space="preserve">besteht jeweils aus Start-Skripten sowie einem Verzeichnis mit dem eigentlichen Wrapper Code. Bei einem </w:t>
+      </w:r>
+      <w:proofErr w:type="spellStart"/>
+      <w:r>
+        <w:t>Script</w:t>
+      </w:r>
+      <w:proofErr w:type="spellEnd"/>
+      <w:r>
+        <w:t xml:space="preserve"> Start wird</w:t>
+      </w:r>
+      <w:r>
+        <w:t xml:space="preserve"> </w:t>
+      </w:r>
+      <w:r>
+        <w:t xml:space="preserve">ggf. die benötigte </w:t>
+      </w:r>
+      <w:r>
+        <w:t xml:space="preserve">Version von </w:t>
+      </w:r>
+      <w:proofErr w:type="spellStart"/>
+      <w:r>
+        <w:t>Gradle</w:t>
+      </w:r>
+      <w:proofErr w:type="spellEnd"/>
+      <w:r>
+        <w:t xml:space="preserve"> </w:t>
+      </w:r>
+      <w:proofErr w:type="spellStart"/>
+      <w:r>
+        <w:t>bzw</w:t>
+      </w:r>
+      <w:proofErr w:type="spellEnd"/>
+      <w:r>
+        <w:t xml:space="preserve"> </w:t>
+      </w:r>
+      <w:r>
+        <w:t>Maven herunter</w:t>
+      </w:r>
+      <w:r>
+        <w:t>ge</w:t>
+      </w:r>
+      <w:r>
+        <w:t xml:space="preserve">laden und </w:t>
+      </w:r>
+      <w:r>
+        <w:t>innerhalb des Projektverzeichnisses entpackt</w:t>
+      </w:r>
+      <w:r>
+        <w:t xml:space="preserve">. </w:t>
+      </w:r>
+      <w:r>
+        <w:t>Dadurch wird ermöglicht, dass jedes Projekt mit genau der Version arbeiten kann, für die es derzeit geschrieben ist.</w:t>
+      </w:r>
+    </w:p>
+    <w:p>
+      <w:r>
+        <w:t>Dies ist wichtig, da es von Version zu Version zu Inkompatibilitäten kommen kann</w:t>
+      </w:r>
+      <w:r>
+        <w:t>. Die Probleme durch eine zu alte oder zu neue lokal installierte Version w</w:t>
+      </w:r>
+      <w:r>
+        <w:t>e</w:t>
+      </w:r>
+      <w:r>
+        <w:t>rd</w:t>
+      </w:r>
+      <w:r>
+        <w:t>en</w:t>
+      </w:r>
+      <w:r>
+        <w:t xml:space="preserve"> dadurch vermieden.</w:t>
+      </w:r>
+    </w:p>
+    <w:p>
+      <w:r>
+        <w:t xml:space="preserve">Diese Projekte mit Wrapper werden in der Regel direkt durch die Entwicklungsumgebung gebaut. Falls man dies aber manuell durchführen möchte, muss </w:t>
+      </w:r>
+      <w:proofErr w:type="spellStart"/>
+      <w:r>
+        <w:t>Gradle</w:t>
+      </w:r>
+      <w:proofErr w:type="spellEnd"/>
+      <w:r>
+        <w:t xml:space="preserve"> oder Maven auf den lokalen Rechner heruntergeladen und entpackt werden. Eine komplexe Installation ist nicht notwendig.</w:t>
+      </w:r>
+    </w:p>
+    <w:p>
+      <w:r>
+        <w:t xml:space="preserve">Zur Generierung des Wrappers für ein bestehendes Projekt muss man in das Projektverzeichnis wechseln und </w:t>
+      </w:r>
+      <w:proofErr w:type="spellStart"/>
+      <w:r>
+        <w:t>Gradle</w:t>
+      </w:r>
+      <w:proofErr w:type="spellEnd"/>
+      <w:r>
+        <w:t xml:space="preserve"> </w:t>
+      </w:r>
+      <w:proofErr w:type="spellStart"/>
+      <w:r>
+        <w:t>bzw</w:t>
+      </w:r>
+      <w:proofErr w:type="spellEnd"/>
+      <w:r>
+        <w:t xml:space="preserve"> Maven mit den entsprechenden Parametern aufrufen:</w:t>
+      </w:r>
+    </w:p>
+    <w:p>
+      <w:pPr>
+        <w:pStyle w:val="Command"/>
+      </w:pPr>
+      <w:r>
+        <w:t xml:space="preserve">c:\apps\gradle-6.5\bin\gradle </w:t>
+      </w:r>
+      <w:proofErr w:type="spellStart"/>
+      <w:r>
+        <w:t>wrapper</w:t>
+      </w:r>
+      <w:proofErr w:type="spellEnd"/>
+      <w:r>
+        <w:br/>
+        <w:t xml:space="preserve">c:\apps\apache-maven-3.6.3\bin\mvn -N </w:t>
+      </w:r>
+      <w:proofErr w:type="spellStart"/>
+      <w:proofErr w:type="gramStart"/>
+      <w:r>
+        <w:t>io.takari</w:t>
+      </w:r>
+      <w:proofErr w:type="gramEnd"/>
+      <w:r>
+        <w:t>:maven:wrapper</w:t>
+      </w:r>
+      <w:proofErr w:type="spellEnd"/>
+    </w:p>
+    <w:p>
+      <w:r>
+        <w:t>Der Aufruf ist jetzt der Windows Aufruf mit de</w:t>
+      </w:r>
+      <w:r>
+        <w:t>n</w:t>
+      </w:r>
+      <w:r>
+        <w:t xml:space="preserve"> </w:t>
+      </w:r>
+      <w:r>
+        <w:t>e</w:t>
+      </w:r>
+      <w:r>
+        <w:t xml:space="preserve">ntpacken Tools in c:\Apps. Der Aufruf unter Linux </w:t>
+      </w:r>
+      <w:r>
+        <w:t>sieht</w:t>
+      </w:r>
+      <w:r>
+        <w:t xml:space="preserve"> ähnlich aus:</w:t>
+      </w:r>
+      <w:r>
+        <w:br/>
+      </w:r>
       <w:r>
         <w:rPr>
           <w:rStyle w:val="CommandZchn"/>
         </w:rPr>
-        <w:t>sudo</w:t>
+        <w:t>~/bin</w:t>
+      </w:r>
+      <w:r>
+        <w:rPr>
+          <w:rStyle w:val="CommandZchn"/>
+        </w:rPr>
+        <w:t>/gradle-6.5/bin</w:t>
+      </w:r>
+      <w:r>
+        <w:rPr>
+          <w:rStyle w:val="CommandZchn"/>
+        </w:rPr>
+        <w:t>/</w:t>
+      </w:r>
+      <w:proofErr w:type="spellStart"/>
+      <w:r>
+        <w:rPr>
+          <w:rStyle w:val="CommandZchn"/>
+        </w:rPr>
+        <w:t>gradle</w:t>
       </w:r>
       <w:proofErr w:type="spellEnd"/>
       <w:r>
@@ -2940,348 +3092,13 @@
         <w:rPr>
           <w:rStyle w:val="CommandZchn"/>
         </w:rPr>
-        <w:t>apt-get</w:t>
+        <w:t>wrapper</w:t>
       </w:r>
       <w:proofErr w:type="spellEnd"/>
       <w:r>
         <w:rPr>
           <w:rStyle w:val="CommandZchn"/>
         </w:rPr>
-        <w:t xml:space="preserve"> </w:t>
-      </w:r>
-      <w:proofErr w:type="spellStart"/>
-      <w:r>
-        <w:rPr>
-          <w:rStyle w:val="CommandZchn"/>
-        </w:rPr>
-        <w:t>install</w:t>
-      </w:r>
-      <w:proofErr w:type="spellEnd"/>
-      <w:r>
-        <w:rPr>
-          <w:rStyle w:val="CommandZchn"/>
-        </w:rPr>
-        <w:t xml:space="preserve"> </w:t>
-      </w:r>
-      <w:proofErr w:type="spellStart"/>
-      <w:r>
-        <w:rPr>
-          <w:rStyle w:val="CommandZchn"/>
-        </w:rPr>
-        <w:t>git</w:t>
-      </w:r>
-      <w:proofErr w:type="spellEnd"/>
-      <w:r>
-        <w:t xml:space="preserve"> </w:t>
-      </w:r>
-      <w:r>
-        <w:t>installiert das Tool für uns.</w:t>
-      </w:r>
-    </w:p>
-    <w:p>
-      <w:pPr>
-        <w:pStyle w:val="Listenabsatz"/>
-        <w:numPr>
-          <w:ilvl w:val="0"/>
-          <w:numId w:val="10"/>
-        </w:numPr>
-      </w:pPr>
-      <w:r>
-        <w:t>Windows: Wir laden uns den Installer vom oben verlinkten Ort und führen die Installation durch. Bei der Konfiguration können wir erst einmal die vorhandenen Defaults übernehmen.</w:t>
-      </w:r>
-    </w:p>
-    <w:p>
-      <w:r>
-        <w:t xml:space="preserve">Die genaue Nutzung von </w:t>
-      </w:r>
-      <w:proofErr w:type="spellStart"/>
-      <w:r>
-        <w:t>Git</w:t>
-      </w:r>
-      <w:proofErr w:type="spellEnd"/>
-      <w:r>
-        <w:t xml:space="preserve"> soll kein Bestandteil dieser JavaFX Blog Serie sein. Es gibt freie Dokumentation, die ich jedem interessierten Leser ans Herz legen kann. Ansonsten sollte an dieser Stelle ausreichen, dass der </w:t>
-      </w:r>
-      <w:proofErr w:type="spellStart"/>
-      <w:r>
-        <w:t>befehl</w:t>
-      </w:r>
-      <w:proofErr w:type="spellEnd"/>
-      <w:r>
-        <w:t>, mit dem der Code der JavaFX Serie auf den eigenen Rechner kopiert werden kann, am Anfang des Dokuments erwähnt ist.</w:t>
-      </w:r>
-    </w:p>
-    <w:p>
-      <w:proofErr w:type="spellStart"/>
-      <w:r>
-        <w:t>Git</w:t>
-      </w:r>
-      <w:proofErr w:type="spellEnd"/>
-      <w:r>
-        <w:t xml:space="preserve"> Dokumentation:</w:t>
-      </w:r>
-    </w:p>
-    <w:p>
-      <w:pPr>
-        <w:pStyle w:val="Listenabsatz"/>
-        <w:numPr>
-          <w:ilvl w:val="0"/>
-          <w:numId w:val="11"/>
-        </w:numPr>
-      </w:pPr>
-      <w:hyperlink r:id="rId16" w:history="1">
-        <w:r>
-          <w:rPr>
-            <w:rStyle w:val="Hyperlink"/>
-          </w:rPr>
-          <w:t>https://git-scm.com/book/en/v2</w:t>
-        </w:r>
-      </w:hyperlink>
-      <w:r>
-        <w:t xml:space="preserve">  Pro GIT Buch (Englisch)</w:t>
-      </w:r>
-    </w:p>
-    <w:p>
-      <w:pPr>
-        <w:pStyle w:val="Listenabsatz"/>
-        <w:numPr>
-          <w:ilvl w:val="0"/>
-          <w:numId w:val="11"/>
-        </w:numPr>
-      </w:pPr>
-      <w:hyperlink r:id="rId17" w:history="1">
-        <w:r>
-          <w:rPr>
-            <w:rStyle w:val="Hyperlink"/>
-          </w:rPr>
-          <w:t>https://git-scm.com/book/de/v2</w:t>
-        </w:r>
-      </w:hyperlink>
-      <w:r>
-        <w:t xml:space="preserve"> Pro GIT Buch (Deutsch)</w:t>
-      </w:r>
-    </w:p>
-    <w:p>
-      <w:pPr>
-        <w:pStyle w:val="berschrift3"/>
-      </w:pPr>
-      <w:bookmarkStart w:id="8" w:name="_Toc54269824"/>
-      <w:r>
-        <w:t xml:space="preserve">Maven / </w:t>
-      </w:r>
-      <w:proofErr w:type="spellStart"/>
-      <w:r>
-        <w:t>Gradle</w:t>
-      </w:r>
-      <w:bookmarkEnd w:id="8"/>
-      <w:proofErr w:type="spellEnd"/>
-    </w:p>
-    <w:p>
-      <w:r>
-        <w:t xml:space="preserve">Im Java Umfeld haben sich mehrere </w:t>
-      </w:r>
-      <w:proofErr w:type="spellStart"/>
-      <w:r>
-        <w:t>Build</w:t>
-      </w:r>
-      <w:proofErr w:type="spellEnd"/>
-      <w:r>
-        <w:t xml:space="preserve"> Tools etabliert. Derzeit sind die beiden führenden Tools Maven und </w:t>
-      </w:r>
-      <w:proofErr w:type="spellStart"/>
-      <w:r>
-        <w:t>Gradle</w:t>
-      </w:r>
-      <w:proofErr w:type="spellEnd"/>
-      <w:r>
-        <w:t xml:space="preserve">. </w:t>
-      </w:r>
-      <w:r>
-        <w:t xml:space="preserve">Maven und </w:t>
-      </w:r>
-      <w:proofErr w:type="spellStart"/>
-      <w:r>
-        <w:t>Gradle</w:t>
-      </w:r>
-      <w:proofErr w:type="spellEnd"/>
-      <w:r>
-        <w:t xml:space="preserve"> benötigen keine lokale Installation</w:t>
-      </w:r>
-      <w:r>
-        <w:t>,</w:t>
-      </w:r>
-      <w:r>
-        <w:t xml:space="preserve"> </w:t>
-      </w:r>
-      <w:r>
-        <w:t>wenn</w:t>
-      </w:r>
-      <w:r>
-        <w:t xml:space="preserve"> Projekte mit jeweiligem Wrapper oder eine</w:t>
-      </w:r>
-      <w:r>
-        <w:t>r</w:t>
-      </w:r>
-      <w:r>
-        <w:t xml:space="preserve"> IDE verwendet wird.</w:t>
-      </w:r>
-    </w:p>
-    <w:p>
-      <w:r>
-        <w:t xml:space="preserve">Der Wrapper ist ein kleines Tool + </w:t>
-      </w:r>
-      <w:proofErr w:type="spellStart"/>
-      <w:r>
-        <w:t>Scripte</w:t>
-      </w:r>
-      <w:proofErr w:type="spellEnd"/>
-      <w:r>
-        <w:t xml:space="preserve">, die die jeweilige Version von </w:t>
-      </w:r>
-      <w:proofErr w:type="spellStart"/>
-      <w:r>
-        <w:t>Gradle</w:t>
-      </w:r>
-      <w:proofErr w:type="spellEnd"/>
-      <w:r>
-        <w:t xml:space="preserve">/Maven innerhalb des Projekts </w:t>
-      </w:r>
-      <w:proofErr w:type="gramStart"/>
-      <w:r>
-        <w:t>herunter laden</w:t>
-      </w:r>
-      <w:proofErr w:type="gramEnd"/>
-      <w:r>
-        <w:t xml:space="preserve"> und von dort nutzen. Dies hat den Vorteil, dass jedes Projekt genau die Version des </w:t>
-      </w:r>
-      <w:proofErr w:type="spellStart"/>
-      <w:r>
-        <w:t>Build</w:t>
-      </w:r>
-      <w:proofErr w:type="spellEnd"/>
-      <w:r>
-        <w:t xml:space="preserve"> Tools nutzt, die vom Projekt vorgesehen ist.</w:t>
-      </w:r>
-    </w:p>
-    <w:p>
-      <w:r>
-        <w:t xml:space="preserve">Dies ist wichtig, da es von Version zu Version zu Inkompatibilitäten kommen kann, so dass es zu Problemen kommen kann, wenn eine zu neue oder zu alte Version in einem Projekt verwendet wird. </w:t>
-      </w:r>
-    </w:p>
-    <w:p>
-      <w:r>
-        <w:lastRenderedPageBreak/>
-        <w:t xml:space="preserve">So Wrapper-Projekte von Hand angelegt werden sollen, so reicht es aus, </w:t>
-      </w:r>
-      <w:hyperlink r:id="rId18" w:history="1">
-        <w:proofErr w:type="spellStart"/>
-        <w:r>
-          <w:rPr>
-            <w:rStyle w:val="Hyperlink"/>
-          </w:rPr>
-          <w:t>Gradle</w:t>
-        </w:r>
-        <w:proofErr w:type="spellEnd"/>
-      </w:hyperlink>
-      <w:r>
-        <w:rPr>
-          <w:rStyle w:val="Funotenzeichen"/>
-        </w:rPr>
-        <w:footnoteReference w:id="4"/>
-      </w:r>
-      <w:r>
-        <w:t xml:space="preserve"> / </w:t>
-      </w:r>
-      <w:hyperlink r:id="rId19" w:history="1">
-        <w:r>
-          <w:rPr>
-            <w:rStyle w:val="Hyperlink"/>
-          </w:rPr>
-          <w:t>Maven</w:t>
-        </w:r>
-      </w:hyperlink>
-      <w:r>
-        <w:rPr>
-          <w:rStyle w:val="Funotenzeichen"/>
-        </w:rPr>
-        <w:footnoteReference w:id="5"/>
-      </w:r>
-      <w:r>
-        <w:t xml:space="preserve"> in der gewünschten Version herunter zu laden und in einem beliebigen Verzeichnis zu entpacken. Innerhalb der Projektverzeichnisses kann dann der Wrapper erzeugt werden mit (einmal </w:t>
-      </w:r>
-      <w:proofErr w:type="spellStart"/>
-      <w:r>
-        <w:t>gradle</w:t>
-      </w:r>
-      <w:proofErr w:type="spellEnd"/>
-      <w:r>
-        <w:t xml:space="preserve"> und einmal </w:t>
-      </w:r>
-      <w:proofErr w:type="spellStart"/>
-      <w:r>
-        <w:t>maven</w:t>
-      </w:r>
-      <w:proofErr w:type="spellEnd"/>
-      <w:r>
-        <w:t xml:space="preserve"> Aufruf – der jeweils gewünschte Aufruf muss gewählt werden, je nachdem ob </w:t>
-      </w:r>
-      <w:proofErr w:type="spellStart"/>
-      <w:r>
-        <w:t>maven</w:t>
-      </w:r>
-      <w:proofErr w:type="spellEnd"/>
-      <w:r>
-        <w:t xml:space="preserve"> oder </w:t>
-      </w:r>
-      <w:proofErr w:type="spellStart"/>
-      <w:r>
-        <w:t>gradle</w:t>
-      </w:r>
-      <w:proofErr w:type="spellEnd"/>
-      <w:r>
-        <w:t xml:space="preserve"> verwendet werden soll):</w:t>
-      </w:r>
-    </w:p>
-    <w:p>
-      <w:pPr>
-        <w:pStyle w:val="Command"/>
-      </w:pPr>
-      <w:r>
-        <w:t xml:space="preserve">c:\apps\gradle-6.5\bin\gradle </w:t>
-      </w:r>
-      <w:proofErr w:type="spellStart"/>
-      <w:r>
-        <w:t>wrapper</w:t>
-      </w:r>
-      <w:proofErr w:type="spellEnd"/>
-      <w:r>
-        <w:br/>
-        <w:t xml:space="preserve">c:\apps\apache-maven-3.6.3\bin\mvn -N </w:t>
-      </w:r>
-      <w:proofErr w:type="spellStart"/>
-      <w:proofErr w:type="gramStart"/>
-      <w:r>
-        <w:t>io.takari</w:t>
-      </w:r>
-      <w:proofErr w:type="gramEnd"/>
-      <w:r>
-        <w:t>:maven:wrapper</w:t>
-      </w:r>
-      <w:proofErr w:type="spellEnd"/>
-    </w:p>
-    <w:p>
-      <w:r>
-        <w:t xml:space="preserve">Der Aufruf ist jetzt der Windows Aufruf mit </w:t>
-      </w:r>
-      <w:proofErr w:type="gramStart"/>
-      <w:r>
-        <w:t>dem entpacken</w:t>
-      </w:r>
-      <w:proofErr w:type="gramEnd"/>
-      <w:r>
-        <w:t xml:space="preserve"> der Tools in c:\Apps. Der Aufruf unter Linux kann ähnlich aussehen:</w:t>
-      </w:r>
-      <w:r>
         <w:br/>
       </w:r>
       <w:r>
@@ -3294,7 +3111,7 @@
         <w:rPr>
           <w:rStyle w:val="CommandZchn"/>
         </w:rPr>
-        <w:t>/gradle-6.5/bin</w:t>
+        <w:t>/maven-3.6.3/bin</w:t>
       </w:r>
       <w:r>
         <w:rPr>
@@ -3307,52 +3124,6 @@
         <w:rPr>
           <w:rStyle w:val="CommandZchn"/>
         </w:rPr>
-        <w:t>gradle</w:t>
-      </w:r>
-      <w:proofErr w:type="spellEnd"/>
-      <w:r>
-        <w:rPr>
-          <w:rStyle w:val="CommandZchn"/>
-        </w:rPr>
-        <w:t xml:space="preserve"> </w:t>
-      </w:r>
-      <w:proofErr w:type="spellStart"/>
-      <w:r>
-        <w:rPr>
-          <w:rStyle w:val="CommandZchn"/>
-        </w:rPr>
-        <w:t>wrapper</w:t>
-      </w:r>
-      <w:proofErr w:type="spellEnd"/>
-      <w:r>
-        <w:rPr>
-          <w:rStyle w:val="CommandZchn"/>
-        </w:rPr>
-        <w:br/>
-      </w:r>
-      <w:r>
-        <w:rPr>
-          <w:rStyle w:val="CommandZchn"/>
-        </w:rPr>
-        <w:t>~/bin</w:t>
-      </w:r>
-      <w:r>
-        <w:rPr>
-          <w:rStyle w:val="CommandZchn"/>
-        </w:rPr>
-        <w:t>/maven-3.6.3/bin</w:t>
-      </w:r>
-      <w:r>
-        <w:rPr>
-          <w:rStyle w:val="CommandZchn"/>
-        </w:rPr>
-        <w:t>/</w:t>
-      </w:r>
-      <w:proofErr w:type="spellStart"/>
-      <w:r>
-        <w:rPr>
-          <w:rStyle w:val="CommandZchn"/>
-        </w:rPr>
         <w:t>mvn</w:t>
       </w:r>
       <w:proofErr w:type="spellEnd"/>
@@ -3381,26 +3152,35 @@
     </w:p>
     <w:p>
       <w:r>
-        <w:t xml:space="preserve">Mit </w:t>
-      </w:r>
-      <w:r>
-        <w:t>entpacken der Tools innerhalb eines bin Verzeichnisses im Home Verzeichnis des Users.</w:t>
+        <w:t>Bei</w:t>
+      </w:r>
+      <w:r>
+        <w:t xml:space="preserve"> </w:t>
+      </w:r>
+      <w:r>
+        <w:t>entpack</w:t>
+      </w:r>
+      <w:r>
+        <w:t>t</w:t>
+      </w:r>
+      <w:r>
+        <w:t>en Tools innerhalb eines bin Verzeichnisses im Home Verzeichnis des Users.</w:t>
       </w:r>
     </w:p>
     <w:p>
       <w:pPr>
         <w:pStyle w:val="berschrift3"/>
       </w:pPr>
-      <w:bookmarkStart w:id="9" w:name="_Toc54269825"/>
+      <w:bookmarkStart w:id="8" w:name="_Toc54822146"/>
       <w:proofErr w:type="spellStart"/>
       <w:r>
         <w:t>IntelliJ</w:t>
       </w:r>
-      <w:bookmarkEnd w:id="9"/>
-      <w:proofErr w:type="spellEnd"/>
-    </w:p>
-    <w:p>
-      <w:hyperlink r:id="rId20" w:history="1">
+      <w:bookmarkEnd w:id="8"/>
+      <w:proofErr w:type="spellEnd"/>
+    </w:p>
+    <w:p>
+      <w:hyperlink r:id="rId15" w:history="1">
         <w:proofErr w:type="spellStart"/>
         <w:r>
           <w:rPr>
@@ -3414,7 +3194,7 @@
         <w:rPr>
           <w:rStyle w:val="Funotenzeichen"/>
         </w:rPr>
-        <w:footnoteReference w:id="6"/>
+        <w:footnoteReference w:id="3"/>
       </w:r>
       <w:r>
         <w:t xml:space="preserve"> ist eine IDE von </w:t>
@@ -3433,9 +3213,10 @@
     </w:p>
     <w:p>
       <w:r>
+        <w:lastRenderedPageBreak/>
         <w:t xml:space="preserve">Die Installation kann entweder durch einen manuellen Download mit darauffolgender Installation erfolgen oder man installiert die </w:t>
       </w:r>
-      <w:hyperlink r:id="rId21" w:history="1">
+      <w:hyperlink r:id="rId16" w:history="1">
         <w:r>
           <w:rPr>
             <w:rStyle w:val="Hyperlink"/>
@@ -3447,7 +3228,7 @@
         <w:rPr>
           <w:rStyle w:val="Funotenzeichen"/>
         </w:rPr>
-        <w:footnoteReference w:id="7"/>
+        <w:footnoteReference w:id="4"/>
       </w:r>
       <w:r>
         <w:t xml:space="preserve"> um die Installation / Updates komfortabel durch dieses Tool durchführen zu lassen.</w:t>
@@ -3457,7 +3238,7 @@
       <w:pPr>
         <w:pStyle w:val="berschrift3"/>
       </w:pPr>
-      <w:bookmarkStart w:id="10" w:name="_Toc54269826"/>
+      <w:bookmarkStart w:id="9" w:name="_Toc54822147"/>
       <w:proofErr w:type="spellStart"/>
       <w:r>
         <w:t>Eclipse</w:t>
@@ -3470,7 +3251,7 @@
       <w:r>
         <w:t>Netbeans</w:t>
       </w:r>
-      <w:bookmarkEnd w:id="10"/>
+      <w:bookmarkEnd w:id="9"/>
       <w:proofErr w:type="spellEnd"/>
     </w:p>
     <w:p>
@@ -3485,7 +3266,7 @@
       <w:r>
         <w:t xml:space="preserve"> sind auch </w:t>
       </w:r>
-      <w:hyperlink r:id="rId22" w:history="1">
+      <w:hyperlink r:id="rId17" w:history="1">
         <w:proofErr w:type="spellStart"/>
         <w:r>
           <w:rPr>
@@ -3499,7 +3280,7 @@
         <w:rPr>
           <w:rStyle w:val="Funotenzeichen"/>
         </w:rPr>
-        <w:footnoteReference w:id="8"/>
+        <w:footnoteReference w:id="5"/>
       </w:r>
       <w:r>
         <w:t xml:space="preserve"> </w:t>
@@ -3507,7 +3288,7 @@
       <w:r>
         <w:t xml:space="preserve">und </w:t>
       </w:r>
-      <w:hyperlink r:id="rId23" w:history="1">
+      <w:hyperlink r:id="rId18" w:history="1">
         <w:proofErr w:type="spellStart"/>
         <w:r>
           <w:rPr>
@@ -3521,30 +3302,25 @@
         <w:rPr>
           <w:rStyle w:val="Funotenzeichen"/>
         </w:rPr>
-        <w:footnoteReference w:id="9"/>
-      </w:r>
-      <w:r>
-        <w:t xml:space="preserve"> recht weit verbreitet. Aus Zeitgründen gehe ich aber im Video nur auf </w:t>
-      </w:r>
-      <w:proofErr w:type="spellStart"/>
-      <w:r>
-        <w:t>IntelliJ</w:t>
-      </w:r>
-      <w:proofErr w:type="spellEnd"/>
-      <w:r>
-        <w:t xml:space="preserve"> ein. Ich wollte diese Entwicklungsumgebungen aber nicht unerwähnt lassen, da es sich bei diesen um komplett freie Software handelt.</w:t>
+        <w:footnoteReference w:id="6"/>
+      </w:r>
+      <w:r>
+        <w:t xml:space="preserve"> recht weit verbreitet</w:t>
+      </w:r>
+      <w:r>
+        <w:t xml:space="preserve">. Ich plane derzeit jedoch keine Vorstellung dieser Entwicklungsumgebungen im Rahmen dieser Serie. </w:t>
       </w:r>
     </w:p>
     <w:p>
       <w:pPr>
         <w:pStyle w:val="berschrift3"/>
       </w:pPr>
-      <w:bookmarkStart w:id="11" w:name="_Toc54269827"/>
+      <w:bookmarkStart w:id="10" w:name="_Toc54822148"/>
       <w:proofErr w:type="spellStart"/>
       <w:r>
         <w:t>SceneBuilder</w:t>
       </w:r>
-      <w:bookmarkEnd w:id="11"/>
+      <w:bookmarkEnd w:id="10"/>
       <w:proofErr w:type="spellEnd"/>
     </w:p>
     <w:p>
@@ -3560,7 +3336,7 @@
         <w:rPr>
           <w:rStyle w:val="Funotenzeichen"/>
         </w:rPr>
-        <w:footnoteReference w:id="10"/>
+        <w:footnoteReference w:id="7"/>
       </w:r>
       <w:r>
         <w:t xml:space="preserve"> handelt es sich um einen visuellen Editor für JavaFX Oberflächen. Diesen werden wir im ersten Video noch nicht nutzen, aber in späteren Videos zu JavaFX wird dieser teilweise eine Rolle spielen. Daher zeige ich die Installation und Einbindung in </w:t>
@@ -3578,103 +3354,97 @@
       <w:pPr>
         <w:pStyle w:val="berschrift2"/>
       </w:pPr>
-    </w:p>
-    <w:p>
-      <w:pPr>
-        <w:pStyle w:val="berschrift2"/>
-      </w:pPr>
-      <w:bookmarkStart w:id="12" w:name="_Toc54269828"/>
+      <w:bookmarkStart w:id="11" w:name="_Toc54822149"/>
       <w:r>
         <w:t>Erste Applikation</w:t>
       </w:r>
+      <w:bookmarkEnd w:id="11"/>
+    </w:p>
+    <w:p>
+      <w:r>
+        <w:t>Die erste Applikation, die wir hier kurz umschreiben, findet sich in den Verzeichnissen</w:t>
+      </w:r>
+    </w:p>
+    <w:p>
+      <w:pPr>
+        <w:pStyle w:val="Command"/>
+      </w:pPr>
+      <w:r>
+        <w:t xml:space="preserve">01 </w:t>
+      </w:r>
+      <w:proofErr w:type="spellStart"/>
+      <w:r>
+        <w:t>helloworld</w:t>
+      </w:r>
+      <w:proofErr w:type="spellEnd"/>
+    </w:p>
+    <w:p>
+      <w:pPr>
+        <w:pStyle w:val="Command"/>
+      </w:pPr>
+      <w:r>
+        <w:t xml:space="preserve">01 </w:t>
+      </w:r>
+      <w:proofErr w:type="spellStart"/>
+      <w:r>
+        <w:t>helloworld</w:t>
+      </w:r>
+      <w:proofErr w:type="spellEnd"/>
+      <w:r>
+        <w:t xml:space="preserve"> - </w:t>
+      </w:r>
+      <w:proofErr w:type="spellStart"/>
+      <w:r>
+        <w:t>maven</w:t>
+      </w:r>
+      <w:proofErr w:type="spellEnd"/>
+    </w:p>
+    <w:p>
+      <w:pPr>
+        <w:pStyle w:val="Command"/>
+      </w:pPr>
+    </w:p>
+    <w:p>
+      <w:r>
+        <w:t xml:space="preserve">Im ersten Verzeichnis findet sich die Version mit </w:t>
+      </w:r>
+      <w:proofErr w:type="spellStart"/>
+      <w:r>
+        <w:t>Gradle</w:t>
+      </w:r>
+      <w:proofErr w:type="spellEnd"/>
+      <w:r>
+        <w:t>, im zweiten mit Maven</w:t>
+      </w:r>
+    </w:p>
+    <w:p>
+      <w:pPr>
+        <w:pStyle w:val="berschrift3"/>
+      </w:pPr>
+      <w:bookmarkStart w:id="12" w:name="_Toc54822150"/>
+      <w:r>
+        <w:t xml:space="preserve">Aufbau des </w:t>
+      </w:r>
+      <w:proofErr w:type="spellStart"/>
+      <w:r>
+        <w:t>Gradle</w:t>
+      </w:r>
+      <w:proofErr w:type="spellEnd"/>
+      <w:r>
+        <w:t xml:space="preserve"> Projekts</w:t>
+      </w:r>
+      <w:r>
+        <w:t xml:space="preserve"> (01 </w:t>
+      </w:r>
+      <w:proofErr w:type="spellStart"/>
+      <w:r>
+        <w:t>helloworld</w:t>
+      </w:r>
+      <w:proofErr w:type="spellEnd"/>
+      <w:r>
+        <w:t>)</w:t>
+      </w:r>
       <w:bookmarkEnd w:id="12"/>
-    </w:p>
-    <w:p>
-      <w:r>
-        <w:t>Die erste Applikation, die wir hier kurz umschreiben, findet sich in den Verzeichnissen</w:t>
-      </w:r>
-    </w:p>
-    <w:p>
-      <w:pPr>
-        <w:pStyle w:val="Command"/>
-      </w:pPr>
-      <w:r>
-        <w:t xml:space="preserve">01 </w:t>
-      </w:r>
-      <w:proofErr w:type="spellStart"/>
-      <w:r>
-        <w:t>helloworld</w:t>
-      </w:r>
-      <w:proofErr w:type="spellEnd"/>
-    </w:p>
-    <w:p>
-      <w:pPr>
-        <w:pStyle w:val="Command"/>
-      </w:pPr>
-      <w:r>
-        <w:t xml:space="preserve">01 </w:t>
-      </w:r>
-      <w:proofErr w:type="spellStart"/>
-      <w:r>
-        <w:t>helloworld</w:t>
-      </w:r>
-      <w:proofErr w:type="spellEnd"/>
-      <w:r>
-        <w:t xml:space="preserve"> - </w:t>
-      </w:r>
-      <w:proofErr w:type="spellStart"/>
-      <w:r>
-        <w:t>maven</w:t>
-      </w:r>
-      <w:proofErr w:type="spellEnd"/>
-    </w:p>
-    <w:p>
-      <w:pPr>
-        <w:pStyle w:val="Command"/>
-      </w:pPr>
-    </w:p>
-    <w:p>
-      <w:r>
-        <w:t xml:space="preserve">Im ersten Verzeichnis findet sich die Version mit </w:t>
-      </w:r>
-      <w:proofErr w:type="spellStart"/>
-      <w:r>
-        <w:t>Gradle</w:t>
-      </w:r>
-      <w:proofErr w:type="spellEnd"/>
-      <w:r>
-        <w:t>, im zweiten mit Maven</w:t>
-      </w:r>
-    </w:p>
-    <w:p>
-      <w:pPr>
-        <w:pStyle w:val="berschrift3"/>
-      </w:pPr>
-      <w:bookmarkStart w:id="13" w:name="_Toc54269829"/>
-      <w:r>
-        <w:lastRenderedPageBreak/>
-        <w:t xml:space="preserve">Aufbau des </w:t>
-      </w:r>
-      <w:proofErr w:type="spellStart"/>
-      <w:r>
-        <w:t>Gradle</w:t>
-      </w:r>
-      <w:proofErr w:type="spellEnd"/>
-      <w:r>
-        <w:t xml:space="preserve"> Projekts</w:t>
-      </w:r>
-      <w:r>
-        <w:t xml:space="preserve"> (01 </w:t>
-      </w:r>
-      <w:proofErr w:type="spellStart"/>
-      <w:r>
-        <w:t>helloworld</w:t>
-      </w:r>
-      <w:proofErr w:type="spellEnd"/>
-      <w:r>
-        <w:t>)</w:t>
-      </w:r>
-      <w:bookmarkEnd w:id="13"/>
     </w:p>
     <w:p>
       <w:r>
@@ -4022,6 +3792,7 @@
       </w:pPr>
       <w:proofErr w:type="spellStart"/>
       <w:r>
+        <w:lastRenderedPageBreak/>
         <w:t>gradlew</w:t>
       </w:r>
       <w:proofErr w:type="spellEnd"/>
@@ -4128,7 +3899,7 @@
       <w:pPr>
         <w:pStyle w:val="berschrift3"/>
       </w:pPr>
-      <w:bookmarkStart w:id="14" w:name="_Toc54269830"/>
+      <w:bookmarkStart w:id="13" w:name="_Toc54822151"/>
       <w:r>
         <w:t xml:space="preserve">Aufbau </w:t>
       </w:r>
@@ -4157,7 +3928,7 @@
       <w:r>
         <w:t>)</w:t>
       </w:r>
-      <w:bookmarkEnd w:id="14"/>
+      <w:bookmarkEnd w:id="13"/>
     </w:p>
     <w:p>
       <w:r>
@@ -4329,7 +4100,6 @@
         <w:pStyle w:val="berschrift4"/>
       </w:pPr>
       <w:r>
-        <w:lastRenderedPageBreak/>
         <w:t>Maven Aufrufe</w:t>
       </w:r>
     </w:p>
@@ -4419,11 +4189,11 @@
       <w:pPr>
         <w:pStyle w:val="berschrift3"/>
       </w:pPr>
-      <w:bookmarkStart w:id="15" w:name="_Toc54269831"/>
+      <w:bookmarkStart w:id="14" w:name="_Toc54822152"/>
       <w:r>
         <w:t>Das Programm selbst</w:t>
       </w:r>
-      <w:bookmarkEnd w:id="15"/>
+      <w:bookmarkEnd w:id="14"/>
     </w:p>
     <w:p>
       <w:r>
@@ -4975,6 +4745,7 @@
               <w:pStyle w:val="Code"/>
             </w:pPr>
             <w:r>
+              <w:lastRenderedPageBreak/>
               <w:t xml:space="preserve">        </w:t>
             </w:r>
             <w:proofErr w:type="spellStart"/>
@@ -5085,11 +4856,11 @@
       <w:pPr>
         <w:pStyle w:val="berschrift3"/>
       </w:pPr>
-      <w:bookmarkStart w:id="16" w:name="_Toc54269832"/>
+      <w:bookmarkStart w:id="15" w:name="_Toc54822153"/>
       <w:r>
         <w:t>Übersetzen und starten</w:t>
       </w:r>
-      <w:bookmarkEnd w:id="16"/>
+      <w:bookmarkEnd w:id="15"/>
     </w:p>
     <w:p>
       <w:r>
@@ -5163,7 +4934,6 @@
     </w:p>
     <w:p>
       <w:r>
-        <w:lastRenderedPageBreak/>
         <w:t xml:space="preserve">Hier erkennen wir die große Stärke von </w:t>
       </w:r>
       <w:proofErr w:type="spellStart"/>
@@ -5195,37 +4965,37 @@
       <w:pPr>
         <w:pStyle w:val="berschrift1"/>
       </w:pPr>
-      <w:bookmarkStart w:id="17" w:name="_Toc54269833"/>
+      <w:bookmarkStart w:id="16" w:name="_Toc54822154"/>
       <w:r>
         <w:t>JavaFX Einführung</w:t>
       </w:r>
+      <w:bookmarkEnd w:id="16"/>
+    </w:p>
+    <w:p>
+      <w:pPr>
+        <w:pStyle w:val="berschrift2"/>
+      </w:pPr>
+      <w:bookmarkStart w:id="17" w:name="_Toc54822155"/>
+      <w:r>
+        <w:t>Aufbau</w:t>
+      </w:r>
       <w:bookmarkEnd w:id="17"/>
     </w:p>
     <w:p>
       <w:pPr>
         <w:pStyle w:val="berschrift2"/>
       </w:pPr>
-      <w:bookmarkStart w:id="18" w:name="_Toc54269834"/>
-      <w:r>
-        <w:t>Aufbau</w:t>
+      <w:bookmarkStart w:id="18" w:name="_Toc54822156"/>
+      <w:r>
+        <w:t>Layouts</w:t>
       </w:r>
       <w:bookmarkEnd w:id="18"/>
     </w:p>
     <w:p>
       <w:pPr>
-        <w:pStyle w:val="berschrift2"/>
-      </w:pPr>
-      <w:bookmarkStart w:id="19" w:name="_Toc54269835"/>
-      <w:r>
-        <w:t>Layouts</w:t>
-      </w:r>
-      <w:bookmarkEnd w:id="19"/>
-    </w:p>
-    <w:p>
-      <w:pPr>
         <w:pStyle w:val="berschrift1"/>
       </w:pPr>
-      <w:bookmarkStart w:id="20" w:name="_Toc54269836"/>
+      <w:bookmarkStart w:id="19" w:name="_Toc54822157"/>
       <w:r>
         <w:rPr>
           <w:rStyle w:val="berschrift1Zchn"/>
@@ -5235,15 +5005,25 @@
       <w:r>
         <w:t xml:space="preserve"> / View / Controller (MVC)</w:t>
       </w:r>
+      <w:bookmarkEnd w:id="19"/>
+    </w:p>
+    <w:p>
+      <w:pPr>
+        <w:pStyle w:val="berschrift2"/>
+      </w:pPr>
+      <w:bookmarkStart w:id="20" w:name="_Toc54822158"/>
+      <w:r>
+        <w:t>Übersicht</w:t>
+      </w:r>
       <w:bookmarkEnd w:id="20"/>
     </w:p>
     <w:p>
       <w:pPr>
         <w:pStyle w:val="berschrift2"/>
       </w:pPr>
-      <w:bookmarkStart w:id="21" w:name="_Toc54269837"/>
-      <w:r>
-        <w:t>Übersicht</w:t>
+      <w:bookmarkStart w:id="21" w:name="_Toc54822159"/>
+      <w:r>
+        <w:t>Beispiel Applikation</w:t>
       </w:r>
       <w:bookmarkEnd w:id="21"/>
     </w:p>
@@ -5251,19 +5031,27 @@
       <w:pPr>
         <w:pStyle w:val="berschrift2"/>
       </w:pPr>
-      <w:bookmarkStart w:id="22" w:name="_Toc54269838"/>
-      <w:r>
-        <w:t>Beispiel Applikation</w:t>
+      <w:bookmarkStart w:id="22" w:name="_Toc54822160"/>
+      <w:r>
+        <w:t>Probleme</w:t>
       </w:r>
       <w:bookmarkEnd w:id="22"/>
     </w:p>
     <w:p>
       <w:pPr>
-        <w:pStyle w:val="berschrift2"/>
-      </w:pPr>
-      <w:bookmarkStart w:id="23" w:name="_Toc54269839"/>
-      <w:r>
-        <w:t>Probleme</w:t>
+        <w:pStyle w:val="berschrift1"/>
+      </w:pPr>
+      <w:bookmarkStart w:id="23" w:name="_Toc54822161"/>
+      <w:r>
+        <w:t xml:space="preserve">Model / View / </w:t>
+      </w:r>
+      <w:proofErr w:type="spellStart"/>
+      <w:r>
+        <w:t>Viewmodel</w:t>
+      </w:r>
+      <w:proofErr w:type="spellEnd"/>
+      <w:r>
+        <w:t xml:space="preserve"> (MVVM)</w:t>
       </w:r>
       <w:bookmarkEnd w:id="23"/>
     </w:p>
@@ -5271,35 +5059,17 @@
       <w:pPr>
         <w:pStyle w:val="berschrift1"/>
       </w:pPr>
-      <w:bookmarkStart w:id="24" w:name="_Toc54269840"/>
-      <w:r>
-        <w:t xml:space="preserve">Model / View / </w:t>
-      </w:r>
-      <w:proofErr w:type="spellStart"/>
-      <w:r>
-        <w:t>Viewmodel</w:t>
-      </w:r>
-      <w:proofErr w:type="spellEnd"/>
-      <w:r>
-        <w:t xml:space="preserve"> (MVVM)</w:t>
+      <w:bookmarkStart w:id="24" w:name="_Toc54822162"/>
+      <w:r>
+        <w:t>Applikation mit MVVM</w:t>
       </w:r>
       <w:bookmarkEnd w:id="24"/>
-    </w:p>
-    <w:p>
-      <w:pPr>
-        <w:pStyle w:val="berschrift1"/>
-      </w:pPr>
-      <w:bookmarkStart w:id="25" w:name="_Toc54269841"/>
-      <w:r>
-        <w:t>Applikation mit MVVM</w:t>
-      </w:r>
-      <w:bookmarkEnd w:id="25"/>
     </w:p>
     <w:p/>
     <w:p/>
     <w:sectPr>
-      <w:headerReference w:type="default" r:id="rId24"/>
-      <w:footerReference w:type="default" r:id="rId25"/>
+      <w:headerReference w:type="default" r:id="rId19"/>
+      <w:footerReference w:type="default" r:id="rId20"/>
       <w:pgSz w:w="11906" w:h="16838"/>
       <w:pgMar w:top="1417" w:right="1417" w:bottom="1134" w:left="1417" w:header="708" w:footer="708" w:gutter="0"/>
       <w:cols w:space="708"/>
@@ -5451,14 +5221,14 @@
       </w:r>
       <w:proofErr w:type="spellStart"/>
       <w:r>
-        <w:t>Git</w:t>
-      </w:r>
-      <w:proofErr w:type="spellEnd"/>
-      <w:r>
-        <w:t xml:space="preserve"> Download: </w:t>
-      </w:r>
-      <w:r>
-        <w:t>https://git-scm.com/downloads</w:t>
+        <w:t>IntelliJ</w:t>
+      </w:r>
+      <w:proofErr w:type="spellEnd"/>
+      <w:r>
+        <w:t xml:space="preserve">: </w:t>
+      </w:r>
+      <w:r>
+        <w:t>https://www.jetbrains.com/idea/</w:t>
       </w:r>
     </w:p>
   </w:footnote>
@@ -5478,14 +5248,14 @@
       </w:r>
       <w:proofErr w:type="spellStart"/>
       <w:r>
-        <w:t>Gradle</w:t>
-      </w:r>
-      <w:proofErr w:type="spellEnd"/>
-      <w:r>
-        <w:t xml:space="preserve"> Download: </w:t>
-      </w:r>
-      <w:r>
-        <w:t>https://gradle.org/releases/</w:t>
+        <w:t>Jetbrains</w:t>
+      </w:r>
+      <w:proofErr w:type="spellEnd"/>
+      <w:r>
+        <w:t xml:space="preserve"> Toolbox: </w:t>
+      </w:r>
+      <w:r>
+        <w:t>https://www.jetbrains.com/toolbox-app/</w:t>
       </w:r>
     </w:p>
   </w:footnote>
@@ -5501,10 +5271,18 @@
         <w:footnoteRef/>
       </w:r>
       <w:r>
-        <w:t xml:space="preserve"> Maven Download: </w:t>
-      </w:r>
-      <w:r>
-        <w:t>https://maven.apache.org/download.cgi</w:t>
+        <w:t xml:space="preserve"> </w:t>
+      </w:r>
+      <w:proofErr w:type="spellStart"/>
+      <w:r>
+        <w:t>Eclipse</w:t>
+      </w:r>
+      <w:proofErr w:type="spellEnd"/>
+      <w:r>
+        <w:t xml:space="preserve">: </w:t>
+      </w:r>
+      <w:r>
+        <w:t>https://www.eclipse.org/</w:t>
       </w:r>
     </w:p>
   </w:footnote>
@@ -5524,99 +5302,18 @@
       </w:r>
       <w:proofErr w:type="spellStart"/>
       <w:r>
-        <w:t>IntelliJ</w:t>
+        <w:t>Netbeans</w:t>
       </w:r>
       <w:proofErr w:type="spellEnd"/>
       <w:r>
         <w:t xml:space="preserve">: </w:t>
       </w:r>
       <w:r>
-        <w:t>https://www.jetbrains.com/idea/</w:t>
+        <w:t>https://netbeans.org/</w:t>
       </w:r>
     </w:p>
   </w:footnote>
   <w:footnote w:id="7">
-    <w:p>
-      <w:pPr>
-        <w:pStyle w:val="Funotentext"/>
-      </w:pPr>
-      <w:r>
-        <w:rPr>
-          <w:rStyle w:val="Funotenzeichen"/>
-        </w:rPr>
-        <w:footnoteRef/>
-      </w:r>
-      <w:r>
-        <w:t xml:space="preserve"> </w:t>
-      </w:r>
-      <w:proofErr w:type="spellStart"/>
-      <w:r>
-        <w:t>Jetbrains</w:t>
-      </w:r>
-      <w:proofErr w:type="spellEnd"/>
-      <w:r>
-        <w:t xml:space="preserve"> Toolbox: </w:t>
-      </w:r>
-      <w:r>
-        <w:t>https://www.jetbrains.com/toolbox-app/</w:t>
-      </w:r>
-    </w:p>
-  </w:footnote>
-  <w:footnote w:id="8">
-    <w:p>
-      <w:pPr>
-        <w:pStyle w:val="Funotentext"/>
-      </w:pPr>
-      <w:r>
-        <w:rPr>
-          <w:rStyle w:val="Funotenzeichen"/>
-        </w:rPr>
-        <w:footnoteRef/>
-      </w:r>
-      <w:r>
-        <w:t xml:space="preserve"> </w:t>
-      </w:r>
-      <w:proofErr w:type="spellStart"/>
-      <w:r>
-        <w:t>Eclipse</w:t>
-      </w:r>
-      <w:proofErr w:type="spellEnd"/>
-      <w:r>
-        <w:t xml:space="preserve">: </w:t>
-      </w:r>
-      <w:r>
-        <w:t>https://www.eclipse.org/</w:t>
-      </w:r>
-    </w:p>
-  </w:footnote>
-  <w:footnote w:id="9">
-    <w:p>
-      <w:pPr>
-        <w:pStyle w:val="Funotentext"/>
-      </w:pPr>
-      <w:r>
-        <w:rPr>
-          <w:rStyle w:val="Funotenzeichen"/>
-        </w:rPr>
-        <w:footnoteRef/>
-      </w:r>
-      <w:r>
-        <w:t xml:space="preserve"> </w:t>
-      </w:r>
-      <w:proofErr w:type="spellStart"/>
-      <w:r>
-        <w:t>Netbeans</w:t>
-      </w:r>
-      <w:proofErr w:type="spellEnd"/>
-      <w:r>
-        <w:t xml:space="preserve">: </w:t>
-      </w:r>
-      <w:r>
-        <w:t>https://netbeans.org/</w:t>
-      </w:r>
-    </w:p>
-  </w:footnote>
-  <w:footnote w:id="10">
     <w:p>
       <w:pPr>
         <w:pStyle w:val="Funotentext"/>

</xml_diff>